<commit_message>
Documentation mise a jour
</commit_message>
<xml_diff>
--- a/doc/[Dossier] Compteur de compte au Chibre.docx
+++ b/doc/[Dossier] Compteur de compte au Chibre.docx
@@ -2288,102 +2288,201 @@
     <w:p/>
     <w:p>
       <w:r>
-        <w:t xml:space="preserve">Le projet de mon TPI consiste </w:t>
-      </w:r>
-      <w:r>
-        <w:t>à</w:t>
-      </w:r>
-      <w:r>
-        <w:t xml:space="preserve"> crée une application mobile capable de compter les points d’une partie de chibre (Variante du Jass) et ainsi aidé les joueurs à ne pas se tromper lors du comptage de points. Ce travail </w:t>
-      </w:r>
-      <w:r>
-        <w:t>se</w:t>
-      </w:r>
-      <w:r>
-        <w:t xml:space="preserve"> fait dans le cadre d’un examen CFC d’informatique, dans les bureaux de l’entreprise (</w:t>
-      </w:r>
-      <w:proofErr w:type="spellStart"/>
-      <w:r>
-        <w:t>Wavemind</w:t>
-      </w:r>
-      <w:proofErr w:type="spellEnd"/>
-      <w:r>
-        <w:t xml:space="preserve">) dans </w:t>
-      </w:r>
-      <w:r>
-        <w:t>laquelle</w:t>
-      </w:r>
-      <w:r>
-        <w:t xml:space="preserve"> je suis stagiaire depuis le début de l’année 2019. J’ai </w:t>
-      </w:r>
-      <w:r>
-        <w:t>à</w:t>
-      </w:r>
-      <w:r>
-        <w:t xml:space="preserve"> ma disposition 80 jours pour effectuer ce travail. Ce projet m’aidera surement </w:t>
-      </w:r>
-      <w:r>
-        <w:t>à</w:t>
-      </w:r>
-      <w:r>
-        <w:t xml:space="preserve"> mieux comprendre les relations back end et front end d’une application mobile, elle va me permettre aussi d’approfondir </w:t>
-      </w:r>
-      <w:r>
-        <w:t>mes connaissances</w:t>
-      </w:r>
-      <w:r>
-        <w:t xml:space="preserve"> </w:t>
-      </w:r>
-      <w:r>
-        <w:t>en termes</w:t>
-      </w:r>
-      <w:r>
-        <w:t xml:space="preserve"> d’API RESET et ainsi que corrélation de ces </w:t>
-      </w:r>
-      <w:r>
-        <w:t>deux éléments indispensables</w:t>
-      </w:r>
-      <w:r>
-        <w:t xml:space="preserve"> à la réussite d’une application</w:t>
-      </w:r>
-    </w:p>
-    <w:p/>
-    <w:p>
-      <w:pPr>
-        <w:rPr>
-          <w:i/>
-          <w:iCs/>
-          <w:szCs w:val="14"/>
-        </w:rPr>
-      </w:pPr>
-      <w:r>
-        <w:rPr>
-          <w:i/>
-          <w:iCs/>
-          <w:szCs w:val="14"/>
-        </w:rPr>
-        <w:t xml:space="preserve">Ce </w:t>
-      </w:r>
-      <w:r>
-        <w:rPr>
-          <w:i/>
-          <w:iCs/>
-          <w:szCs w:val="14"/>
-        </w:rPr>
-        <w:t>chapitre</w:t>
-      </w:r>
-      <w:r>
-        <w:rPr>
-          <w:i/>
-          <w:iCs/>
-          <w:szCs w:val="14"/>
-        </w:rPr>
-        <w:t xml:space="preserve"> </w:t>
-      </w:r>
+        <w:t>(</w:t>
+      </w:r>
+      <w:proofErr w:type="gramStart"/>
       <w:r>
         <w:rPr>
           <w:b/>
           <w:bCs/>
+        </w:rPr>
+        <w:t>cadre</w:t>
+      </w:r>
+      <w:proofErr w:type="gramEnd"/>
+      <w:r>
+        <w:t>) :</w:t>
+      </w:r>
+    </w:p>
+    <w:p>
+      <w:r>
+        <w:t>Dans le cadre de ma formation CFC en tant qu’informaticien, l’Ecole des Arche, dans lequel j’ai étudier pendant 2ans, nous impose un travail de fin d’année dans le but de confirmer mes études et ainsi obtenir mon CFC. Ce projet</w:t>
+      </w:r>
+      <w:r>
+        <w:t xml:space="preserve"> </w:t>
+      </w:r>
+      <w:proofErr w:type="gramStart"/>
+      <w:r>
+        <w:t>ce</w:t>
+      </w:r>
+      <w:proofErr w:type="gramEnd"/>
+      <w:r>
+        <w:t xml:space="preserve"> fait dans le cadre de l’entreprise (</w:t>
+      </w:r>
+      <w:proofErr w:type="spellStart"/>
+      <w:r>
+        <w:t>Wavemind</w:t>
+      </w:r>
+      <w:proofErr w:type="spellEnd"/>
+      <w:r>
+        <w:t>) dans laquelle je suis stagiaire depuis le début de l’année 2019. J’ai à ma disposition 80heures ou</w:t>
+      </w:r>
+      <w:r>
+        <w:t xml:space="preserve"> 2 semaines de travail </w:t>
+      </w:r>
+      <w:r>
+        <w:t xml:space="preserve">pour réaliser ce projet </w:t>
+      </w:r>
+      <w:r>
+        <w:t>qui se sont déroulé du 1 Mars au 15 Mars 2021.</w:t>
+      </w:r>
+    </w:p>
+    <w:p/>
+    <w:p>
+      <w:r>
+        <w:t>Arrivant à la fin de mon stage, mon responsable, Alain Fresco</w:t>
+      </w:r>
+      <w:r>
+        <w:t xml:space="preserve"> g</w:t>
+      </w:r>
+      <w:r>
+        <w:t>rand joueur de carte et surtout de Chibre (déviante du Jass)</w:t>
+      </w:r>
+      <w:r>
+        <w:t xml:space="preserve">, m’a </w:t>
+      </w:r>
+      <w:r>
+        <w:t>proposé</w:t>
+      </w:r>
+      <w:r>
+        <w:t xml:space="preserve"> un projet </w:t>
+      </w:r>
+      <w:r>
+        <w:t>à</w:t>
+      </w:r>
+      <w:r>
+        <w:t xml:space="preserve"> réaliser</w:t>
+      </w:r>
+      <w:r>
+        <w:t xml:space="preserve"> et à présenter à mon école en rapport avec </w:t>
+      </w:r>
+      <w:proofErr w:type="gramStart"/>
+      <w:r>
+        <w:t>ce jeux</w:t>
+      </w:r>
+      <w:proofErr w:type="gramEnd"/>
+      <w:r>
+        <w:t>.</w:t>
+      </w:r>
+    </w:p>
+    <w:p/>
+    <w:p>
+      <w:r>
+        <w:t>(</w:t>
+      </w:r>
+      <w:proofErr w:type="gramStart"/>
+      <w:r>
+        <w:rPr>
+          <w:b/>
+          <w:bCs/>
+        </w:rPr>
+        <w:t>projet</w:t>
+      </w:r>
+      <w:proofErr w:type="gramEnd"/>
+      <w:r>
+        <w:t>) :</w:t>
+      </w:r>
+    </w:p>
+    <w:p>
+      <w:r>
+        <w:t>Le projet</w:t>
+      </w:r>
+      <w:r>
+        <w:t xml:space="preserve"> de mon TPI consiste </w:t>
+      </w:r>
+      <w:r>
+        <w:t>à</w:t>
+      </w:r>
+      <w:r>
+        <w:t xml:space="preserve"> crée une application mobile </w:t>
+      </w:r>
+      <w:r>
+        <w:t xml:space="preserve">qui va aider l’utilisateur à compter les points de deux équipes durant une partie de chibre belle et bien </w:t>
+      </w:r>
+      <w:r>
+        <w:t>réel</w:t>
+      </w:r>
+      <w:r>
+        <w:t xml:space="preserve">. Le comptage des pointes au chibre n’est pas si </w:t>
+      </w:r>
+      <w:r>
+        <w:t xml:space="preserve">facile et des </w:t>
+      </w:r>
+      <w:proofErr w:type="spellStart"/>
+      <w:r>
+        <w:t>erreures</w:t>
+      </w:r>
+      <w:proofErr w:type="spellEnd"/>
+      <w:r>
+        <w:t xml:space="preserve"> de comptage peuvent vite arriver.</w:t>
+      </w:r>
+      <w:r>
+        <w:t xml:space="preserve"> </w:t>
+      </w:r>
+    </w:p>
+    <w:p/>
+    <w:p/>
+    <w:p>
+      <w:r>
+        <w:t xml:space="preserve">Ce projet m’aidera surement </w:t>
+      </w:r>
+      <w:r>
+        <w:t>à</w:t>
+      </w:r>
+      <w:r>
+        <w:t xml:space="preserve"> mieux </w:t>
+      </w:r>
+      <w:r>
+        <w:t>approfondir mes connaissances Ruby, en Javascript, les API et la relation entre le backend et le frontend. C’est un projet complet qui comporte toutes les technologies auquel j’ai pu étudier durant mon stage.</w:t>
+      </w:r>
+    </w:p>
+    <w:p/>
+    <w:p/>
+    <w:p>
+      <w:pPr>
+        <w:rPr>
+          <w:i/>
+          <w:iCs/>
+          <w:szCs w:val="14"/>
+        </w:rPr>
+      </w:pPr>
+      <w:r>
+        <w:rPr>
+          <w:i/>
+          <w:iCs/>
+          <w:szCs w:val="14"/>
+        </w:rPr>
+        <w:t xml:space="preserve">Ce </w:t>
+      </w:r>
+      <w:r>
+        <w:rPr>
+          <w:i/>
+          <w:iCs/>
+          <w:szCs w:val="14"/>
+        </w:rPr>
+        <w:t>chapitre</w:t>
+      </w:r>
+      <w:r>
+        <w:rPr>
+          <w:i/>
+          <w:iCs/>
+          <w:szCs w:val="14"/>
+        </w:rPr>
+        <w:t xml:space="preserve"> </w:t>
+      </w:r>
+      <w:r>
+        <w:rPr>
+          <w:b/>
+          <w:bCs/>
           <w:i/>
           <w:iCs/>
           <w:szCs w:val="14"/>
@@ -2576,6 +2675,80 @@
     <w:p>
       <w:pPr>
         <w:rPr>
+          <w:i/>
+          <w:iCs/>
+          <w:szCs w:val="14"/>
+        </w:rPr>
+      </w:pPr>
+    </w:p>
+    <w:p>
+      <w:pPr>
+        <w:rPr>
+          <w:i/>
+          <w:iCs/>
+          <w:szCs w:val="14"/>
+        </w:rPr>
+      </w:pPr>
+    </w:p>
+    <w:p>
+      <w:pPr>
+        <w:rPr>
+          <w:i/>
+          <w:iCs/>
+          <w:szCs w:val="14"/>
+        </w:rPr>
+      </w:pPr>
+    </w:p>
+    <w:p>
+      <w:pPr>
+        <w:rPr>
+          <w:i/>
+          <w:iCs/>
+          <w:szCs w:val="14"/>
+        </w:rPr>
+      </w:pPr>
+    </w:p>
+    <w:p>
+      <w:pPr>
+        <w:rPr>
+          <w:i/>
+          <w:iCs/>
+          <w:szCs w:val="14"/>
+        </w:rPr>
+      </w:pPr>
+    </w:p>
+    <w:p>
+      <w:pPr>
+        <w:rPr>
+          <w:i/>
+          <w:iCs/>
+          <w:szCs w:val="14"/>
+        </w:rPr>
+      </w:pPr>
+    </w:p>
+    <w:p>
+      <w:pPr>
+        <w:rPr>
+          <w:i/>
+          <w:iCs/>
+          <w:szCs w:val="14"/>
+        </w:rPr>
+      </w:pPr>
+    </w:p>
+    <w:p>
+      <w:pPr>
+        <w:rPr>
+          <w:i/>
+          <w:iCs/>
+          <w:szCs w:val="14"/>
+        </w:rPr>
+      </w:pPr>
+    </w:p>
+    <w:p>
+      <w:pPr>
+        <w:rPr>
+          <w:i/>
+          <w:iCs/>
           <w:szCs w:val="14"/>
         </w:rPr>
       </w:pPr>
@@ -2594,6 +2767,7 @@
           <w:i w:val="0"/>
           <w:iCs/>
         </w:rPr>
+        <w:lastRenderedPageBreak/>
         <w:t>Objectifs</w:t>
       </w:r>
       <w:bookmarkEnd w:id="2"/>
@@ -2610,401 +2784,667 @@
     </w:p>
     <w:p>
       <w:pPr>
-        <w:pStyle w:val="gmail-m8960675284810913605western"/>
-        <w:spacing w:after="0" w:afterAutospacing="0"/>
-        <w:ind w:left="284"/>
-        <w:rPr>
-          <w:rFonts w:ascii="Arial" w:hAnsi="Arial" w:cs="Arial"/>
-        </w:rPr>
-      </w:pPr>
-      <w:r>
-        <w:rPr>
-          <w:rFonts w:ascii="Arial" w:hAnsi="Arial" w:cs="Arial"/>
-          <w:lang w:val="fr-FR"/>
-        </w:rPr>
-        <w:t xml:space="preserve">1.     </w:t>
+        <w:pStyle w:val="Paragraphedeliste"/>
+        <w:numPr>
+          <w:ilvl w:val="0"/>
+          <w:numId w:val="14"/>
+        </w:numPr>
+      </w:pPr>
+      <w:r>
+        <w:t xml:space="preserve">La qualité du repository Git : messages de </w:t>
       </w:r>
       <w:proofErr w:type="spellStart"/>
       <w:r>
-        <w:rPr>
-          <w:rFonts w:ascii="Arial" w:hAnsi="Arial" w:cs="Arial"/>
-          <w:i/>
-          <w:iCs/>
+        <w:t>commits</w:t>
+      </w:r>
+      <w:proofErr w:type="spellEnd"/>
+      <w:r>
+        <w:t xml:space="preserve"> explicites et lisibles, permettant de retracer l'évolution du code (plusieurs </w:t>
+      </w:r>
+      <w:proofErr w:type="spellStart"/>
+      <w:r>
+        <w:t>commits</w:t>
+      </w:r>
+      <w:proofErr w:type="spellEnd"/>
+      <w:r>
+        <w:t xml:space="preserve"> par jour, création de branches de fonctionnalités), fichier README.md présentant le projet et son déploiement.</w:t>
+      </w:r>
+    </w:p>
+    <w:p>
+      <w:pPr>
+        <w:pStyle w:val="Paragraphedeliste"/>
+      </w:pPr>
+    </w:p>
+    <w:p>
+      <w:pPr>
+        <w:pStyle w:val="Paragraphedeliste"/>
+        <w:numPr>
+          <w:ilvl w:val="0"/>
+          <w:numId w:val="14"/>
+        </w:numPr>
+      </w:pPr>
+      <w:r>
+        <w:t xml:space="preserve">Le code </w:t>
+      </w:r>
+      <w:proofErr w:type="gramStart"/>
+      <w:r>
+        <w:t>suis</w:t>
+      </w:r>
+      <w:proofErr w:type="gramEnd"/>
+      <w:r>
+        <w:t xml:space="preserve"> le principe de DRY (Don’t </w:t>
+      </w:r>
+      <w:proofErr w:type="spellStart"/>
+      <w:r>
+        <w:t>Repeat</w:t>
+      </w:r>
+      <w:proofErr w:type="spellEnd"/>
+      <w:r>
+        <w:t xml:space="preserve"> </w:t>
+      </w:r>
+      <w:proofErr w:type="spellStart"/>
+      <w:r>
+        <w:t>Yourself</w:t>
+      </w:r>
+      <w:proofErr w:type="spellEnd"/>
+      <w:r>
+        <w:t xml:space="preserve">), ce qui </w:t>
+      </w:r>
+      <w:proofErr w:type="spellStart"/>
+      <w:r>
+        <w:t>implque</w:t>
+      </w:r>
+      <w:proofErr w:type="spellEnd"/>
+      <w:r>
+        <w:t xml:space="preserve"> un code exempt de sections dupliquées et en respectant le style de programmation des langages utilisés (</w:t>
+      </w:r>
+      <w:proofErr w:type="spellStart"/>
+      <w:r>
+        <w:t>Rubocop</w:t>
+      </w:r>
+      <w:proofErr w:type="spellEnd"/>
+      <w:r>
+        <w:t xml:space="preserve"> et </w:t>
+      </w:r>
+      <w:proofErr w:type="spellStart"/>
+      <w:r>
+        <w:t>ESLint</w:t>
+      </w:r>
+      <w:proofErr w:type="spellEnd"/>
+      <w:r>
+        <w:t>).</w:t>
+      </w:r>
+    </w:p>
+    <w:p>
+      <w:pPr>
+        <w:pStyle w:val="Paragraphedeliste"/>
+      </w:pPr>
+    </w:p>
+    <w:p>
+      <w:pPr>
+        <w:pStyle w:val="Paragraphedeliste"/>
+        <w:numPr>
+          <w:ilvl w:val="0"/>
+          <w:numId w:val="14"/>
+        </w:numPr>
+      </w:pPr>
+      <w:r>
+        <w:t>Guide d’installation précis et reproductible (</w:t>
+      </w:r>
+      <w:proofErr w:type="spellStart"/>
+      <w:r>
+        <w:t>ReadMe</w:t>
+      </w:r>
+      <w:proofErr w:type="spellEnd"/>
+      <w:r>
+        <w:t>)</w:t>
+      </w:r>
+    </w:p>
+    <w:p>
+      <w:pPr>
+        <w:pStyle w:val="Paragraphedeliste"/>
+      </w:pPr>
+    </w:p>
+    <w:p>
+      <w:pPr>
+        <w:pStyle w:val="Paragraphedeliste"/>
+        <w:numPr>
+          <w:ilvl w:val="0"/>
+          <w:numId w:val="14"/>
+        </w:numPr>
+      </w:pPr>
+      <w:r>
+        <w:t>Les différentes méthodes HTTP sont implémentées à bon escient en fonction de l'action réalisée sur la ressource indiquée</w:t>
+      </w:r>
+      <w:r>
+        <w:t>.</w:t>
+      </w:r>
+    </w:p>
+    <w:p>
+      <w:pPr>
+        <w:pStyle w:val="Paragraphedeliste"/>
+      </w:pPr>
+    </w:p>
+    <w:p>
+      <w:pPr>
+        <w:pStyle w:val="Paragraphedeliste"/>
+        <w:numPr>
+          <w:ilvl w:val="0"/>
+          <w:numId w:val="14"/>
+        </w:numPr>
+      </w:pPr>
+      <w:r>
+        <w:t>Le rapport démontre que le candidat a étudié le modèle des données : un diagramme entité-association (ERD) est présent dans le rapport. Le candidat décrit et critique le diagramme et les différentes tables</w:t>
+      </w:r>
+      <w:r>
+        <w:t>.</w:t>
+      </w:r>
+    </w:p>
+    <w:p>
+      <w:pPr>
+        <w:pStyle w:val="Paragraphedeliste"/>
+      </w:pPr>
+    </w:p>
+    <w:p>
+      <w:pPr>
+        <w:pStyle w:val="Paragraphedeliste"/>
+        <w:numPr>
+          <w:ilvl w:val="0"/>
+          <w:numId w:val="14"/>
+        </w:numPr>
+      </w:pPr>
+      <w:r>
+        <w:t>L'</w:t>
+      </w:r>
+      <w:proofErr w:type="spellStart"/>
+      <w:r>
+        <w:rPr>
           <w:lang w:val="en"/>
         </w:rPr>
-        <w:t>Clareté</w:t>
+        <w:t>étudiant</w:t>
       </w:r>
       <w:proofErr w:type="spellEnd"/>
       <w:r>
         <w:rPr>
-          <w:rFonts w:ascii="Arial" w:hAnsi="Arial" w:cs="Arial"/>
-          <w:i/>
-          <w:iCs/>
           <w:lang w:val="en"/>
         </w:rPr>
-        <w:t xml:space="preserve"> des </w:t>
+        <w:t xml:space="preserve"> </w:t>
       </w:r>
       <w:proofErr w:type="spellStart"/>
       <w:r>
         <w:rPr>
-          <w:rFonts w:ascii="Arial" w:hAnsi="Arial" w:cs="Arial"/>
-          <w:i/>
-          <w:iCs/>
           <w:lang w:val="en"/>
         </w:rPr>
-        <w:t>commentaires</w:t>
+        <w:t>fourni</w:t>
       </w:r>
       <w:proofErr w:type="spellEnd"/>
       <w:r>
         <w:rPr>
-          <w:rFonts w:ascii="Arial" w:hAnsi="Arial" w:cs="Arial"/>
-          <w:i/>
-          <w:iCs/>
           <w:lang w:val="en"/>
         </w:rPr>
-        <w:t xml:space="preserve"> dans le code     </w:t>
-      </w:r>
-    </w:p>
-    <w:p>
-      <w:pPr>
-        <w:pStyle w:val="gmail-m8960675284810913605western"/>
-        <w:spacing w:after="0" w:afterAutospacing="0"/>
-        <w:ind w:left="284"/>
-        <w:rPr>
-          <w:rFonts w:ascii="Arial" w:hAnsi="Arial" w:cs="Arial"/>
-        </w:rPr>
-      </w:pPr>
-      <w:r>
-        <w:rPr>
-          <w:rFonts w:ascii="Arial" w:hAnsi="Arial" w:cs="Arial"/>
-          <w:lang w:val="fr-FR"/>
-        </w:rPr>
-        <w:t xml:space="preserve">2.     </w:t>
+        <w:t xml:space="preserve"> </w:t>
       </w:r>
       <w:proofErr w:type="spellStart"/>
       <w:r>
         <w:rPr>
-          <w:rFonts w:ascii="Arial" w:hAnsi="Arial" w:cs="Arial"/>
-          <w:i/>
-          <w:iCs/>
           <w:lang w:val="en"/>
         </w:rPr>
-        <w:t>Suivi</w:t>
+        <w:t>unte</w:t>
       </w:r>
       <w:proofErr w:type="spellEnd"/>
       <w:r>
         <w:rPr>
-          <w:rFonts w:ascii="Arial" w:hAnsi="Arial" w:cs="Arial"/>
-          <w:i/>
-          <w:iCs/>
           <w:lang w:val="en"/>
         </w:rPr>
-        <w:t xml:space="preserve"> des </w:t>
+        <w:t xml:space="preserve"> </w:t>
+      </w:r>
+      <w:r>
+        <w:t xml:space="preserve">documentation de l'API, qui explique les types de données, les valeurs de retour, les différentes possibilités d'interactions avec l'API. </w:t>
+      </w:r>
+      <w:r>
+        <w:rPr>
+          <w:lang w:val="en"/>
+        </w:rPr>
+        <w:t>L</w:t>
+      </w:r>
+      <w:r>
+        <w:t xml:space="preserve">'utilisation </w:t>
       </w:r>
       <w:proofErr w:type="spellStart"/>
       <w:r>
         <w:rPr>
-          <w:rFonts w:ascii="Arial" w:hAnsi="Arial" w:cs="Arial"/>
-          <w:i/>
-          <w:iCs/>
           <w:lang w:val="en"/>
         </w:rPr>
-        <w:t>normes</w:t>
+        <w:t>d’outil</w:t>
       </w:r>
       <w:proofErr w:type="spellEnd"/>
       <w:r>
         <w:rPr>
-          <w:rFonts w:ascii="Arial" w:hAnsi="Arial" w:cs="Arial"/>
-          <w:i/>
-          <w:iCs/>
           <w:lang w:val="en"/>
         </w:rPr>
+        <w:t xml:space="preserve"> </w:t>
+      </w:r>
+      <w:proofErr w:type="spellStart"/>
+      <w:r>
+        <w:rPr>
+          <w:lang w:val="en"/>
+        </w:rPr>
+        <w:t>tel</w:t>
+      </w:r>
+      <w:proofErr w:type="spellEnd"/>
+      <w:r>
+        <w:rPr>
+          <w:lang w:val="en"/>
+        </w:rPr>
+        <w:t xml:space="preserve"> que Swagger </w:t>
+      </w:r>
+      <w:proofErr w:type="spellStart"/>
+      <w:r>
+        <w:rPr>
+          <w:lang w:val="en"/>
+        </w:rPr>
+        <w:t>est</w:t>
+      </w:r>
+      <w:proofErr w:type="spellEnd"/>
+      <w:r>
+        <w:rPr>
+          <w:lang w:val="en"/>
+        </w:rPr>
+        <w:t xml:space="preserve"> </w:t>
+      </w:r>
+      <w:proofErr w:type="spellStart"/>
+      <w:r>
+        <w:rPr>
+          <w:lang w:val="en"/>
+        </w:rPr>
+        <w:t>recommandée</w:t>
+      </w:r>
+      <w:proofErr w:type="spellEnd"/>
+      <w:r>
+        <w:rPr>
+          <w:lang w:val="en"/>
+        </w:rPr>
+        <w:t>.</w:t>
+      </w:r>
+    </w:p>
+    <w:p>
+      <w:pPr>
+        <w:pStyle w:val="Paragraphedeliste"/>
+      </w:pPr>
+    </w:p>
+    <w:p>
+      <w:pPr>
+        <w:pStyle w:val="Paragraphedeliste"/>
+        <w:numPr>
+          <w:ilvl w:val="0"/>
+          <w:numId w:val="14"/>
+        </w:numPr>
+      </w:pPr>
+      <w:r>
+        <w:rPr>
+          <w:lang w:val="en"/>
+        </w:rPr>
+        <w:t xml:space="preserve">Du </w:t>
+      </w:r>
+      <w:proofErr w:type="spellStart"/>
+      <w:r>
+        <w:rPr>
+          <w:lang w:val="en"/>
+        </w:rPr>
+        <w:t>côté</w:t>
+      </w:r>
+      <w:proofErr w:type="spellEnd"/>
+      <w:r>
+        <w:rPr>
+          <w:lang w:val="en"/>
+        </w:rPr>
+        <w:t xml:space="preserve"> mobile </w:t>
+      </w:r>
+      <w:proofErr w:type="spellStart"/>
+      <w:r>
+        <w:rPr>
+          <w:lang w:val="en"/>
+        </w:rPr>
+        <w:t>l’application</w:t>
+      </w:r>
+      <w:proofErr w:type="spellEnd"/>
+      <w:r>
+        <w:rPr>
+          <w:lang w:val="en"/>
+        </w:rPr>
+        <w:t xml:space="preserve"> doit </w:t>
+      </w:r>
+      <w:proofErr w:type="spellStart"/>
+      <w:r>
+        <w:rPr>
+          <w:lang w:val="en"/>
+        </w:rPr>
+        <w:t>gérer</w:t>
+      </w:r>
+      <w:proofErr w:type="spellEnd"/>
+      <w:r>
+        <w:rPr>
+          <w:lang w:val="en"/>
+        </w:rPr>
+        <w:t xml:space="preserve"> </w:t>
+      </w:r>
+      <w:proofErr w:type="spellStart"/>
+      <w:r>
+        <w:rPr>
+          <w:lang w:val="en"/>
+        </w:rPr>
+        <w:t>proprement</w:t>
+      </w:r>
+      <w:proofErr w:type="spellEnd"/>
+      <w:r>
+        <w:rPr>
+          <w:lang w:val="en"/>
+        </w:rPr>
+        <w:t xml:space="preserve"> les </w:t>
+      </w:r>
+      <w:proofErr w:type="spellStart"/>
+      <w:r>
+        <w:rPr>
+          <w:lang w:val="en"/>
+        </w:rPr>
+        <w:t>erreurs</w:t>
+      </w:r>
+      <w:proofErr w:type="spellEnd"/>
+      <w:r>
+        <w:rPr>
+          <w:lang w:val="en"/>
+        </w:rPr>
+        <w:t xml:space="preserve"> du </w:t>
+      </w:r>
+      <w:proofErr w:type="spellStart"/>
+      <w:r>
+        <w:rPr>
+          <w:lang w:val="en"/>
+        </w:rPr>
+        <w:t>serveurs</w:t>
+      </w:r>
+      <w:proofErr w:type="spellEnd"/>
+      <w:r>
+        <w:rPr>
+          <w:lang w:val="en"/>
+        </w:rPr>
+        <w:t xml:space="preserve"> </w:t>
+      </w:r>
+      <w:proofErr w:type="spellStart"/>
+      <w:r>
+        <w:rPr>
+          <w:lang w:val="en"/>
+        </w:rPr>
+        <w:t>aurant</w:t>
+      </w:r>
+      <w:proofErr w:type="spellEnd"/>
+      <w:r>
+        <w:rPr>
+          <w:lang w:val="en"/>
+        </w:rPr>
+        <w:t xml:space="preserve"> dans le </w:t>
+      </w:r>
+      <w:proofErr w:type="spellStart"/>
+      <w:r>
+        <w:rPr>
+          <w:lang w:val="en"/>
+        </w:rPr>
+        <w:t>cas</w:t>
+      </w:r>
+      <w:proofErr w:type="spellEnd"/>
+      <w:r>
+        <w:rPr>
+          <w:lang w:val="en"/>
+        </w:rPr>
+        <w:t xml:space="preserve"> </w:t>
+      </w:r>
+      <w:proofErr w:type="spellStart"/>
+      <w:r>
+        <w:rPr>
+          <w:lang w:val="en"/>
+        </w:rPr>
+        <w:t>où</w:t>
+      </w:r>
+      <w:proofErr w:type="spellEnd"/>
+      <w:r>
+        <w:rPr>
+          <w:lang w:val="en"/>
+        </w:rPr>
+        <w:t xml:space="preserve"> le </w:t>
+      </w:r>
+      <w:proofErr w:type="spellStart"/>
+      <w:r>
+        <w:rPr>
+          <w:lang w:val="en"/>
+        </w:rPr>
+        <w:t>serveur</w:t>
+      </w:r>
+      <w:proofErr w:type="spellEnd"/>
+      <w:r>
+        <w:rPr>
+          <w:lang w:val="en"/>
+        </w:rPr>
+        <w:t xml:space="preserve"> ne </w:t>
+      </w:r>
+      <w:proofErr w:type="spellStart"/>
+      <w:r>
+        <w:rPr>
+          <w:lang w:val="en"/>
+        </w:rPr>
+        <w:t>serait</w:t>
+      </w:r>
+      <w:proofErr w:type="spellEnd"/>
+      <w:r>
+        <w:rPr>
+          <w:lang w:val="en"/>
+        </w:rPr>
+        <w:t xml:space="preserve"> pas disponible que dans le </w:t>
+      </w:r>
+      <w:proofErr w:type="spellStart"/>
+      <w:r>
+        <w:rPr>
+          <w:lang w:val="en"/>
+        </w:rPr>
+        <w:t>cas</w:t>
+      </w:r>
+      <w:proofErr w:type="spellEnd"/>
+      <w:r>
+        <w:rPr>
+          <w:lang w:val="en"/>
+        </w:rPr>
+        <w:t xml:space="preserve"> </w:t>
+      </w:r>
+      <w:proofErr w:type="spellStart"/>
+      <w:r>
+        <w:rPr>
+          <w:lang w:val="en"/>
+        </w:rPr>
+        <w:t>ou</w:t>
+      </w:r>
+      <w:proofErr w:type="spellEnd"/>
+      <w:r>
+        <w:rPr>
+          <w:lang w:val="en"/>
+        </w:rPr>
+        <w:t xml:space="preserve"> le </w:t>
+      </w:r>
+      <w:proofErr w:type="spellStart"/>
+      <w:r>
+        <w:rPr>
+          <w:lang w:val="en"/>
+        </w:rPr>
+        <w:t>serveur</w:t>
+      </w:r>
+      <w:proofErr w:type="spellEnd"/>
+      <w:r>
+        <w:rPr>
+          <w:lang w:val="en"/>
+        </w:rPr>
+        <w:t xml:space="preserve"> </w:t>
+      </w:r>
+      <w:proofErr w:type="spellStart"/>
+      <w:r>
+        <w:rPr>
+          <w:lang w:val="en"/>
+        </w:rPr>
+        <w:t>renderais</w:t>
+      </w:r>
+      <w:proofErr w:type="spellEnd"/>
+      <w:r>
+        <w:rPr>
+          <w:lang w:val="en"/>
+        </w:rPr>
+        <w:t xml:space="preserve"> </w:t>
+      </w:r>
+      <w:proofErr w:type="spellStart"/>
+      <w:r>
+        <w:rPr>
+          <w:lang w:val="en"/>
+        </w:rPr>
+        <w:t>une</w:t>
+      </w:r>
+      <w:proofErr w:type="spellEnd"/>
+      <w:r>
+        <w:rPr>
+          <w:lang w:val="en"/>
+        </w:rPr>
+        <w:t xml:space="preserve"> </w:t>
+      </w:r>
+      <w:proofErr w:type="spellStart"/>
+      <w:r>
+        <w:rPr>
+          <w:lang w:val="en"/>
+        </w:rPr>
+        <w:t>erreur</w:t>
+      </w:r>
+      <w:proofErr w:type="spellEnd"/>
+      <w:r>
+        <w:rPr>
+          <w:lang w:val="en"/>
+        </w:rPr>
+        <w:t xml:space="preserve">. Il faut </w:t>
+      </w:r>
+      <w:proofErr w:type="spellStart"/>
+      <w:r>
+        <w:rPr>
+          <w:lang w:val="en"/>
+        </w:rPr>
+        <w:t>donc</w:t>
+      </w:r>
+      <w:proofErr w:type="spellEnd"/>
+      <w:r>
+        <w:rPr>
+          <w:lang w:val="en"/>
+        </w:rPr>
+        <w:t xml:space="preserve"> </w:t>
+      </w:r>
+      <w:proofErr w:type="spellStart"/>
+      <w:r>
+        <w:rPr>
+          <w:lang w:val="en"/>
+        </w:rPr>
+        <w:t>éviter</w:t>
+      </w:r>
+      <w:proofErr w:type="spellEnd"/>
+      <w:r>
+        <w:rPr>
+          <w:lang w:val="en"/>
+        </w:rPr>
+        <w:t xml:space="preserve"> au </w:t>
+      </w:r>
+      <w:proofErr w:type="spellStart"/>
+      <w:r>
+        <w:rPr>
+          <w:lang w:val="en"/>
+        </w:rPr>
+        <w:t>moins</w:t>
+      </w:r>
+      <w:proofErr w:type="spellEnd"/>
+      <w:r>
+        <w:rPr>
+          <w:lang w:val="en"/>
+        </w:rPr>
+        <w:t xml:space="preserve"> les </w:t>
+      </w:r>
+      <w:proofErr w:type="spellStart"/>
+      <w:r>
+        <w:rPr>
+          <w:lang w:val="en"/>
+        </w:rPr>
+        <w:t>evenments</w:t>
+      </w:r>
+      <w:proofErr w:type="spellEnd"/>
+      <w:r>
+        <w:rPr>
+          <w:lang w:val="en"/>
+        </w:rPr>
+        <w:t xml:space="preserve"> </w:t>
+      </w:r>
+      <w:proofErr w:type="spellStart"/>
+      <w:r>
+        <w:rPr>
+          <w:lang w:val="en"/>
+        </w:rPr>
+        <w:t>suivants</w:t>
+      </w:r>
+      <w:proofErr w:type="spellEnd"/>
+      <w:r>
+        <w:rPr>
+          <w:lang w:val="en"/>
+        </w:rPr>
+        <w:t xml:space="preserve"> crash de </w:t>
+      </w:r>
+      <w:proofErr w:type="spellStart"/>
+      <w:r>
+        <w:rPr>
+          <w:lang w:val="en"/>
+        </w:rPr>
+        <w:t>l’application</w:t>
+      </w:r>
+      <w:proofErr w:type="spellEnd"/>
+      <w:r>
+        <w:rPr>
+          <w:lang w:val="en"/>
+        </w:rPr>
+        <w:t xml:space="preserve">, WSOD, </w:t>
+      </w:r>
+      <w:proofErr w:type="spellStart"/>
+      <w:r>
+        <w:rPr>
+          <w:lang w:val="en"/>
+        </w:rPr>
+        <w:t>ecran</w:t>
+      </w:r>
+      <w:proofErr w:type="spellEnd"/>
+      <w:r>
+        <w:rPr>
+          <w:lang w:val="en"/>
+        </w:rPr>
         <w:t xml:space="preserve"> de </w:t>
       </w:r>
       <w:proofErr w:type="spellStart"/>
       <w:r>
         <w:rPr>
-          <w:rFonts w:ascii="Arial" w:hAnsi="Arial" w:cs="Arial"/>
-          <w:i/>
-          <w:iCs/>
           <w:lang w:val="en"/>
         </w:rPr>
-        <w:t>codage</w:t>
+        <w:t>chargement</w:t>
       </w:r>
       <w:proofErr w:type="spellEnd"/>
       <w:r>
         <w:rPr>
-          <w:rFonts w:ascii="Arial" w:hAnsi="Arial" w:cs="Arial"/>
-          <w:i/>
-          <w:iCs/>
           <w:lang w:val="en"/>
         </w:rPr>
-        <w:t xml:space="preserve"> (Ruby on Rails + JS modern) </w:t>
-      </w:r>
-    </w:p>
-    <w:p>
-      <w:pPr>
-        <w:pStyle w:val="gmail-m8960675284810913605western"/>
-        <w:spacing w:after="0" w:afterAutospacing="0"/>
-        <w:ind w:left="284"/>
-        <w:rPr>
-          <w:rFonts w:ascii="Arial" w:hAnsi="Arial" w:cs="Arial"/>
-        </w:rPr>
-      </w:pPr>
-      <w:r>
-        <w:rPr>
-          <w:rFonts w:ascii="Arial" w:hAnsi="Arial" w:cs="Arial"/>
-          <w:lang w:val="fr-FR"/>
-        </w:rPr>
-        <w:t xml:space="preserve">3.     </w:t>
-      </w:r>
-      <w:r>
-        <w:rPr>
-          <w:rFonts w:ascii="Arial" w:hAnsi="Arial" w:cs="Arial"/>
-          <w:i/>
-          <w:iCs/>
+        <w:t xml:space="preserve"> </w:t>
+      </w:r>
+      <w:proofErr w:type="spellStart"/>
+      <w:r>
+        <w:rPr>
           <w:lang w:val="en"/>
         </w:rPr>
-        <w:t>Specification</w:t>
-      </w:r>
-      <w:r>
-        <w:rPr>
-          <w:rFonts w:ascii="Arial" w:hAnsi="Arial" w:cs="Arial"/>
-          <w:i/>
-          <w:iCs/>
-          <w:lang w:val="en"/>
-        </w:rPr>
-        <w:t xml:space="preserve"> de </w:t>
-      </w:r>
-      <w:proofErr w:type="spellStart"/>
-      <w:r>
-        <w:rPr>
-          <w:rFonts w:ascii="Arial" w:hAnsi="Arial" w:cs="Arial"/>
-          <w:i/>
-          <w:iCs/>
-          <w:lang w:val="en"/>
-        </w:rPr>
-        <w:t>l’API</w:t>
+        <w:t>infini</w:t>
       </w:r>
       <w:proofErr w:type="spellEnd"/>
-      <w:r>
-        <w:rPr>
-          <w:rFonts w:ascii="Arial" w:hAnsi="Arial" w:cs="Arial"/>
-          <w:i/>
-          <w:iCs/>
-          <w:lang w:val="en"/>
-        </w:rPr>
-        <w:t xml:space="preserve">       </w:t>
-      </w:r>
-    </w:p>
-    <w:p>
-      <w:pPr>
-        <w:pStyle w:val="gmail-m8960675284810913605western"/>
-        <w:spacing w:after="0" w:afterAutospacing="0"/>
-        <w:ind w:left="284"/>
-        <w:rPr>
-          <w:rFonts w:ascii="Arial" w:hAnsi="Arial" w:cs="Arial"/>
-        </w:rPr>
-      </w:pPr>
-      <w:r>
-        <w:rPr>
-          <w:rFonts w:ascii="Arial" w:hAnsi="Arial" w:cs="Arial"/>
-          <w:lang w:val="fr-FR"/>
-        </w:rPr>
-        <w:t xml:space="preserve">4.     </w:t>
-      </w:r>
-      <w:r>
-        <w:rPr>
-          <w:rFonts w:ascii="Arial" w:hAnsi="Arial" w:cs="Arial"/>
-          <w:i/>
-          <w:iCs/>
-          <w:lang w:val="en"/>
-        </w:rPr>
-        <w:t xml:space="preserve">Gestion des </w:t>
-      </w:r>
-      <w:proofErr w:type="spellStart"/>
-      <w:r>
-        <w:rPr>
-          <w:rFonts w:ascii="Arial" w:hAnsi="Arial" w:cs="Arial"/>
-          <w:i/>
-          <w:iCs/>
-          <w:lang w:val="en"/>
-        </w:rPr>
-        <w:t>erreurs</w:t>
-      </w:r>
-      <w:proofErr w:type="spellEnd"/>
-      <w:r>
-        <w:rPr>
-          <w:rFonts w:ascii="Arial" w:hAnsi="Arial" w:cs="Arial"/>
-          <w:i/>
-          <w:iCs/>
-          <w:lang w:val="en"/>
-        </w:rPr>
-        <w:t xml:space="preserve"> de </w:t>
-      </w:r>
-      <w:proofErr w:type="spellStart"/>
-      <w:r>
-        <w:rPr>
-          <w:rFonts w:ascii="Arial" w:hAnsi="Arial" w:cs="Arial"/>
-          <w:i/>
-          <w:iCs/>
-          <w:lang w:val="en"/>
-        </w:rPr>
-        <w:t>l’API</w:t>
-      </w:r>
-      <w:proofErr w:type="spellEnd"/>
-      <w:r>
-        <w:rPr>
-          <w:rFonts w:ascii="Arial" w:hAnsi="Arial" w:cs="Arial"/>
-          <w:i/>
-          <w:iCs/>
-          <w:lang w:val="en"/>
-        </w:rPr>
-        <w:t xml:space="preserve">     </w:t>
-      </w:r>
-    </w:p>
-    <w:p>
-      <w:pPr>
-        <w:pStyle w:val="gmail-m8960675284810913605western"/>
-        <w:spacing w:after="0" w:afterAutospacing="0"/>
-        <w:ind w:left="284"/>
-        <w:rPr>
-          <w:rFonts w:ascii="Arial" w:hAnsi="Arial" w:cs="Arial"/>
-        </w:rPr>
-      </w:pPr>
-      <w:r>
-        <w:rPr>
-          <w:rFonts w:ascii="Arial" w:hAnsi="Arial" w:cs="Arial"/>
-          <w:lang w:val="fr-FR"/>
-        </w:rPr>
-        <w:t xml:space="preserve">5.     </w:t>
-      </w:r>
-      <w:proofErr w:type="spellStart"/>
-      <w:r>
-        <w:rPr>
-          <w:rFonts w:ascii="Arial" w:hAnsi="Arial" w:cs="Arial"/>
-          <w:i/>
-          <w:iCs/>
-          <w:lang w:val="en"/>
-        </w:rPr>
-        <w:t>Stabilité</w:t>
-      </w:r>
-      <w:proofErr w:type="spellEnd"/>
-      <w:r>
-        <w:rPr>
-          <w:rFonts w:ascii="Arial" w:hAnsi="Arial" w:cs="Arial"/>
-          <w:i/>
-          <w:iCs/>
-          <w:lang w:val="en"/>
-        </w:rPr>
-        <w:t xml:space="preserve"> + </w:t>
-      </w:r>
-      <w:proofErr w:type="spellStart"/>
-      <w:r>
-        <w:rPr>
-          <w:rFonts w:ascii="Arial" w:hAnsi="Arial" w:cs="Arial"/>
-          <w:i/>
-          <w:iCs/>
-          <w:lang w:val="en"/>
-        </w:rPr>
-        <w:t>fonctionnement</w:t>
-      </w:r>
-      <w:proofErr w:type="spellEnd"/>
-      <w:r>
-        <w:rPr>
-          <w:rFonts w:ascii="Arial" w:hAnsi="Arial" w:cs="Arial"/>
-          <w:i/>
-          <w:iCs/>
-          <w:lang w:val="en"/>
-        </w:rPr>
-        <w:t xml:space="preserve"> du </w:t>
-      </w:r>
-      <w:proofErr w:type="spellStart"/>
-      <w:r>
-        <w:rPr>
-          <w:rFonts w:ascii="Arial" w:hAnsi="Arial" w:cs="Arial"/>
-          <w:i/>
-          <w:iCs/>
-          <w:lang w:val="en"/>
-        </w:rPr>
-        <w:t>livrable</w:t>
-      </w:r>
-      <w:proofErr w:type="spellEnd"/>
-      <w:r>
-        <w:rPr>
-          <w:rFonts w:ascii="Arial" w:hAnsi="Arial" w:cs="Arial"/>
-          <w:i/>
-          <w:iCs/>
-          <w:lang w:val="en"/>
-        </w:rPr>
-        <w:t xml:space="preserve"> </w:t>
-      </w:r>
-    </w:p>
-    <w:p>
-      <w:pPr>
-        <w:pStyle w:val="gmail-m8960675284810913605western"/>
-        <w:spacing w:after="0" w:afterAutospacing="0"/>
-        <w:ind w:left="284"/>
-        <w:rPr>
-          <w:rFonts w:ascii="Arial" w:hAnsi="Arial" w:cs="Arial"/>
-        </w:rPr>
-      </w:pPr>
-      <w:r>
-        <w:rPr>
-          <w:rFonts w:ascii="Arial" w:hAnsi="Arial" w:cs="Arial"/>
-          <w:lang w:val="en"/>
-        </w:rPr>
-        <w:t xml:space="preserve">6.     Guide </w:t>
-      </w:r>
-      <w:r>
-        <w:rPr>
-          <w:rFonts w:ascii="Arial" w:hAnsi="Arial" w:cs="Arial"/>
-          <w:lang w:val="fr-FR"/>
-        </w:rPr>
-        <w:t xml:space="preserve">d’installation </w:t>
-      </w:r>
-      <w:r>
-        <w:rPr>
-          <w:rFonts w:ascii="Arial" w:hAnsi="Arial" w:cs="Arial"/>
-          <w:lang w:val="en"/>
-        </w:rPr>
-        <w:t>précis et reproductible (Readme) </w:t>
-      </w:r>
-    </w:p>
-    <w:p>
-      <w:pPr>
-        <w:pStyle w:val="gmail-m8960675284810913605western"/>
-        <w:spacing w:after="0" w:afterAutospacing="0"/>
-        <w:ind w:left="284"/>
-        <w:rPr>
-          <w:rFonts w:ascii="Arial" w:hAnsi="Arial" w:cs="Arial"/>
-        </w:rPr>
-      </w:pPr>
-      <w:r>
-        <w:rPr>
-          <w:rFonts w:ascii="Arial" w:hAnsi="Arial" w:cs="Arial"/>
-          <w:lang w:val="en"/>
-        </w:rPr>
-        <w:t xml:space="preserve">7.     Code propre et </w:t>
-      </w:r>
-      <w:proofErr w:type="spellStart"/>
-      <w:r>
-        <w:rPr>
-          <w:rFonts w:ascii="Arial" w:hAnsi="Arial" w:cs="Arial"/>
-          <w:lang w:val="en"/>
-        </w:rPr>
-        <w:t>optimisé</w:t>
-      </w:r>
-      <w:proofErr w:type="spellEnd"/>
-      <w:r>
-        <w:rPr>
-          <w:rFonts w:ascii="Arial" w:hAnsi="Arial" w:cs="Arial"/>
-          <w:lang w:val="en"/>
-        </w:rPr>
-        <w:t>.</w:t>
-      </w:r>
-    </w:p>
-    <w:p/>
+    </w:p>
     <w:p>
       <w:pPr>
         <w:rPr>
@@ -3155,22 +3595,7 @@
     <w:p/>
     <w:p>
       <w:r>
-        <w:rPr>
-          <w:noProof/>
-        </w:rPr>
-        <w:drawing>
-          <wp:inline distT="0" distB="0" distL="0" distR="0" wp14:anchorId="531477C0" wp14:editId="5342DCD6">
-            <wp:extent cx="5486400" cy="3200400"/>
-            <wp:effectExtent l="0" t="0" r="0" b="0"/>
-            <wp:docPr id="3" name="Graphique 3"/>
-            <wp:cNvGraphicFramePr/>
-            <a:graphic xmlns:a="http://schemas.openxmlformats.org/drawingml/2006/main">
-              <a:graphicData uri="http://schemas.openxmlformats.org/drawingml/2006/chart">
-                <c:chart xmlns:c="http://schemas.openxmlformats.org/drawingml/2006/chart" xmlns:r="http://schemas.openxmlformats.org/officeDocument/2006/relationships" r:id="rId7"/>
-              </a:graphicData>
-            </a:graphic>
-          </wp:inline>
-        </w:drawing>
+        <w:t>Annexe</w:t>
       </w:r>
     </w:p>
     <w:p/>
@@ -3182,111 +3607,6 @@
           <w:szCs w:val="14"/>
         </w:rPr>
       </w:pPr>
-    </w:p>
-    <w:p>
-      <w:pPr>
-        <w:rPr>
-          <w:i/>
-          <w:iCs/>
-          <w:szCs w:val="14"/>
-        </w:rPr>
-      </w:pPr>
-      <w:r>
-        <w:rPr>
-          <w:i/>
-          <w:iCs/>
-          <w:szCs w:val="14"/>
-        </w:rPr>
-        <w:t xml:space="preserve">Ce chapitre montre la planification </w:t>
-      </w:r>
-      <w:r>
-        <w:rPr>
-          <w:i/>
-          <w:iCs/>
-          <w:szCs w:val="14"/>
-        </w:rPr>
-        <w:t xml:space="preserve">du projet. Celui-ci peut être découpé en tâches qui seront planifiées. Il s'agit de la première planification du projet, celle-ci </w:t>
-      </w:r>
-      <w:r>
-        <w:rPr>
-          <w:i/>
-          <w:iCs/>
-          <w:szCs w:val="14"/>
-        </w:rPr>
-        <w:t>devra être</w:t>
-      </w:r>
-      <w:r>
-        <w:rPr>
-          <w:i/>
-          <w:iCs/>
-          <w:szCs w:val="14"/>
-        </w:rPr>
-        <w:t xml:space="preserve"> revue après l'analyse. Cette planification sera présentée sous l</w:t>
-      </w:r>
-      <w:r>
-        <w:rPr>
-          <w:i/>
-          <w:iCs/>
-          <w:szCs w:val="14"/>
-        </w:rPr>
-        <w:t>a forme d'un diagramme.</w:t>
-      </w:r>
-    </w:p>
-    <w:p>
-      <w:pPr>
-        <w:rPr>
-          <w:szCs w:val="14"/>
-        </w:rPr>
-      </w:pPr>
-    </w:p>
-    <w:p>
-      <w:pPr>
-        <w:rPr>
-          <w:i/>
-          <w:iCs/>
-          <w:szCs w:val="14"/>
-        </w:rPr>
-      </w:pPr>
-      <w:r>
-        <w:rPr>
-          <w:i/>
-          <w:iCs/>
-          <w:szCs w:val="14"/>
-        </w:rPr>
-        <w:t>Ces éléments peuvent être repris des</w:t>
-      </w:r>
-      <w:r>
-        <w:rPr>
-          <w:i/>
-          <w:iCs/>
-          <w:szCs w:val="14"/>
-        </w:rPr>
-        <w:t xml:space="preserve"> </w:t>
-      </w:r>
-      <w:r>
-        <w:rPr>
-          <w:i/>
-          <w:iCs/>
-          <w:szCs w:val="14"/>
-        </w:rPr>
-        <w:t>spécifications</w:t>
-      </w:r>
-      <w:r>
-        <w:rPr>
-          <w:i/>
-          <w:iCs/>
-          <w:szCs w:val="14"/>
-        </w:rPr>
-        <w:t xml:space="preserve"> </w:t>
-      </w:r>
-      <w:r>
-        <w:rPr>
-          <w:i/>
-          <w:iCs/>
-          <w:szCs w:val="14"/>
-        </w:rPr>
-        <w:t>de départ.</w:t>
-      </w:r>
     </w:p>
     <w:p>
       <w:pPr>
@@ -3735,7 +4055,6 @@
           <w:i w:val="0"/>
           <w:iCs/>
         </w:rPr>
-        <w:lastRenderedPageBreak/>
         <w:t>Stratégie de test</w:t>
       </w:r>
       <w:bookmarkEnd w:id="6"/>
@@ -4759,7 +5078,6 @@
           <w:i/>
           <w:sz w:val="24"/>
         </w:rPr>
-        <w:lastRenderedPageBreak/>
         <w:t>programmation</w:t>
       </w:r>
       <w:proofErr w:type="gramEnd"/>
@@ -5209,6 +5527,7 @@
           <w:i/>
           <w:iCs/>
         </w:rPr>
+        <w:lastRenderedPageBreak/>
         <w:t xml:space="preserve">NOTE : </w:t>
       </w:r>
       <w:r>
@@ -5566,7 +5885,6 @@
           <w:rFonts w:cs="Arial"/>
           <w:i/>
         </w:rPr>
-        <w:lastRenderedPageBreak/>
         <w:t>Lister les documents fournis au client avec votre produit, en indiquant les numéros de versions</w:t>
       </w:r>
       <w:r>
@@ -6161,12 +6479,12 @@
       </w:pPr>
     </w:p>
     <w:sectPr>
-      <w:headerReference w:type="even" r:id="rId8"/>
-      <w:headerReference w:type="default" r:id="rId9"/>
-      <w:footerReference w:type="even" r:id="rId10"/>
-      <w:footerReference w:type="default" r:id="rId11"/>
-      <w:headerReference w:type="first" r:id="rId12"/>
-      <w:footerReference w:type="first" r:id="rId13"/>
+      <w:headerReference w:type="even" r:id="rId7"/>
+      <w:headerReference w:type="default" r:id="rId8"/>
+      <w:footerReference w:type="even" r:id="rId9"/>
+      <w:footerReference w:type="default" r:id="rId10"/>
+      <w:headerReference w:type="first" r:id="rId11"/>
+      <w:footerReference w:type="first" r:id="rId12"/>
       <w:pgSz w:w="11906" w:h="16838" w:code="9"/>
       <w:pgMar w:top="1418" w:right="1418" w:bottom="1418" w:left="1418" w:header="720" w:footer="720" w:gutter="0"/>
       <w:cols w:space="720"/>
@@ -7739,6 +8057,95 @@
     </w:lvl>
   </w:abstractNum>
   <w:abstractNum w:abstractNumId="10" w15:restartNumberingAfterBreak="0">
+    <w:nsid w:val="75435BBB"/>
+    <w:multiLevelType w:val="hybridMultilevel"/>
+    <w:tmpl w:val="7B3C4B6A"/>
+    <w:lvl w:ilvl="0" w:tplc="100C000F">
+      <w:start w:val="1"/>
+      <w:numFmt w:val="decimal"/>
+      <w:lvlText w:val="%1."/>
+      <w:lvlJc w:val="left"/>
+      <w:pPr>
+        <w:ind w:left="720" w:hanging="360"/>
+      </w:pPr>
+      <w:rPr>
+        <w:rFonts w:hint="default"/>
+      </w:rPr>
+    </w:lvl>
+    <w:lvl w:ilvl="1" w:tplc="100C0019" w:tentative="1">
+      <w:start w:val="1"/>
+      <w:numFmt w:val="lowerLetter"/>
+      <w:lvlText w:val="%2."/>
+      <w:lvlJc w:val="left"/>
+      <w:pPr>
+        <w:ind w:left="1440" w:hanging="360"/>
+      </w:pPr>
+    </w:lvl>
+    <w:lvl w:ilvl="2" w:tplc="100C001B" w:tentative="1">
+      <w:start w:val="1"/>
+      <w:numFmt w:val="lowerRoman"/>
+      <w:lvlText w:val="%3."/>
+      <w:lvlJc w:val="right"/>
+      <w:pPr>
+        <w:ind w:left="2160" w:hanging="180"/>
+      </w:pPr>
+    </w:lvl>
+    <w:lvl w:ilvl="3" w:tplc="100C000F" w:tentative="1">
+      <w:start w:val="1"/>
+      <w:numFmt w:val="decimal"/>
+      <w:lvlText w:val="%4."/>
+      <w:lvlJc w:val="left"/>
+      <w:pPr>
+        <w:ind w:left="2880" w:hanging="360"/>
+      </w:pPr>
+    </w:lvl>
+    <w:lvl w:ilvl="4" w:tplc="100C0019" w:tentative="1">
+      <w:start w:val="1"/>
+      <w:numFmt w:val="lowerLetter"/>
+      <w:lvlText w:val="%5."/>
+      <w:lvlJc w:val="left"/>
+      <w:pPr>
+        <w:ind w:left="3600" w:hanging="360"/>
+      </w:pPr>
+    </w:lvl>
+    <w:lvl w:ilvl="5" w:tplc="100C001B" w:tentative="1">
+      <w:start w:val="1"/>
+      <w:numFmt w:val="lowerRoman"/>
+      <w:lvlText w:val="%6."/>
+      <w:lvlJc w:val="right"/>
+      <w:pPr>
+        <w:ind w:left="4320" w:hanging="180"/>
+      </w:pPr>
+    </w:lvl>
+    <w:lvl w:ilvl="6" w:tplc="100C000F" w:tentative="1">
+      <w:start w:val="1"/>
+      <w:numFmt w:val="decimal"/>
+      <w:lvlText w:val="%7."/>
+      <w:lvlJc w:val="left"/>
+      <w:pPr>
+        <w:ind w:left="5040" w:hanging="360"/>
+      </w:pPr>
+    </w:lvl>
+    <w:lvl w:ilvl="7" w:tplc="100C0019" w:tentative="1">
+      <w:start w:val="1"/>
+      <w:numFmt w:val="lowerLetter"/>
+      <w:lvlText w:val="%8."/>
+      <w:lvlJc w:val="left"/>
+      <w:pPr>
+        <w:ind w:left="5760" w:hanging="360"/>
+      </w:pPr>
+    </w:lvl>
+    <w:lvl w:ilvl="8" w:tplc="100C001B" w:tentative="1">
+      <w:start w:val="1"/>
+      <w:numFmt w:val="lowerRoman"/>
+      <w:lvlText w:val="%9."/>
+      <w:lvlJc w:val="right"/>
+      <w:pPr>
+        <w:ind w:left="6480" w:hanging="180"/>
+      </w:pPr>
+    </w:lvl>
+  </w:abstractNum>
+  <w:abstractNum w:abstractNumId="11" w15:restartNumberingAfterBreak="0">
     <w:nsid w:val="75A3529B"/>
     <w:multiLevelType w:val="hybridMultilevel"/>
     <w:tmpl w:val="819EEA64"/>
@@ -7878,7 +8285,7 @@
       </w:rPr>
     </w:lvl>
   </w:abstractNum>
-  <w:abstractNum w:abstractNumId="11" w15:restartNumberingAfterBreak="0">
+  <w:abstractNum w:abstractNumId="12" w15:restartNumberingAfterBreak="0">
     <w:nsid w:val="7B193736"/>
     <w:multiLevelType w:val="multilevel"/>
     <w:tmpl w:val="3E0A631E"/>
@@ -8000,7 +8407,7 @@
       </w:pPr>
     </w:lvl>
   </w:abstractNum>
-  <w:abstractNum w:abstractNumId="12" w15:restartNumberingAfterBreak="0">
+  <w:abstractNum w:abstractNumId="13" w15:restartNumberingAfterBreak="0">
     <w:nsid w:val="7DD245F2"/>
     <w:multiLevelType w:val="hybridMultilevel"/>
     <w:tmpl w:val="3100450C"/>
@@ -8141,7 +8548,7 @@
     </w:lvl>
   </w:abstractNum>
   <w:num w:numId="1">
-    <w:abstractNumId w:val="11"/>
+    <w:abstractNumId w:val="12"/>
   </w:num>
   <w:num w:numId="2">
     <w:abstractNumId w:val="0"/>
@@ -8150,7 +8557,7 @@
     <w:abstractNumId w:val="2"/>
   </w:num>
   <w:num w:numId="4">
-    <w:abstractNumId w:val="10"/>
+    <w:abstractNumId w:val="11"/>
   </w:num>
   <w:num w:numId="5">
     <w:abstractNumId w:val="7"/>
@@ -8162,7 +8569,7 @@
     <w:abstractNumId w:val="8"/>
   </w:num>
   <w:num w:numId="8">
-    <w:abstractNumId w:val="12"/>
+    <w:abstractNumId w:val="13"/>
   </w:num>
   <w:num w:numId="9">
     <w:abstractNumId w:val="1"/>
@@ -8178,6 +8585,9 @@
   </w:num>
   <w:num w:numId="13">
     <w:abstractNumId w:val="9"/>
+  </w:num>
+  <w:num w:numId="14">
+    <w:abstractNumId w:val="10"/>
   </w:num>
   <w:numIdMacAtCleanup w:val="13"/>
 </w:numbering>
@@ -9040,844 +9450,18 @@
       <w:u w:val="single"/>
     </w:rPr>
   </w:style>
+  <w:style w:type="paragraph" w:styleId="Paragraphedeliste">
+    <w:name w:val="List Paragraph"/>
+    <w:basedOn w:val="Normal"/>
+    <w:uiPriority w:val="34"/>
+    <w:qFormat/>
+    <w:rsid w:val="00331BD9"/>
+    <w:pPr>
+      <w:ind w:left="720"/>
+      <w:contextualSpacing/>
+    </w:pPr>
+  </w:style>
 </w:styles>
-</file>
-
-<file path=word/charts/chart1.xml><?xml version="1.0" encoding="utf-8"?>
-<c:chartSpace xmlns:c="http://schemas.openxmlformats.org/drawingml/2006/chart" xmlns:a="http://schemas.openxmlformats.org/drawingml/2006/main" xmlns:r="http://schemas.openxmlformats.org/officeDocument/2006/relationships" xmlns:c16r2="http://schemas.microsoft.com/office/drawing/2015/06/chart">
-  <c:date1904 val="0"/>
-  <c:lang val="fr-FR"/>
-  <c:roundedCorners val="0"/>
-  <mc:AlternateContent xmlns:mc="http://schemas.openxmlformats.org/markup-compatibility/2006">
-    <mc:Choice xmlns:c14="http://schemas.microsoft.com/office/drawing/2007/8/2/chart" Requires="c14">
-      <c14:style val="102"/>
-    </mc:Choice>
-    <mc:Fallback>
-      <c:style val="2"/>
-    </mc:Fallback>
-  </mc:AlternateContent>
-  <c:chart>
-    <c:autoTitleDeleted val="1"/>
-    <c:plotArea>
-      <c:layout/>
-      <c:pieChart>
-        <c:varyColors val="1"/>
-        <c:ser>
-          <c:idx val="0"/>
-          <c:order val="0"/>
-          <c:tx>
-            <c:strRef>
-              <c:f>Feuil1!$B$1</c:f>
-              <c:strCache>
-                <c:ptCount val="1"/>
-                <c:pt idx="0">
-                  <c:v>Ventes</c:v>
-                </c:pt>
-              </c:strCache>
-            </c:strRef>
-          </c:tx>
-          <c:dPt>
-            <c:idx val="0"/>
-            <c:bubble3D val="0"/>
-            <c:spPr>
-              <a:solidFill>
-                <a:schemeClr val="accent1"/>
-              </a:solidFill>
-              <a:ln w="19050">
-                <a:solidFill>
-                  <a:schemeClr val="lt1"/>
-                </a:solidFill>
-              </a:ln>
-              <a:effectLst/>
-            </c:spPr>
-            <c:extLst>
-              <c:ext xmlns:c16="http://schemas.microsoft.com/office/drawing/2014/chart" uri="{C3380CC4-5D6E-409C-BE32-E72D297353CC}">
-                <c16:uniqueId val="{00000001-7D22-4CB8-8B62-14A5BE9BCC3F}"/>
-              </c:ext>
-            </c:extLst>
-          </c:dPt>
-          <c:dPt>
-            <c:idx val="1"/>
-            <c:bubble3D val="0"/>
-            <c:spPr>
-              <a:solidFill>
-                <a:schemeClr val="accent2"/>
-              </a:solidFill>
-              <a:ln w="19050">
-                <a:solidFill>
-                  <a:schemeClr val="lt1"/>
-                </a:solidFill>
-              </a:ln>
-              <a:effectLst/>
-            </c:spPr>
-            <c:extLst>
-              <c:ext xmlns:c16="http://schemas.microsoft.com/office/drawing/2014/chart" uri="{C3380CC4-5D6E-409C-BE32-E72D297353CC}">
-                <c16:uniqueId val="{00000003-7D22-4CB8-8B62-14A5BE9BCC3F}"/>
-              </c:ext>
-            </c:extLst>
-          </c:dPt>
-          <c:dPt>
-            <c:idx val="2"/>
-            <c:bubble3D val="0"/>
-            <c:spPr>
-              <a:solidFill>
-                <a:schemeClr val="accent3"/>
-              </a:solidFill>
-              <a:ln w="19050">
-                <a:solidFill>
-                  <a:schemeClr val="lt1"/>
-                </a:solidFill>
-              </a:ln>
-              <a:effectLst/>
-            </c:spPr>
-            <c:extLst>
-              <c:ext xmlns:c16="http://schemas.microsoft.com/office/drawing/2014/chart" uri="{C3380CC4-5D6E-409C-BE32-E72D297353CC}">
-                <c16:uniqueId val="{00000005-7D22-4CB8-8B62-14A5BE9BCC3F}"/>
-              </c:ext>
-            </c:extLst>
-          </c:dPt>
-          <c:dPt>
-            <c:idx val="3"/>
-            <c:bubble3D val="0"/>
-            <c:spPr>
-              <a:solidFill>
-                <a:schemeClr val="accent4"/>
-              </a:solidFill>
-              <a:ln w="19050">
-                <a:solidFill>
-                  <a:schemeClr val="lt1"/>
-                </a:solidFill>
-              </a:ln>
-              <a:effectLst/>
-            </c:spPr>
-            <c:extLst>
-              <c:ext xmlns:c16="http://schemas.microsoft.com/office/drawing/2014/chart" uri="{C3380CC4-5D6E-409C-BE32-E72D297353CC}">
-                <c16:uniqueId val="{00000007-7D22-4CB8-8B62-14A5BE9BCC3F}"/>
-              </c:ext>
-            </c:extLst>
-          </c:dPt>
-          <c:dPt>
-            <c:idx val="4"/>
-            <c:bubble3D val="0"/>
-            <c:spPr>
-              <a:solidFill>
-                <a:schemeClr val="accent5"/>
-              </a:solidFill>
-              <a:ln w="19050">
-                <a:solidFill>
-                  <a:schemeClr val="lt1"/>
-                </a:solidFill>
-              </a:ln>
-              <a:effectLst/>
-            </c:spPr>
-            <c:extLst>
-              <c:ext xmlns:c16="http://schemas.microsoft.com/office/drawing/2014/chart" uri="{C3380CC4-5D6E-409C-BE32-E72D297353CC}">
-                <c16:uniqueId val="{00000009-7D22-4CB8-8B62-14A5BE9BCC3F}"/>
-              </c:ext>
-            </c:extLst>
-          </c:dPt>
-          <c:cat>
-            <c:strRef>
-              <c:f>Feuil1!$A$2:$A$6</c:f>
-              <c:strCache>
-                <c:ptCount val="5"/>
-                <c:pt idx="0">
-                  <c:v>Frontend (25%)</c:v>
-                </c:pt>
-                <c:pt idx="1">
-                  <c:v>Backend (25%)</c:v>
-                </c:pt>
-                <c:pt idx="2">
-                  <c:v>API (15%)</c:v>
-                </c:pt>
-                <c:pt idx="3">
-                  <c:v>Redaction document (20%)</c:v>
-                </c:pt>
-                <c:pt idx="4">
-                  <c:v>Test app (15%)</c:v>
-                </c:pt>
-              </c:strCache>
-            </c:strRef>
-          </c:cat>
-          <c:val>
-            <c:numRef>
-              <c:f>Feuil1!$B$2:$B$6</c:f>
-              <c:numCache>
-                <c:formatCode>0%</c:formatCode>
-                <c:ptCount val="5"/>
-                <c:pt idx="0">
-                  <c:v>0.25</c:v>
-                </c:pt>
-                <c:pt idx="1">
-                  <c:v>0.25</c:v>
-                </c:pt>
-                <c:pt idx="2">
-                  <c:v>0.15</c:v>
-                </c:pt>
-                <c:pt idx="3">
-                  <c:v>0.2</c:v>
-                </c:pt>
-                <c:pt idx="4">
-                  <c:v>0.15</c:v>
-                </c:pt>
-              </c:numCache>
-            </c:numRef>
-          </c:val>
-          <c:extLst>
-            <c:ext xmlns:c16="http://schemas.microsoft.com/office/drawing/2014/chart" uri="{C3380CC4-5D6E-409C-BE32-E72D297353CC}">
-              <c16:uniqueId val="{0000000A-7D22-4CB8-8B62-14A5BE9BCC3F}"/>
-            </c:ext>
-          </c:extLst>
-        </c:ser>
-        <c:dLbls>
-          <c:showLegendKey val="0"/>
-          <c:showVal val="0"/>
-          <c:showCatName val="0"/>
-          <c:showSerName val="0"/>
-          <c:showPercent val="0"/>
-          <c:showBubbleSize val="0"/>
-          <c:showLeaderLines val="1"/>
-        </c:dLbls>
-        <c:firstSliceAng val="0"/>
-      </c:pieChart>
-      <c:spPr>
-        <a:noFill/>
-        <a:ln>
-          <a:noFill/>
-        </a:ln>
-        <a:effectLst/>
-      </c:spPr>
-    </c:plotArea>
-    <c:legend>
-      <c:legendPos val="b"/>
-      <c:overlay val="0"/>
-      <c:spPr>
-        <a:noFill/>
-        <a:ln>
-          <a:noFill/>
-        </a:ln>
-        <a:effectLst/>
-      </c:spPr>
-      <c:txPr>
-        <a:bodyPr rot="0" spcFirstLastPara="1" vertOverflow="ellipsis" vert="horz" wrap="square" anchor="ctr" anchorCtr="1"/>
-        <a:lstStyle/>
-        <a:p>
-          <a:pPr>
-            <a:defRPr sz="900" b="0" i="0" u="none" strike="noStrike" kern="1200" baseline="0">
-              <a:solidFill>
-                <a:schemeClr val="tx1">
-                  <a:lumMod val="65000"/>
-                  <a:lumOff val="35000"/>
-                </a:schemeClr>
-              </a:solidFill>
-              <a:latin typeface="+mn-lt"/>
-              <a:ea typeface="+mn-ea"/>
-              <a:cs typeface="+mn-cs"/>
-            </a:defRPr>
-          </a:pPr>
-          <a:endParaRPr lang="fr-FR"/>
-        </a:p>
-      </c:txPr>
-    </c:legend>
-    <c:plotVisOnly val="1"/>
-    <c:dispBlanksAs val="gap"/>
-    <c:extLst>
-      <c:ext xmlns:c16r3="http://schemas.microsoft.com/office/drawing/2017/03/chart" uri="{56B9EC1D-385E-4148-901F-78D8002777C0}">
-        <c16r3:dataDisplayOptions16>
-          <c16r3:dispNaAsBlank val="1"/>
-        </c16r3:dataDisplayOptions16>
-      </c:ext>
-    </c:extLst>
-    <c:showDLblsOverMax val="0"/>
-  </c:chart>
-  <c:spPr>
-    <a:solidFill>
-      <a:schemeClr val="bg1"/>
-    </a:solidFill>
-    <a:ln w="9525" cap="flat" cmpd="sng" algn="ctr">
-      <a:solidFill>
-        <a:schemeClr val="tx1">
-          <a:lumMod val="15000"/>
-          <a:lumOff val="85000"/>
-        </a:schemeClr>
-      </a:solidFill>
-      <a:round/>
-    </a:ln>
-    <a:effectLst/>
-  </c:spPr>
-  <c:txPr>
-    <a:bodyPr/>
-    <a:lstStyle/>
-    <a:p>
-      <a:pPr>
-        <a:defRPr/>
-      </a:pPr>
-      <a:endParaRPr lang="fr-FR"/>
-    </a:p>
-  </c:txPr>
-  <c:externalData r:id="rId3">
-    <c:autoUpdate val="0"/>
-  </c:externalData>
-</c:chartSpace>
-</file>
-
-<file path=word/charts/colors1.xml><?xml version="1.0" encoding="utf-8"?>
-<cs:colorStyle xmlns:cs="http://schemas.microsoft.com/office/drawing/2012/chartStyle" xmlns:a="http://schemas.openxmlformats.org/drawingml/2006/main" meth="cycle" id="10">
-  <a:schemeClr val="accent1"/>
-  <a:schemeClr val="accent2"/>
-  <a:schemeClr val="accent3"/>
-  <a:schemeClr val="accent4"/>
-  <a:schemeClr val="accent5"/>
-  <a:schemeClr val="accent6"/>
-  <cs:variation/>
-  <cs:variation>
-    <a:lumMod val="60000"/>
-  </cs:variation>
-  <cs:variation>
-    <a:lumMod val="80000"/>
-    <a:lumOff val="20000"/>
-  </cs:variation>
-  <cs:variation>
-    <a:lumMod val="80000"/>
-  </cs:variation>
-  <cs:variation>
-    <a:lumMod val="60000"/>
-    <a:lumOff val="40000"/>
-  </cs:variation>
-  <cs:variation>
-    <a:lumMod val="50000"/>
-  </cs:variation>
-  <cs:variation>
-    <a:lumMod val="70000"/>
-    <a:lumOff val="30000"/>
-  </cs:variation>
-  <cs:variation>
-    <a:lumMod val="70000"/>
-  </cs:variation>
-  <cs:variation>
-    <a:lumMod val="50000"/>
-    <a:lumOff val="50000"/>
-  </cs:variation>
-</cs:colorStyle>
-</file>
-
-<file path=word/charts/style1.xml><?xml version="1.0" encoding="utf-8"?>
-<cs:chartStyle xmlns:cs="http://schemas.microsoft.com/office/drawing/2012/chartStyle" xmlns:a="http://schemas.openxmlformats.org/drawingml/2006/main" id="251">
-  <cs:axisTitle>
-    <cs:lnRef idx="0"/>
-    <cs:fillRef idx="0"/>
-    <cs:effectRef idx="0"/>
-    <cs:fontRef idx="minor">
-      <a:schemeClr val="tx1">
-        <a:lumMod val="65000"/>
-        <a:lumOff val="35000"/>
-      </a:schemeClr>
-    </cs:fontRef>
-    <cs:defRPr sz="1000" kern="1200"/>
-  </cs:axisTitle>
-  <cs:categoryAxis>
-    <cs:lnRef idx="0"/>
-    <cs:fillRef idx="0"/>
-    <cs:effectRef idx="0"/>
-    <cs:fontRef idx="minor">
-      <a:schemeClr val="tx1">
-        <a:lumMod val="65000"/>
-        <a:lumOff val="35000"/>
-      </a:schemeClr>
-    </cs:fontRef>
-    <cs:spPr>
-      <a:ln w="9525" cap="flat" cmpd="sng" algn="ctr">
-        <a:solidFill>
-          <a:schemeClr val="tx1">
-            <a:lumMod val="15000"/>
-            <a:lumOff val="85000"/>
-          </a:schemeClr>
-        </a:solidFill>
-        <a:round/>
-      </a:ln>
-    </cs:spPr>
-    <cs:defRPr sz="900" kern="1200"/>
-  </cs:categoryAxis>
-  <cs:chartArea mods="allowNoFillOverride allowNoLineOverride">
-    <cs:lnRef idx="0"/>
-    <cs:fillRef idx="0"/>
-    <cs:effectRef idx="0"/>
-    <cs:fontRef idx="minor">
-      <a:schemeClr val="tx1"/>
-    </cs:fontRef>
-    <cs:spPr>
-      <a:solidFill>
-        <a:schemeClr val="bg1"/>
-      </a:solidFill>
-      <a:ln w="9525" cap="flat" cmpd="sng" algn="ctr">
-        <a:solidFill>
-          <a:schemeClr val="tx1">
-            <a:lumMod val="15000"/>
-            <a:lumOff val="85000"/>
-          </a:schemeClr>
-        </a:solidFill>
-        <a:round/>
-      </a:ln>
-    </cs:spPr>
-    <cs:defRPr sz="900" kern="1200"/>
-  </cs:chartArea>
-  <cs:dataLabel>
-    <cs:lnRef idx="0"/>
-    <cs:fillRef idx="0"/>
-    <cs:effectRef idx="0"/>
-    <cs:fontRef idx="minor">
-      <a:schemeClr val="tx1">
-        <a:lumMod val="75000"/>
-        <a:lumOff val="25000"/>
-      </a:schemeClr>
-    </cs:fontRef>
-    <cs:defRPr sz="900" kern="1200"/>
-  </cs:dataLabel>
-  <cs:dataLabelCallout>
-    <cs:lnRef idx="0"/>
-    <cs:fillRef idx="0"/>
-    <cs:effectRef idx="0"/>
-    <cs:fontRef idx="minor">
-      <a:schemeClr val="dk1">
-        <a:lumMod val="65000"/>
-        <a:lumOff val="35000"/>
-      </a:schemeClr>
-    </cs:fontRef>
-    <cs:spPr>
-      <a:solidFill>
-        <a:schemeClr val="lt1"/>
-      </a:solidFill>
-      <a:ln>
-        <a:solidFill>
-          <a:schemeClr val="dk1">
-            <a:lumMod val="25000"/>
-            <a:lumOff val="75000"/>
-          </a:schemeClr>
-        </a:solidFill>
-      </a:ln>
-    </cs:spPr>
-    <cs:defRPr sz="900" kern="1200"/>
-    <cs:bodyPr rot="0" spcFirstLastPara="1" vertOverflow="clip" horzOverflow="clip" vert="horz" wrap="square" lIns="36576" tIns="18288" rIns="36576" bIns="18288" anchor="ctr" anchorCtr="1">
-      <a:spAutoFit/>
-    </cs:bodyPr>
-  </cs:dataLabelCallout>
-  <cs:dataPoint>
-    <cs:lnRef idx="0"/>
-    <cs:fillRef idx="1">
-      <cs:styleClr val="auto"/>
-    </cs:fillRef>
-    <cs:effectRef idx="0"/>
-    <cs:fontRef idx="minor">
-      <a:schemeClr val="tx1"/>
-    </cs:fontRef>
-    <cs:spPr>
-      <a:ln w="19050">
-        <a:solidFill>
-          <a:schemeClr val="lt1"/>
-        </a:solidFill>
-      </a:ln>
-    </cs:spPr>
-  </cs:dataPoint>
-  <cs:dataPoint3D>
-    <cs:lnRef idx="0"/>
-    <cs:fillRef idx="1">
-      <cs:styleClr val="auto"/>
-    </cs:fillRef>
-    <cs:effectRef idx="0"/>
-    <cs:fontRef idx="minor">
-      <a:schemeClr val="tx1"/>
-    </cs:fontRef>
-    <cs:spPr>
-      <a:ln w="25400">
-        <a:solidFill>
-          <a:schemeClr val="lt1"/>
-        </a:solidFill>
-      </a:ln>
-    </cs:spPr>
-  </cs:dataPoint3D>
-  <cs:dataPointLine>
-    <cs:lnRef idx="0">
-      <cs:styleClr val="auto"/>
-    </cs:lnRef>
-    <cs:fillRef idx="0"/>
-    <cs:effectRef idx="0"/>
-    <cs:fontRef idx="minor">
-      <a:schemeClr val="tx1"/>
-    </cs:fontRef>
-    <cs:spPr>
-      <a:ln w="28575" cap="rnd">
-        <a:solidFill>
-          <a:schemeClr val="phClr"/>
-        </a:solidFill>
-        <a:round/>
-      </a:ln>
-    </cs:spPr>
-  </cs:dataPointLine>
-  <cs:dataPointMarker>
-    <cs:lnRef idx="0">
-      <cs:styleClr val="auto"/>
-    </cs:lnRef>
-    <cs:fillRef idx="1">
-      <cs:styleClr val="auto"/>
-    </cs:fillRef>
-    <cs:effectRef idx="0"/>
-    <cs:fontRef idx="minor">
-      <a:schemeClr val="tx1"/>
-    </cs:fontRef>
-    <cs:spPr>
-      <a:ln w="9525">
-        <a:solidFill>
-          <a:schemeClr val="phClr"/>
-        </a:solidFill>
-      </a:ln>
-    </cs:spPr>
-  </cs:dataPointMarker>
-  <cs:dataPointMarkerLayout symbol="circle" size="5"/>
-  <cs:dataPointWireframe>
-    <cs:lnRef idx="0">
-      <cs:styleClr val="auto"/>
-    </cs:lnRef>
-    <cs:fillRef idx="0"/>
-    <cs:effectRef idx="0"/>
-    <cs:fontRef idx="minor">
-      <a:schemeClr val="tx1"/>
-    </cs:fontRef>
-    <cs:spPr>
-      <a:ln w="9525" cap="rnd">
-        <a:solidFill>
-          <a:schemeClr val="phClr"/>
-        </a:solidFill>
-        <a:round/>
-      </a:ln>
-    </cs:spPr>
-  </cs:dataPointWireframe>
-  <cs:dataTable>
-    <cs:lnRef idx="0"/>
-    <cs:fillRef idx="0"/>
-    <cs:effectRef idx="0"/>
-    <cs:fontRef idx="minor">
-      <a:schemeClr val="tx1">
-        <a:lumMod val="65000"/>
-        <a:lumOff val="35000"/>
-      </a:schemeClr>
-    </cs:fontRef>
-    <cs:spPr>
-      <a:noFill/>
-      <a:ln w="9525" cap="flat" cmpd="sng" algn="ctr">
-        <a:solidFill>
-          <a:schemeClr val="tx1">
-            <a:lumMod val="15000"/>
-            <a:lumOff val="85000"/>
-          </a:schemeClr>
-        </a:solidFill>
-        <a:round/>
-      </a:ln>
-    </cs:spPr>
-    <cs:defRPr sz="900" kern="1200"/>
-  </cs:dataTable>
-  <cs:downBar>
-    <cs:lnRef idx="0"/>
-    <cs:fillRef idx="0"/>
-    <cs:effectRef idx="0"/>
-    <cs:fontRef idx="minor">
-      <a:schemeClr val="tx1"/>
-    </cs:fontRef>
-    <cs:spPr>
-      <a:solidFill>
-        <a:schemeClr val="dk1">
-          <a:lumMod val="75000"/>
-          <a:lumOff val="25000"/>
-        </a:schemeClr>
-      </a:solidFill>
-      <a:ln w="9525" cap="flat" cmpd="sng" algn="ctr">
-        <a:solidFill>
-          <a:schemeClr val="tx1">
-            <a:lumMod val="65000"/>
-            <a:lumOff val="35000"/>
-          </a:schemeClr>
-        </a:solidFill>
-        <a:round/>
-      </a:ln>
-    </cs:spPr>
-  </cs:downBar>
-  <cs:dropLine>
-    <cs:lnRef idx="0"/>
-    <cs:fillRef idx="0"/>
-    <cs:effectRef idx="0"/>
-    <cs:fontRef idx="minor">
-      <a:schemeClr val="tx1"/>
-    </cs:fontRef>
-    <cs:spPr>
-      <a:ln w="9525" cap="flat" cmpd="sng" algn="ctr">
-        <a:solidFill>
-          <a:schemeClr val="tx1">
-            <a:lumMod val="35000"/>
-            <a:lumOff val="65000"/>
-          </a:schemeClr>
-        </a:solidFill>
-        <a:round/>
-      </a:ln>
-    </cs:spPr>
-  </cs:dropLine>
-  <cs:errorBar>
-    <cs:lnRef idx="0"/>
-    <cs:fillRef idx="0"/>
-    <cs:effectRef idx="0"/>
-    <cs:fontRef idx="minor">
-      <a:schemeClr val="tx1"/>
-    </cs:fontRef>
-    <cs:spPr>
-      <a:ln w="9525" cap="flat" cmpd="sng" algn="ctr">
-        <a:solidFill>
-          <a:schemeClr val="tx1">
-            <a:lumMod val="65000"/>
-            <a:lumOff val="35000"/>
-          </a:schemeClr>
-        </a:solidFill>
-        <a:round/>
-      </a:ln>
-    </cs:spPr>
-  </cs:errorBar>
-  <cs:floor>
-    <cs:lnRef idx="0"/>
-    <cs:fillRef idx="0"/>
-    <cs:effectRef idx="0"/>
-    <cs:fontRef idx="minor">
-      <a:schemeClr val="tx1"/>
-    </cs:fontRef>
-    <cs:spPr>
-      <a:noFill/>
-      <a:ln>
-        <a:noFill/>
-      </a:ln>
-    </cs:spPr>
-  </cs:floor>
-  <cs:gridlineMajor>
-    <cs:lnRef idx="0"/>
-    <cs:fillRef idx="0"/>
-    <cs:effectRef idx="0"/>
-    <cs:fontRef idx="minor">
-      <a:schemeClr val="tx1"/>
-    </cs:fontRef>
-    <cs:spPr>
-      <a:ln w="9525" cap="flat" cmpd="sng" algn="ctr">
-        <a:solidFill>
-          <a:schemeClr val="tx1">
-            <a:lumMod val="15000"/>
-            <a:lumOff val="85000"/>
-          </a:schemeClr>
-        </a:solidFill>
-        <a:round/>
-      </a:ln>
-    </cs:spPr>
-  </cs:gridlineMajor>
-  <cs:gridlineMinor>
-    <cs:lnRef idx="0"/>
-    <cs:fillRef idx="0"/>
-    <cs:effectRef idx="0"/>
-    <cs:fontRef idx="minor">
-      <a:schemeClr val="tx1"/>
-    </cs:fontRef>
-    <cs:spPr>
-      <a:ln w="9525" cap="flat" cmpd="sng" algn="ctr">
-        <a:solidFill>
-          <a:schemeClr val="tx1">
-            <a:lumMod val="5000"/>
-            <a:lumOff val="95000"/>
-          </a:schemeClr>
-        </a:solidFill>
-        <a:round/>
-      </a:ln>
-    </cs:spPr>
-  </cs:gridlineMinor>
-  <cs:hiLoLine>
-    <cs:lnRef idx="0"/>
-    <cs:fillRef idx="0"/>
-    <cs:effectRef idx="0"/>
-    <cs:fontRef idx="minor">
-      <a:schemeClr val="tx1"/>
-    </cs:fontRef>
-    <cs:spPr>
-      <a:ln w="9525" cap="flat" cmpd="sng" algn="ctr">
-        <a:solidFill>
-          <a:schemeClr val="tx1">
-            <a:lumMod val="50000"/>
-            <a:lumOff val="50000"/>
-          </a:schemeClr>
-        </a:solidFill>
-        <a:round/>
-      </a:ln>
-    </cs:spPr>
-  </cs:hiLoLine>
-  <cs:leaderLine>
-    <cs:lnRef idx="0"/>
-    <cs:fillRef idx="0"/>
-    <cs:effectRef idx="0"/>
-    <cs:fontRef idx="minor">
-      <a:schemeClr val="tx1"/>
-    </cs:fontRef>
-    <cs:spPr>
-      <a:ln w="9525" cap="flat" cmpd="sng" algn="ctr">
-        <a:solidFill>
-          <a:schemeClr val="tx1">
-            <a:lumMod val="35000"/>
-            <a:lumOff val="65000"/>
-          </a:schemeClr>
-        </a:solidFill>
-        <a:round/>
-      </a:ln>
-    </cs:spPr>
-  </cs:leaderLine>
-  <cs:legend>
-    <cs:lnRef idx="0"/>
-    <cs:fillRef idx="0"/>
-    <cs:effectRef idx="0"/>
-    <cs:fontRef idx="minor">
-      <a:schemeClr val="tx1">
-        <a:lumMod val="65000"/>
-        <a:lumOff val="35000"/>
-      </a:schemeClr>
-    </cs:fontRef>
-    <cs:defRPr sz="900" kern="1200"/>
-  </cs:legend>
-  <cs:plotArea mods="allowNoFillOverride allowNoLineOverride">
-    <cs:lnRef idx="0"/>
-    <cs:fillRef idx="0"/>
-    <cs:effectRef idx="0"/>
-    <cs:fontRef idx="minor">
-      <a:schemeClr val="tx1"/>
-    </cs:fontRef>
-  </cs:plotArea>
-  <cs:plotArea3D mods="allowNoFillOverride allowNoLineOverride">
-    <cs:lnRef idx="0"/>
-    <cs:fillRef idx="0"/>
-    <cs:effectRef idx="0"/>
-    <cs:fontRef idx="minor">
-      <a:schemeClr val="tx1"/>
-    </cs:fontRef>
-  </cs:plotArea3D>
-  <cs:seriesAxis>
-    <cs:lnRef idx="0"/>
-    <cs:fillRef idx="0"/>
-    <cs:effectRef idx="0"/>
-    <cs:fontRef idx="minor">
-      <a:schemeClr val="tx1">
-        <a:lumMod val="65000"/>
-        <a:lumOff val="35000"/>
-      </a:schemeClr>
-    </cs:fontRef>
-    <cs:defRPr sz="900" kern="1200"/>
-  </cs:seriesAxis>
-  <cs:seriesLine>
-    <cs:lnRef idx="0"/>
-    <cs:fillRef idx="0"/>
-    <cs:effectRef idx="0"/>
-    <cs:fontRef idx="minor">
-      <a:schemeClr val="tx1"/>
-    </cs:fontRef>
-    <cs:spPr>
-      <a:ln w="9525" cap="flat" cmpd="sng" algn="ctr">
-        <a:solidFill>
-          <a:schemeClr val="tx1">
-            <a:lumMod val="35000"/>
-            <a:lumOff val="65000"/>
-          </a:schemeClr>
-        </a:solidFill>
-        <a:round/>
-      </a:ln>
-    </cs:spPr>
-  </cs:seriesLine>
-  <cs:title>
-    <cs:lnRef idx="0"/>
-    <cs:fillRef idx="0"/>
-    <cs:effectRef idx="0"/>
-    <cs:fontRef idx="minor">
-      <a:schemeClr val="tx1">
-        <a:lumMod val="65000"/>
-        <a:lumOff val="35000"/>
-      </a:schemeClr>
-    </cs:fontRef>
-    <cs:defRPr sz="1400" b="0" kern="1200" spc="0" baseline="0"/>
-  </cs:title>
-  <cs:trendline>
-    <cs:lnRef idx="0">
-      <cs:styleClr val="auto"/>
-    </cs:lnRef>
-    <cs:fillRef idx="0"/>
-    <cs:effectRef idx="0"/>
-    <cs:fontRef idx="minor">
-      <a:schemeClr val="tx1"/>
-    </cs:fontRef>
-    <cs:spPr>
-      <a:ln w="19050" cap="rnd">
-        <a:solidFill>
-          <a:schemeClr val="phClr"/>
-        </a:solidFill>
-        <a:prstDash val="sysDot"/>
-      </a:ln>
-    </cs:spPr>
-  </cs:trendline>
-  <cs:trendlineLabel>
-    <cs:lnRef idx="0"/>
-    <cs:fillRef idx="0"/>
-    <cs:effectRef idx="0"/>
-    <cs:fontRef idx="minor">
-      <a:schemeClr val="tx1">
-        <a:lumMod val="65000"/>
-        <a:lumOff val="35000"/>
-      </a:schemeClr>
-    </cs:fontRef>
-    <cs:defRPr sz="900" kern="1200"/>
-  </cs:trendlineLabel>
-  <cs:upBar>
-    <cs:lnRef idx="0"/>
-    <cs:fillRef idx="0"/>
-    <cs:effectRef idx="0"/>
-    <cs:fontRef idx="minor">
-      <a:schemeClr val="tx1"/>
-    </cs:fontRef>
-    <cs:spPr>
-      <a:solidFill>
-        <a:schemeClr val="lt1"/>
-      </a:solidFill>
-      <a:ln w="9525" cap="flat" cmpd="sng" algn="ctr">
-        <a:solidFill>
-          <a:schemeClr val="tx1">
-            <a:lumMod val="65000"/>
-            <a:lumOff val="35000"/>
-          </a:schemeClr>
-        </a:solidFill>
-        <a:round/>
-      </a:ln>
-    </cs:spPr>
-  </cs:upBar>
-  <cs:valueAxis>
-    <cs:lnRef idx="0"/>
-    <cs:fillRef idx="0"/>
-    <cs:effectRef idx="0"/>
-    <cs:fontRef idx="minor">
-      <a:schemeClr val="tx1">
-        <a:lumMod val="65000"/>
-        <a:lumOff val="35000"/>
-      </a:schemeClr>
-    </cs:fontRef>
-    <cs:defRPr sz="900" kern="1200"/>
-  </cs:valueAxis>
-  <cs:wall>
-    <cs:lnRef idx="0"/>
-    <cs:fillRef idx="0"/>
-    <cs:effectRef idx="0"/>
-    <cs:fontRef idx="minor">
-      <a:schemeClr val="tx1"/>
-    </cs:fontRef>
-    <cs:spPr>
-      <a:noFill/>
-      <a:ln>
-        <a:noFill/>
-      </a:ln>
-    </cs:spPr>
-  </cs:wall>
-</cs:chartStyle>
 </file>
 
 <file path=word/theme/theme1.xml><?xml version="1.0" encoding="utf-8"?>

</xml_diff>

<commit_message>
Mise a jour des fichier
</commit_message>
<xml_diff>
--- a/doc/[Dossier] Compteur de compte au Chibre.docx
+++ b/doc/[Dossier] Compteur de compte au Chibre.docx
@@ -5664,19 +5664,11 @@
         </w:rPr>
         <w:tab/>
       </w:r>
-      <w:proofErr w:type="gramStart"/>
       <w:r>
         <w:rPr>
           <w:lang w:val="de-CH"/>
         </w:rPr>
-        <w:t>Gilbert  Gruaz</w:t>
-      </w:r>
-      <w:proofErr w:type="gramEnd"/>
-      <w:r>
-        <w:rPr>
-          <w:lang w:val="de-CH"/>
-        </w:rPr>
-        <w:t xml:space="preserve"> </w:t>
+        <w:t xml:space="preserve">Gilbert  Gruaz </w:t>
       </w:r>
     </w:p>
     <w:p>
@@ -7464,21 +7456,13 @@
         <w:jc w:val="both"/>
       </w:pPr>
       <w:r>
-        <w:t xml:space="preserve">Carte mère : </w:t>
-      </w:r>
-      <w:proofErr w:type="gramStart"/>
-      <w:r>
-        <w:t>A</w:t>
+        <w:t>Carte mère : A</w:t>
       </w:r>
       <w:r>
         <w:t>SUS</w:t>
       </w:r>
       <w:r>
-        <w:t xml:space="preserve">  ROG</w:t>
-      </w:r>
-      <w:proofErr w:type="gramEnd"/>
-      <w:r>
-        <w:t xml:space="preserve"> Strix Z390-E Gaming</w:t>
+        <w:t xml:space="preserve">  ROG Strix Z390-E Gaming</w:t>
       </w:r>
     </w:p>
     <w:p>
@@ -8153,44 +8137,14 @@
         <w:spacing w:line="240" w:lineRule="auto"/>
         <w:ind w:left="567" w:hanging="567"/>
         <w:jc w:val="both"/>
-        <w:rPr>
-          <w:color w:val="000000" w:themeColor="text1"/>
-        </w:rPr>
       </w:pPr>
       <w:r>
         <w:rPr>
           <w:color w:val="000000" w:themeColor="text1"/>
           <w:szCs w:val="14"/>
         </w:rPr>
-        <w:t xml:space="preserve">Du côté mobile l’application doit gérer proprement les erreurs du serveur auront dans le cas où le serveur ne serait pas disponible que dans le cas où le serveur rendrait une erreur. Il faut donc éviter au moins les vêtements suivants crash de </w:t>
-      </w:r>
-    </w:p>
-    <w:p>
-      <w:pPr>
-        <w:pStyle w:val="sisisis"/>
-        <w:numPr>
-          <w:ilvl w:val="0"/>
-          <w:numId w:val="16"/>
-        </w:numPr>
-        <w:spacing w:line="240" w:lineRule="auto"/>
-        <w:ind w:left="567" w:hanging="567"/>
-        <w:jc w:val="both"/>
-        <w:rPr>
-          <w:color w:val="000000" w:themeColor="text1"/>
-        </w:rPr>
-      </w:pPr>
-      <w:r>
-        <w:rPr>
-          <w:color w:val="000000" w:themeColor="text1"/>
-          <w:szCs w:val="14"/>
-        </w:rPr>
-        <w:t>L’application, WSOD, écran de chargement infini</w:t>
-      </w:r>
-    </w:p>
-    <w:p>
-      <w:pPr>
-        <w:jc w:val="both"/>
-      </w:pPr>
+        <w:t>Du côté mobile l’application doit gérer proprement les erreurs du serveur auront dans le cas où le serveur ne serait pas disponible que dans le cas où le serveur rendrait une erreur.</w:t>
+      </w:r>
       <w:r>
         <w:rPr>
           <w:szCs w:val="14"/>
@@ -10250,23 +10204,7 @@
           <w:b/>
           <w:bCs/>
         </w:rPr>
-        <w:t>« </w:t>
-      </w:r>
-      <w:proofErr w:type="gramStart"/>
-      <w:r>
-        <w:rPr>
-          <w:b/>
-          <w:bCs/>
-        </w:rPr>
-        <w:t>assets</w:t>
-      </w:r>
-      <w:proofErr w:type="gramEnd"/>
-      <w:r>
-        <w:rPr>
-          <w:b/>
-          <w:bCs/>
-        </w:rPr>
-        <w:t> »</w:t>
+        <w:t>« assets »</w:t>
       </w:r>
       <w:r>
         <w:rPr>
@@ -10332,23 +10270,7 @@
           <w:b/>
           <w:bCs/>
         </w:rPr>
-        <w:t>« </w:t>
-      </w:r>
-      <w:proofErr w:type="gramStart"/>
-      <w:r>
-        <w:rPr>
-          <w:b/>
-          <w:bCs/>
-        </w:rPr>
-        <w:t>src</w:t>
-      </w:r>
-      <w:proofErr w:type="gramEnd"/>
-      <w:r>
-        <w:rPr>
-          <w:b/>
-          <w:bCs/>
-        </w:rPr>
-        <w:t>/common »</w:t>
+        <w:t>« src/common »</w:t>
       </w:r>
       <w:r>
         <w:rPr>
@@ -10430,23 +10352,7 @@
           <w:b/>
           <w:bCs/>
         </w:rPr>
-        <w:t>« </w:t>
-      </w:r>
-      <w:proofErr w:type="gramStart"/>
-      <w:r>
-        <w:rPr>
-          <w:b/>
-          <w:bCs/>
-        </w:rPr>
-        <w:t>src</w:t>
-      </w:r>
-      <w:proofErr w:type="gramEnd"/>
-      <w:r>
-        <w:rPr>
-          <w:b/>
-          <w:bCs/>
-        </w:rPr>
-        <w:t>/components »</w:t>
+        <w:t>« src/components »</w:t>
       </w:r>
       <w:r>
         <w:rPr>
@@ -10516,23 +10422,7 @@
           <w:b/>
           <w:bCs/>
         </w:rPr>
-        <w:t>« </w:t>
-      </w:r>
-      <w:proofErr w:type="gramStart"/>
-      <w:r>
-        <w:rPr>
-          <w:b/>
-          <w:bCs/>
-        </w:rPr>
-        <w:t>src</w:t>
-      </w:r>
-      <w:proofErr w:type="gramEnd"/>
-      <w:r>
-        <w:rPr>
-          <w:b/>
-          <w:bCs/>
-        </w:rPr>
-        <w:t>/screens »</w:t>
+        <w:t>« src/screens »</w:t>
       </w:r>
       <w:r>
         <w:rPr>
@@ -12428,6 +12318,10 @@
       </w:r>
       <w:proofErr w:type="spellStart"/>
       <w:r>
+        <w:rPr>
+          <w:b/>
+          <w:bCs/>
+        </w:rPr>
         <w:t>useEffect</w:t>
       </w:r>
       <w:proofErr w:type="spellEnd"/>
@@ -12477,23 +12371,13 @@
           <w:sz w:val="24"/>
         </w:rPr>
       </w:pPr>
-      <w:proofErr w:type="gramStart"/>
       <w:r>
         <w:rPr>
           <w:rFonts w:ascii="Arial" w:hAnsi="Arial" w:cs="Arial"/>
           <w:i/>
           <w:sz w:val="24"/>
         </w:rPr>
-        <w:t>risques</w:t>
-      </w:r>
-      <w:proofErr w:type="gramEnd"/>
-      <w:r>
-        <w:rPr>
-          <w:rFonts w:ascii="Arial" w:hAnsi="Arial" w:cs="Arial"/>
-          <w:i/>
-          <w:sz w:val="24"/>
-        </w:rPr>
-        <w:t xml:space="preserve"> techniques (complexité, manque de compétences, …)</w:t>
+        <w:t>risques techniques (complexité, manque de compétences, …)</w:t>
       </w:r>
       <w:r>
         <w:rPr>
@@ -12541,25 +12425,7 @@
           <w:i/>
           <w:sz w:val="24"/>
         </w:rPr>
-        <w:t xml:space="preserve">Décrire aussi quelles solutions </w:t>
-      </w:r>
-      <w:proofErr w:type="gramStart"/>
-      <w:r>
-        <w:rPr>
-          <w:rFonts w:ascii="Arial" w:hAnsi="Arial" w:cs="Arial"/>
-          <w:i/>
-          <w:sz w:val="24"/>
-        </w:rPr>
-        <w:t>ont</w:t>
-      </w:r>
-      <w:proofErr w:type="gramEnd"/>
-      <w:r>
-        <w:rPr>
-          <w:rFonts w:ascii="Arial" w:hAnsi="Arial" w:cs="Arial"/>
-          <w:i/>
-          <w:sz w:val="24"/>
-        </w:rPr>
-        <w:t xml:space="preserve"> été appliquées pour réduire les risques (priorités, formation, actions, …)</w:t>
+        <w:t>Décrire aussi quelles solutions ont été appliquées pour réduire les risques (priorités, formation, actions, …)</w:t>
       </w:r>
       <w:r>
         <w:rPr>
@@ -12626,16 +12492,12 @@
           <w:i/>
         </w:rPr>
       </w:pPr>
-      <w:bookmarkStart w:id="31" w:name="_Toc66366885"/>
-      <w:proofErr w:type="gramStart"/>
       <w:r>
         <w:t>Planification</w:t>
       </w:r>
       <w:r>
-        <w:t xml:space="preserve"> réel</w:t>
-      </w:r>
-      <w:bookmarkEnd w:id="31"/>
-      <w:proofErr w:type="gramEnd"/>
+        <w:t xml:space="preserve"> réelle</w:t>
+      </w:r>
     </w:p>
     <w:p>
       <w:pPr>
@@ -12722,7 +12584,6 @@
           <w:lang w:eastAsia="fr-FR"/>
         </w:rPr>
       </w:pPr>
-      <w:proofErr w:type="gramStart"/>
       <w:r>
         <w:rPr>
           <w:rFonts w:ascii="Arial" w:hAnsi="Arial"/>
@@ -12732,19 +12593,7 @@
           <w:szCs w:val="14"/>
           <w:lang w:eastAsia="fr-FR"/>
         </w:rPr>
-        <w:t>planning</w:t>
-      </w:r>
-      <w:proofErr w:type="gramEnd"/>
-      <w:r>
-        <w:rPr>
-          <w:rFonts w:ascii="Arial" w:hAnsi="Arial"/>
-          <w:i/>
-          <w:iCs/>
-          <w:sz w:val="24"/>
-          <w:szCs w:val="14"/>
-          <w:lang w:eastAsia="fr-FR"/>
-        </w:rPr>
-        <w:t xml:space="preserve"> indiquant les dates de début et de fin du projet ainsi que le découpage connu des diverses phases. </w:t>
+        <w:t xml:space="preserve">planning indiquant les dates de début et de fin du projet ainsi que le découpage connu des diverses phases. </w:t>
       </w:r>
     </w:p>
     <w:p>
@@ -12764,7 +12613,6 @@
           <w:lang w:eastAsia="fr-FR"/>
         </w:rPr>
       </w:pPr>
-      <w:proofErr w:type="gramStart"/>
       <w:r>
         <w:rPr>
           <w:rFonts w:ascii="Arial" w:hAnsi="Arial"/>
@@ -12774,19 +12622,7 @@
           <w:szCs w:val="14"/>
           <w:lang w:eastAsia="fr-FR"/>
         </w:rPr>
-        <w:t>partage</w:t>
-      </w:r>
-      <w:proofErr w:type="gramEnd"/>
-      <w:r>
-        <w:rPr>
-          <w:rFonts w:ascii="Arial" w:hAnsi="Arial"/>
-          <w:i/>
-          <w:iCs/>
-          <w:sz w:val="24"/>
-          <w:szCs w:val="14"/>
-          <w:lang w:eastAsia="fr-FR"/>
-        </w:rPr>
-        <w:t xml:space="preserve"> des tâches en cas de travail à plusieurs.</w:t>
+        <w:t>partage des tâches en cas de travail à plusieurs.</w:t>
       </w:r>
     </w:p>
     <w:p>
@@ -13062,31 +12898,31 @@
         <w:pStyle w:val="noursstyle2"/>
         <w:jc w:val="both"/>
       </w:pPr>
-      <w:bookmarkStart w:id="32" w:name="_Toc71703259"/>
-      <w:bookmarkStart w:id="33" w:name="_Toc66366886"/>
+      <w:bookmarkStart w:id="31" w:name="_Toc71703259"/>
+      <w:bookmarkStart w:id="32" w:name="_Toc66366886"/>
       <w:r>
         <w:lastRenderedPageBreak/>
         <w:t>R</w:t>
       </w:r>
+      <w:bookmarkEnd w:id="31"/>
+      <w:r>
+        <w:t>éalisation</w:t>
+      </w:r>
       <w:bookmarkEnd w:id="32"/>
-      <w:r>
-        <w:t>éalisation</w:t>
+    </w:p>
+    <w:p>
+      <w:pPr>
+        <w:pStyle w:val="NoursStyle"/>
+        <w:jc w:val="both"/>
+        <w:rPr>
+          <w:lang w:val="en-US"/>
+        </w:rPr>
+      </w:pPr>
+      <w:bookmarkStart w:id="33" w:name="_Toc66366887"/>
+      <w:r>
+        <w:t>Introduction</w:t>
       </w:r>
       <w:bookmarkEnd w:id="33"/>
-    </w:p>
-    <w:p>
-      <w:pPr>
-        <w:pStyle w:val="NoursStyle"/>
-        <w:jc w:val="both"/>
-        <w:rPr>
-          <w:lang w:val="en-US"/>
-        </w:rPr>
-      </w:pPr>
-      <w:bookmarkStart w:id="34" w:name="_Toc66366887"/>
-      <w:r>
-        <w:t>Introduction</w:t>
-      </w:r>
-      <w:bookmarkEnd w:id="34"/>
     </w:p>
     <w:p>
       <w:pPr>
@@ -13113,11 +12949,11 @@
         <w:pStyle w:val="NoursStyle"/>
         <w:jc w:val="both"/>
       </w:pPr>
-      <w:bookmarkStart w:id="35" w:name="_Toc66366888"/>
+      <w:bookmarkStart w:id="34" w:name="_Toc66366888"/>
       <w:r>
         <w:t>Ruby on Rails</w:t>
       </w:r>
-      <w:bookmarkEnd w:id="35"/>
+      <w:bookmarkEnd w:id="34"/>
     </w:p>
     <w:p>
       <w:pPr>
@@ -13132,7 +12968,7 @@
           <w:spacing w:val="20"/>
         </w:rPr>
       </w:pPr>
-      <w:bookmarkStart w:id="36" w:name="_Toc66366889"/>
+      <w:bookmarkStart w:id="35" w:name="_Toc66366889"/>
       <w:r>
         <w:rPr>
           <w:color w:val="2F5496" w:themeColor="accent1" w:themeShade="BF"/>
@@ -13140,7 +12976,7 @@
         </w:rPr>
         <w:t>Configuration</w:t>
       </w:r>
-      <w:bookmarkEnd w:id="36"/>
+      <w:bookmarkEnd w:id="35"/>
     </w:p>
     <w:p>
       <w:pPr>
@@ -13237,7 +13073,13 @@
         </w:numPr>
       </w:pPr>
       <w:r>
-        <w:t>Framework : Ruby on Rials</w:t>
+        <w:t>Framework : Ruby on R</w:t>
+      </w:r>
+      <w:r>
+        <w:t>ail</w:t>
+      </w:r>
+      <w:r>
+        <w:t>s</w:t>
       </w:r>
     </w:p>
     <w:p>
@@ -13251,6 +13093,9 @@
       <w:r>
         <w:t>Version :</w:t>
       </w:r>
+      <w:r>
+        <w:t xml:space="preserve"> 3.0.0</w:t>
+      </w:r>
     </w:p>
     <w:p>
       <w:pPr>
@@ -13259,19 +13104,55 @@
           <w:ilvl w:val="0"/>
           <w:numId w:val="17"/>
         </w:numPr>
-      </w:pPr>
-      <w:r>
-        <w:t>URL :</w:t>
+        <w:rPr>
+          <w:lang w:val="en-US"/>
+        </w:rPr>
+      </w:pPr>
+      <w:r>
+        <w:rPr>
+          <w:lang w:val="en-US"/>
+        </w:rPr>
+        <w:t>URL</w:t>
+      </w:r>
+      <w:r>
+        <w:rPr>
+          <w:lang w:val="en-US"/>
+        </w:rPr>
+        <w:t xml:space="preserve"> </w:t>
+      </w:r>
+      <w:r>
+        <w:rPr>
+          <w:lang w:val="en-US"/>
+        </w:rPr>
+        <w:t>:</w:t>
+      </w:r>
+      <w:r>
+        <w:rPr>
+          <w:lang w:val="en-US"/>
+        </w:rPr>
+        <w:t xml:space="preserve"> </w:t>
+      </w:r>
+      <w:r>
+        <w:rPr>
+          <w:lang w:val="en-US"/>
+        </w:rPr>
+        <w:t>https://chibre-manager.herokuapp.com/</w:t>
       </w:r>
     </w:p>
     <w:p>
       <w:pPr>
         <w:pStyle w:val="Paragraphedeliste"/>
+        <w:rPr>
+          <w:lang w:val="en-US"/>
+        </w:rPr>
       </w:pPr>
     </w:p>
     <w:p>
       <w:pPr>
         <w:pStyle w:val="Paragraphedeliste"/>
+        <w:rPr>
+          <w:lang w:val="en-US"/>
+        </w:rPr>
       </w:pPr>
     </w:p>
     <w:p>
@@ -13435,7 +13316,7 @@
           <w:spacing w:val="20"/>
         </w:rPr>
       </w:pPr>
-      <w:bookmarkStart w:id="37" w:name="_Toc66366890"/>
+      <w:bookmarkStart w:id="36" w:name="_Toc66366890"/>
       <w:r>
         <w:rPr>
           <w:color w:val="2F5496" w:themeColor="accent1" w:themeShade="BF"/>
@@ -13443,7 +13324,7 @@
         </w:rPr>
         <w:t>Mise en fonction des migrations et des modèles</w:t>
       </w:r>
-      <w:bookmarkEnd w:id="37"/>
+      <w:bookmarkEnd w:id="36"/>
     </w:p>
     <w:p/>
     <w:p>
@@ -13510,7 +13391,6 @@
       <w:r>
         <w:tab/>
       </w:r>
-      <w:proofErr w:type="gramStart"/>
       <w:r>
         <w:rPr>
           <w:shd w:val="pct15" w:color="auto" w:fill="auto"/>
@@ -13521,14 +13401,7 @@
         <w:rPr>
           <w:shd w:val="pct15" w:color="auto" w:fill="auto"/>
         </w:rPr>
-        <w:t>ails</w:t>
-      </w:r>
-      <w:proofErr w:type="gramEnd"/>
-      <w:r>
-        <w:rPr>
-          <w:shd w:val="pct15" w:color="auto" w:fill="auto"/>
-        </w:rPr>
-        <w:t xml:space="preserve"> </w:t>
+        <w:t xml:space="preserve">ails </w:t>
       </w:r>
       <w:proofErr w:type="spellStart"/>
       <w:r>
@@ -13773,7 +13646,6 @@
         <w:t>Le « </w:t>
       </w:r>
       <w:proofErr w:type="spellStart"/>
-      <w:proofErr w:type="gramStart"/>
       <w:r>
         <w:rPr>
           <w:lang w:val="fr-CH"/>
@@ -13781,7 +13653,6 @@
         <w:t>t.string</w:t>
       </w:r>
       <w:proofErr w:type="spellEnd"/>
-      <w:proofErr w:type="gramEnd"/>
       <w:r>
         <w:rPr>
           <w:lang w:val="fr-CH"/>
@@ -14016,7 +13887,7 @@
           <w:spacing w:val="20"/>
         </w:rPr>
       </w:pPr>
-      <w:bookmarkStart w:id="38" w:name="_Toc66366891"/>
+      <w:bookmarkStart w:id="37" w:name="_Toc66366891"/>
       <w:r>
         <w:rPr>
           <w:color w:val="2F5496" w:themeColor="accent1" w:themeShade="BF"/>
@@ -14024,7 +13895,7 @@
         </w:rPr>
         <w:t>Les Routes</w:t>
       </w:r>
-      <w:bookmarkEnd w:id="38"/>
+      <w:bookmarkEnd w:id="37"/>
     </w:p>
     <w:p/>
     <w:p>
@@ -14411,7 +14282,7 @@
           <w:spacing w:val="20"/>
         </w:rPr>
       </w:pPr>
-      <w:bookmarkStart w:id="39" w:name="_Toc66366892"/>
+      <w:bookmarkStart w:id="38" w:name="_Toc66366892"/>
       <w:r>
         <w:rPr>
           <w:color w:val="2F5496" w:themeColor="accent1" w:themeShade="BF"/>
@@ -14419,7 +14290,7 @@
         </w:rPr>
         <w:t>Les Contrôleurs</w:t>
       </w:r>
-      <w:bookmarkEnd w:id="39"/>
+      <w:bookmarkEnd w:id="38"/>
     </w:p>
     <w:p>
       <w:pPr>
@@ -14772,14 +14643,7 @@
         <w:rPr>
           <w:lang w:val="fr-CH"/>
         </w:rPr>
-        <w:t xml:space="preserve">Le contrôleur va d’abord </w:t>
-      </w:r>
-      <w:proofErr w:type="gramStart"/>
-      <w:r>
-        <w:rPr>
-          <w:lang w:val="fr-CH"/>
-        </w:rPr>
-        <w:t>cré</w:t>
+        <w:t>Le contrôleur va d’abord cré</w:t>
       </w:r>
       <w:r>
         <w:rPr>
@@ -14787,7 +14651,6 @@
         </w:rPr>
         <w:t>é</w:t>
       </w:r>
-      <w:proofErr w:type="gramEnd"/>
       <w:r>
         <w:rPr>
           <w:lang w:val="fr-CH"/>
@@ -14804,14 +14667,7 @@
         <w:rPr>
           <w:lang w:val="fr-CH"/>
         </w:rPr>
-        <w:t xml:space="preserve">. Il va ensuite s’assurer que tout est correct avec la commande </w:t>
-      </w:r>
-      <w:proofErr w:type="gramStart"/>
-      <w:r>
-        <w:rPr>
-          <w:lang w:val="fr-CH"/>
-        </w:rPr>
-        <w:t>« .</w:t>
+        <w:t>. Il va ensuite s’assurer que tout est correct avec la commande « .</w:t>
       </w:r>
       <w:proofErr w:type="spellStart"/>
       <w:r>
@@ -14821,7 +14677,6 @@
         <w:t>save</w:t>
       </w:r>
       <w:proofErr w:type="spellEnd"/>
-      <w:proofErr w:type="gramEnd"/>
       <w:r>
         <w:rPr>
           <w:lang w:val="fr-CH"/>
@@ -14862,7 +14717,7 @@
           <w:spacing w:val="20"/>
         </w:rPr>
       </w:pPr>
-      <w:bookmarkStart w:id="40" w:name="_Toc66366893"/>
+      <w:bookmarkStart w:id="39" w:name="_Toc66366893"/>
       <w:r>
         <w:rPr>
           <w:color w:val="2F5496" w:themeColor="accent1" w:themeShade="BF"/>
@@ -14870,7 +14725,7 @@
         </w:rPr>
         <w:t>Les Vues</w:t>
       </w:r>
-      <w:bookmarkEnd w:id="40"/>
+      <w:bookmarkEnd w:id="39"/>
     </w:p>
     <w:p/>
     <w:p>
@@ -15017,11 +14872,11 @@
         <w:pStyle w:val="NoursStyle"/>
         <w:jc w:val="both"/>
       </w:pPr>
-      <w:bookmarkStart w:id="41" w:name="_Toc66366894"/>
+      <w:bookmarkStart w:id="40" w:name="_Toc66366894"/>
       <w:r>
         <w:t>React Native</w:t>
       </w:r>
-      <w:bookmarkEnd w:id="41"/>
+      <w:bookmarkEnd w:id="40"/>
     </w:p>
     <w:p>
       <w:pPr>
@@ -15036,7 +14891,7 @@
           <w:spacing w:val="20"/>
         </w:rPr>
       </w:pPr>
-      <w:bookmarkStart w:id="42" w:name="_Toc66366895"/>
+      <w:bookmarkStart w:id="41" w:name="_Toc66366895"/>
       <w:r>
         <w:rPr>
           <w:color w:val="2F5496" w:themeColor="accent1" w:themeShade="BF"/>
@@ -15044,7 +14899,7 @@
         </w:rPr>
         <w:t>Configuration</w:t>
       </w:r>
-      <w:bookmarkEnd w:id="42"/>
+      <w:bookmarkEnd w:id="41"/>
     </w:p>
     <w:p>
       <w:pPr>
@@ -15107,12 +14962,30 @@
           <w:ilvl w:val="0"/>
           <w:numId w:val="17"/>
         </w:numPr>
-      </w:pPr>
-      <w:r>
+        <w:rPr>
+          <w:lang w:val="en-US"/>
+        </w:rPr>
+      </w:pPr>
+      <w:r>
+        <w:rPr>
+          <w:lang w:val="en-US"/>
+        </w:rPr>
         <w:t xml:space="preserve">URL APK : </w:t>
       </w:r>
-    </w:p>
-    <w:p/>
+      <w:r>
+        <w:rPr>
+          <w:lang w:val="en-US"/>
+        </w:rPr>
+        <w:t>http://gofile.me/6NSuo/AhpWDppRx</w:t>
+      </w:r>
+    </w:p>
+    <w:p>
+      <w:pPr>
+        <w:rPr>
+          <w:lang w:val="en-US"/>
+        </w:rPr>
+      </w:pPr>
+    </w:p>
     <w:p>
       <w:pPr>
         <w:pStyle w:val="Titre4"/>
@@ -15295,7 +15168,7 @@
           <w:spacing w:val="20"/>
         </w:rPr>
       </w:pPr>
-      <w:bookmarkStart w:id="43" w:name="_Toc66366896"/>
+      <w:bookmarkStart w:id="42" w:name="_Toc66366896"/>
       <w:r>
         <w:rPr>
           <w:color w:val="2F5496" w:themeColor="accent1" w:themeShade="BF"/>
@@ -15304,7 +15177,7 @@
         <w:lastRenderedPageBreak/>
         <w:t>Les Vues</w:t>
       </w:r>
-      <w:bookmarkEnd w:id="43"/>
+      <w:bookmarkEnd w:id="42"/>
     </w:p>
     <w:p>
       <w:pPr>
@@ -15475,7 +15348,7 @@
           <w:spacing w:val="20"/>
         </w:rPr>
       </w:pPr>
-      <w:bookmarkStart w:id="44" w:name="_Toc66366897"/>
+      <w:bookmarkStart w:id="43" w:name="_Toc66366897"/>
       <w:r>
         <w:rPr>
           <w:noProof/>
@@ -15539,7 +15412,7 @@
           </wp:anchor>
         </w:drawing>
       </w:r>
-      <w:bookmarkEnd w:id="44"/>
+      <w:bookmarkEnd w:id="43"/>
     </w:p>
     <w:p/>
     <w:p/>
@@ -16893,7 +16766,6 @@
         <w:spacing w:line="240" w:lineRule="auto"/>
         <w:jc w:val="both"/>
       </w:pPr>
-      <w:proofErr w:type="gramStart"/>
       <w:r>
         <w:t>L</w:t>
       </w:r>
@@ -16903,7 +16775,6 @@
       <w:r>
         <w:t xml:space="preserve"> faite</w:t>
       </w:r>
-      <w:proofErr w:type="gramEnd"/>
       <w:r>
         <w:t xml:space="preserve"> de rafraichir va faire une requête API avec la méthode GET. </w:t>
       </w:r>
@@ -16944,15 +16815,7 @@
         <w:t xml:space="preserve"> le seuil des points défini par l’utilisateur.</w:t>
       </w:r>
       <w:r>
-        <w:t xml:space="preserve"> L’icône à coté de carte à côté du joueur signifie que c’est </w:t>
-      </w:r>
-      <w:proofErr w:type="gramStart"/>
-      <w:r>
-        <w:t>a</w:t>
-      </w:r>
-      <w:proofErr w:type="gramEnd"/>
-      <w:r>
-        <w:t xml:space="preserve"> lui de distribuer tant dit que l’icone en forme d’atout à côté du joueur signifie que c’est à lui choisir l’atout pour la manche courante.</w:t>
+        <w:t xml:space="preserve"> L’icône à coté de carte à côté du joueur signifie que c’est a lui de distribuer tant dit que l’icone en forme d’atout à côté du joueur signifie que c’est à lui choisir l’atout pour la manche courante.</w:t>
       </w:r>
     </w:p>
     <w:p>
@@ -19954,15 +19817,7 @@
         <w:jc w:val="both"/>
       </w:pPr>
       <w:r>
-        <w:t xml:space="preserve">Voilà a quoi ressemble la vue sur le serveur web, c’est ici que l’on va définir les différents champ </w:t>
-      </w:r>
-      <w:proofErr w:type="gramStart"/>
-      <w:r>
-        <w:t>a</w:t>
-      </w:r>
-      <w:proofErr w:type="gramEnd"/>
-      <w:r>
-        <w:t xml:space="preserve"> renvoyer. Comme décrit sur cette image l’on peut voir que le </w:t>
+        <w:t xml:space="preserve">Voilà a quoi ressemble la vue sur le serveur web, c’est ici que l’on va définir les différents champ a renvoyer. Comme décrit sur cette image l’on peut voir que le </w:t>
       </w:r>
       <w:proofErr w:type="spellStart"/>
       <w:r>
@@ -19986,15 +19841,7 @@
       </w:r>
       <w:proofErr w:type="spellEnd"/>
       <w:r>
-        <w:t xml:space="preserve">, le nom, les manches, l’atout, les points et s’il y a un gagnant pour la partie crée. Il y aura aussi toutes les équipes et joueur lier </w:t>
-      </w:r>
-      <w:proofErr w:type="gramStart"/>
-      <w:r>
-        <w:t>a</w:t>
-      </w:r>
-      <w:proofErr w:type="gramEnd"/>
-      <w:r>
-        <w:t xml:space="preserve"> cette partie.</w:t>
+        <w:t>, le nom, les manches, l’atout, les points et s’il y a un gagnant pour la partie crée. Il y aura aussi toutes les équipes et joueur lier a cette partie.</w:t>
       </w:r>
     </w:p>
     <w:p>
@@ -20361,23 +20208,7 @@
           <w:i/>
           <w:iCs/>
         </w:rPr>
-        <w:t xml:space="preserve">Le logiciel </w:t>
-      </w:r>
-      <w:proofErr w:type="gramStart"/>
-      <w:r>
-        <w:rPr>
-          <w:i/>
-          <w:iCs/>
-        </w:rPr>
-        <w:t>ce</w:t>
-      </w:r>
-      <w:proofErr w:type="gramEnd"/>
-      <w:r>
-        <w:rPr>
-          <w:i/>
-          <w:iCs/>
-        </w:rPr>
-        <w:t xml:space="preserve"> situe dans mon repos </w:t>
+        <w:t xml:space="preserve">Le logiciel ce situe dans mon repos </w:t>
       </w:r>
       <w:proofErr w:type="spellStart"/>
       <w:r>
@@ -20537,7 +20368,6 @@
         <w:t xml:space="preserve">J’ai </w:t>
       </w:r>
       <w:proofErr w:type="spellStart"/>
-      <w:proofErr w:type="gramStart"/>
       <w:r>
         <w:rPr>
           <w:i/>
@@ -20546,7 +20376,6 @@
         <w:t>utiliser</w:t>
       </w:r>
       <w:proofErr w:type="spellEnd"/>
-      <w:proofErr w:type="gramEnd"/>
       <w:r>
         <w:rPr>
           <w:i/>
@@ -20757,21 +20586,12 @@
           <w:iCs/>
         </w:rPr>
       </w:pPr>
-      <w:proofErr w:type="gramStart"/>
-      <w:r>
-        <w:rPr>
-          <w:i/>
-          <w:iCs/>
-        </w:rPr>
-        <w:t>les</w:t>
-      </w:r>
-      <w:proofErr w:type="gramEnd"/>
-      <w:r>
-        <w:rPr>
-          <w:i/>
-          <w:iCs/>
-        </w:rPr>
-        <w:t xml:space="preserve"> répertoires où le logiciel est installé</w:t>
+      <w:r>
+        <w:rPr>
+          <w:i/>
+          <w:iCs/>
+        </w:rPr>
+        <w:t>les répertoires où le logiciel est installé</w:t>
       </w:r>
     </w:p>
     <w:p>
@@ -20791,21 +20611,12 @@
           <w:iCs/>
         </w:rPr>
       </w:pPr>
-      <w:proofErr w:type="gramStart"/>
-      <w:r>
-        <w:rPr>
-          <w:i/>
-          <w:iCs/>
-        </w:rPr>
-        <w:t>la</w:t>
-      </w:r>
-      <w:proofErr w:type="gramEnd"/>
-      <w:r>
-        <w:rPr>
-          <w:i/>
-          <w:iCs/>
-        </w:rPr>
-        <w:t xml:space="preserve"> liste de tous les fichiers et une rapide description de leur contenu (des noms qui parlent !)</w:t>
+      <w:r>
+        <w:rPr>
+          <w:i/>
+          <w:iCs/>
+        </w:rPr>
+        <w:t>la liste de tous les fichiers et une rapide description de leur contenu (des noms qui parlent !)</w:t>
       </w:r>
     </w:p>
     <w:p>
@@ -20825,21 +20636,12 @@
           <w:iCs/>
         </w:rPr>
       </w:pPr>
-      <w:proofErr w:type="gramStart"/>
-      <w:r>
-        <w:rPr>
-          <w:i/>
-          <w:iCs/>
-        </w:rPr>
-        <w:t>les</w:t>
-      </w:r>
-      <w:proofErr w:type="gramEnd"/>
-      <w:r>
-        <w:rPr>
-          <w:i/>
-          <w:iCs/>
-        </w:rPr>
-        <w:t xml:space="preserve"> versions des systèmes d'exploitation et des outils logiciels</w:t>
+      <w:r>
+        <w:rPr>
+          <w:i/>
+          <w:iCs/>
+        </w:rPr>
+        <w:t>les versions des systèmes d'exploitation et des outils logiciels</w:t>
       </w:r>
     </w:p>
     <w:p>
@@ -20859,21 +20661,12 @@
           <w:iCs/>
         </w:rPr>
       </w:pPr>
-      <w:proofErr w:type="gramStart"/>
-      <w:r>
-        <w:rPr>
-          <w:i/>
-          <w:iCs/>
-        </w:rPr>
-        <w:t>la</w:t>
-      </w:r>
-      <w:proofErr w:type="gramEnd"/>
-      <w:r>
-        <w:rPr>
-          <w:i/>
-          <w:iCs/>
-        </w:rPr>
-        <w:t xml:space="preserve"> description exacte du matériel</w:t>
+      <w:r>
+        <w:rPr>
+          <w:i/>
+          <w:iCs/>
+        </w:rPr>
+        <w:t>la description exacte du matériel</w:t>
       </w:r>
     </w:p>
     <w:p>
@@ -20893,21 +20686,12 @@
           <w:iCs/>
         </w:rPr>
       </w:pPr>
-      <w:proofErr w:type="gramStart"/>
-      <w:r>
-        <w:rPr>
-          <w:i/>
-          <w:iCs/>
-        </w:rPr>
-        <w:t>le</w:t>
-      </w:r>
-      <w:proofErr w:type="gramEnd"/>
-      <w:r>
-        <w:rPr>
-          <w:i/>
-          <w:iCs/>
-        </w:rPr>
-        <w:t xml:space="preserve"> numé</w:t>
+      <w:r>
+        <w:rPr>
+          <w:i/>
+          <w:iCs/>
+        </w:rPr>
+        <w:t>le numé</w:t>
       </w:r>
       <w:r>
         <w:rPr>
@@ -20942,21 +20726,12 @@
           <w:u w:val="single"/>
         </w:rPr>
       </w:pPr>
-      <w:proofErr w:type="gramStart"/>
-      <w:r>
-        <w:rPr>
-          <w:i/>
-          <w:iCs/>
-        </w:rPr>
-        <w:t>programmation</w:t>
-      </w:r>
-      <w:proofErr w:type="gramEnd"/>
-      <w:r>
-        <w:rPr>
-          <w:i/>
-          <w:iCs/>
-        </w:rPr>
-        <w:t xml:space="preserve"> et scripts: librairies externes, dictionnaire des données, reconstruction du logiciel</w:t>
+      <w:r>
+        <w:rPr>
+          <w:i/>
+          <w:iCs/>
+        </w:rPr>
+        <w:t>programmation et scripts: librairies externes, dictionnaire des données, reconstruction du logiciel</w:t>
       </w:r>
       <w:r>
         <w:rPr>
@@ -21134,39 +20909,6 @@
         <w:rPr>
           <w:color w:val="2F5496" w:themeColor="accent1" w:themeShade="BF"/>
           <w:spacing w:val="20"/>
-        </w:rPr>
-        <w:t>Application mobile</w:t>
-      </w:r>
-    </w:p>
-    <w:p>
-      <w:pPr>
-        <w:pStyle w:val="Titre4"/>
-        <w:tabs>
-          <w:tab w:val="clear" w:pos="864"/>
-        </w:tabs>
-        <w:ind w:left="993" w:hanging="993"/>
-        <w:jc w:val="both"/>
-        <w:rPr>
-          <w:b/>
-          <w:bCs/>
-          <w:i w:val="0"/>
-          <w:iCs/>
-          <w:color w:val="B4C6E7" w:themeColor="accent1" w:themeTint="66"/>
-          <w:spacing w:val="20"/>
-          <w:sz w:val="20"/>
-          <w:u w:val="none"/>
-        </w:rPr>
-      </w:pPr>
-      <w:r>
-        <w:rPr>
-          <w:b/>
-          <w:bCs/>
-          <w:i w:val="0"/>
-          <w:iCs/>
-          <w:color w:val="B4C6E7" w:themeColor="accent1" w:themeTint="66"/>
-          <w:spacing w:val="20"/>
-          <w:sz w:val="20"/>
-          <w:u w:val="none"/>
         </w:rPr>
         <w:t>Erreurs restantes</w:t>
       </w:r>
@@ -21243,12 +20985,312 @@
     <w:p>
       <w:pPr>
         <w:pStyle w:val="sisisis"/>
+        <w:numPr>
+          <w:ilvl w:val="1"/>
+          <w:numId w:val="10"/>
+        </w:numPr>
+        <w:spacing w:line="240" w:lineRule="auto"/>
+        <w:jc w:val="both"/>
+      </w:pPr>
+      <w:r>
+        <w:t>Invalidité des dates sur l’écran « Historique des parties »</w:t>
+      </w:r>
+    </w:p>
+    <w:p>
+      <w:pPr>
+        <w:pStyle w:val="sisisis"/>
         <w:spacing w:line="240" w:lineRule="auto"/>
         <w:ind w:left="1440"/>
         <w:jc w:val="both"/>
       </w:pPr>
     </w:p>
+    <w:p>
+      <w:pPr>
+        <w:jc w:val="both"/>
+        <w:rPr>
+          <w:i/>
+        </w:rPr>
+      </w:pPr>
+    </w:p>
+    <w:p>
+      <w:pPr>
+        <w:pStyle w:val="Titre3"/>
+        <w:tabs>
+          <w:tab w:val="clear" w:pos="720"/>
+          <w:tab w:val="num" w:pos="993"/>
+        </w:tabs>
+        <w:jc w:val="both"/>
+        <w:rPr>
+          <w:color w:val="2F5496" w:themeColor="accent1" w:themeShade="BF"/>
+          <w:spacing w:val="20"/>
+        </w:rPr>
+      </w:pPr>
+      <w:r>
+        <w:rPr>
+          <w:color w:val="2F5496" w:themeColor="accent1" w:themeShade="BF"/>
+          <w:spacing w:val="20"/>
+        </w:rPr>
+        <w:t>Application mobile</w:t>
+      </w:r>
+    </w:p>
+    <w:p>
+      <w:pPr>
+        <w:pStyle w:val="Titre4"/>
+        <w:tabs>
+          <w:tab w:val="clear" w:pos="864"/>
+        </w:tabs>
+        <w:ind w:left="993" w:hanging="993"/>
+        <w:jc w:val="both"/>
+        <w:rPr>
+          <w:b/>
+          <w:bCs/>
+          <w:i w:val="0"/>
+          <w:iCs/>
+          <w:color w:val="B4C6E7" w:themeColor="accent1" w:themeTint="66"/>
+          <w:spacing w:val="20"/>
+          <w:sz w:val="20"/>
+          <w:u w:val="none"/>
+        </w:rPr>
+      </w:pPr>
+      <w:r>
+        <w:rPr>
+          <w:b/>
+          <w:bCs/>
+          <w:i w:val="0"/>
+          <w:iCs/>
+          <w:color w:val="B4C6E7" w:themeColor="accent1" w:themeTint="66"/>
+          <w:spacing w:val="20"/>
+          <w:sz w:val="20"/>
+          <w:u w:val="none"/>
+        </w:rPr>
+        <w:t>Menu</w:t>
+      </w:r>
+    </w:p>
     <w:p/>
+    <w:p/>
+    <w:p>
+      <w:pPr>
+        <w:shd w:val="clear" w:color="auto" w:fill="2F5496" w:themeFill="accent1" w:themeFillShade="BF"/>
+        <w:tabs>
+          <w:tab w:val="left" w:pos="3119"/>
+          <w:tab w:val="left" w:pos="8222"/>
+        </w:tabs>
+        <w:rPr>
+          <w:sz w:val="20"/>
+        </w:rPr>
+      </w:pPr>
+      <w:r>
+        <w:rPr>
+          <w:color w:val="F2F2F2" w:themeColor="background1" w:themeShade="F2"/>
+          <w:sz w:val="20"/>
+        </w:rPr>
+        <w:t>Tests</w:t>
+      </w:r>
+      <w:r>
+        <w:rPr>
+          <w:color w:val="F2F2F2" w:themeColor="background1" w:themeShade="F2"/>
+          <w:sz w:val="20"/>
+        </w:rPr>
+        <w:tab/>
+        <w:t>Résultat attendu</w:t>
+      </w:r>
+      <w:r>
+        <w:rPr>
+          <w:color w:val="F2F2F2" w:themeColor="background1" w:themeShade="F2"/>
+          <w:sz w:val="20"/>
+        </w:rPr>
+        <w:tab/>
+      </w:r>
+      <w:r>
+        <w:rPr>
+          <w:color w:val="F2F2F2" w:themeColor="background1" w:themeShade="F2"/>
+          <w:sz w:val="20"/>
+        </w:rPr>
+        <w:t>Résultat</w:t>
+      </w:r>
+    </w:p>
+    <w:tbl>
+      <w:tblPr>
+        <w:tblStyle w:val="Grilledutableau"/>
+        <w:tblW w:w="0" w:type="auto"/>
+        <w:tblLook w:val="04A0" w:firstRow="1" w:lastRow="0" w:firstColumn="1" w:lastColumn="0" w:noHBand="0" w:noVBand="1"/>
+      </w:tblPr>
+      <w:tblGrid>
+        <w:gridCol w:w="3020"/>
+        <w:gridCol w:w="5197"/>
+        <w:gridCol w:w="843"/>
+      </w:tblGrid>
+      <w:tr>
+        <w:tc>
+          <w:tcPr>
+            <w:tcW w:w="3020" w:type="dxa"/>
+          </w:tcPr>
+          <w:p>
+            <w:pPr>
+              <w:rPr>
+                <w:sz w:val="22"/>
+                <w:szCs w:val="22"/>
+              </w:rPr>
+            </w:pPr>
+            <w:r>
+              <w:rPr>
+                <w:sz w:val="22"/>
+                <w:szCs w:val="22"/>
+              </w:rPr>
+              <w:t>Cliquez sur le bouton « Commencer une partie »</w:t>
+            </w:r>
+          </w:p>
+        </w:tc>
+        <w:tc>
+          <w:tcPr>
+            <w:tcW w:w="5197" w:type="dxa"/>
+          </w:tcPr>
+          <w:p>
+            <w:pPr>
+              <w:rPr>
+                <w:sz w:val="22"/>
+                <w:szCs w:val="22"/>
+              </w:rPr>
+            </w:pPr>
+            <w:r>
+              <w:rPr>
+                <w:sz w:val="22"/>
+                <w:szCs w:val="22"/>
+              </w:rPr>
+              <w:t>Changemen</w:t>
+            </w:r>
+            <w:r>
+              <w:rPr>
+                <w:sz w:val="22"/>
+                <w:szCs w:val="22"/>
+              </w:rPr>
+              <w:t>t d’écran pour aller sur la création d’équipe numéro une.</w:t>
+            </w:r>
+          </w:p>
+        </w:tc>
+        <w:tc>
+          <w:tcPr>
+            <w:tcW w:w="843" w:type="dxa"/>
+          </w:tcPr>
+          <w:p>
+            <w:r>
+              <w:t>ok</w:t>
+            </w:r>
+          </w:p>
+        </w:tc>
+      </w:tr>
+      <w:tr>
+        <w:trPr>
+          <w:trHeight w:val="347"/>
+        </w:trPr>
+        <w:tc>
+          <w:tcPr>
+            <w:tcW w:w="3020" w:type="dxa"/>
+          </w:tcPr>
+          <w:p>
+            <w:pPr>
+              <w:rPr>
+                <w:sz w:val="22"/>
+                <w:szCs w:val="22"/>
+              </w:rPr>
+            </w:pPr>
+            <w:r>
+              <w:rPr>
+                <w:sz w:val="22"/>
+                <w:szCs w:val="22"/>
+              </w:rPr>
+              <w:t>Cliquez sur le bouton « </w:t>
+            </w:r>
+            <w:r>
+              <w:rPr>
+                <w:sz w:val="22"/>
+                <w:szCs w:val="22"/>
+              </w:rPr>
+              <w:t>Reprendre une partie</w:t>
+            </w:r>
+            <w:r>
+              <w:rPr>
+                <w:sz w:val="22"/>
+                <w:szCs w:val="22"/>
+              </w:rPr>
+              <w:t> »</w:t>
+            </w:r>
+          </w:p>
+        </w:tc>
+        <w:tc>
+          <w:tcPr>
+            <w:tcW w:w="5197" w:type="dxa"/>
+          </w:tcPr>
+          <w:p>
+            <w:pPr>
+              <w:rPr>
+                <w:sz w:val="22"/>
+                <w:szCs w:val="22"/>
+              </w:rPr>
+            </w:pPr>
+            <w:r>
+              <w:rPr>
+                <w:sz w:val="22"/>
+                <w:szCs w:val="22"/>
+              </w:rPr>
+              <w:t>Changemen</w:t>
+            </w:r>
+            <w:r>
+              <w:rPr>
+                <w:sz w:val="22"/>
+                <w:szCs w:val="22"/>
+              </w:rPr>
+              <w:t>t d’écran pour aller sur l’historique des parties crée</w:t>
+            </w:r>
+          </w:p>
+        </w:tc>
+        <w:tc>
+          <w:tcPr>
+            <w:tcW w:w="843" w:type="dxa"/>
+          </w:tcPr>
+          <w:p>
+            <w:r>
+              <w:t>ok</w:t>
+            </w:r>
+          </w:p>
+        </w:tc>
+      </w:tr>
+    </w:tbl>
+    <w:p/>
+    <w:p>
+      <w:pPr>
+        <w:pStyle w:val="Titre4"/>
+        <w:tabs>
+          <w:tab w:val="clear" w:pos="864"/>
+        </w:tabs>
+        <w:ind w:left="993" w:hanging="993"/>
+        <w:jc w:val="both"/>
+        <w:rPr>
+          <w:b/>
+          <w:bCs/>
+          <w:i w:val="0"/>
+          <w:iCs/>
+          <w:color w:val="B4C6E7" w:themeColor="accent1" w:themeTint="66"/>
+          <w:spacing w:val="20"/>
+          <w:sz w:val="20"/>
+          <w:u w:val="none"/>
+        </w:rPr>
+      </w:pPr>
+      <w:r>
+        <w:rPr>
+          <w:b/>
+          <w:bCs/>
+          <w:i w:val="0"/>
+          <w:iCs/>
+          <w:color w:val="B4C6E7" w:themeColor="accent1" w:themeTint="66"/>
+          <w:spacing w:val="20"/>
+          <w:sz w:val="20"/>
+          <w:u w:val="none"/>
+        </w:rPr>
+        <w:t>Historique des parties</w:t>
+      </w:r>
+    </w:p>
+    <w:p/>
     <w:p>
       <w:pPr>
         <w:ind w:left="1077"/>
@@ -21260,6 +21302,213 @@
     </w:p>
     <w:p>
       <w:pPr>
+        <w:shd w:val="clear" w:color="auto" w:fill="2F5496" w:themeFill="accent1" w:themeFillShade="BF"/>
+        <w:tabs>
+          <w:tab w:val="left" w:pos="3119"/>
+          <w:tab w:val="left" w:pos="8222"/>
+        </w:tabs>
+        <w:rPr>
+          <w:sz w:val="20"/>
+        </w:rPr>
+      </w:pPr>
+      <w:r>
+        <w:rPr>
+          <w:color w:val="F2F2F2" w:themeColor="background1" w:themeShade="F2"/>
+          <w:sz w:val="20"/>
+        </w:rPr>
+        <w:t>Tests</w:t>
+      </w:r>
+      <w:r>
+        <w:rPr>
+          <w:color w:val="F2F2F2" w:themeColor="background1" w:themeShade="F2"/>
+          <w:sz w:val="20"/>
+        </w:rPr>
+        <w:tab/>
+        <w:t>Résultat attendu</w:t>
+      </w:r>
+      <w:r>
+        <w:rPr>
+          <w:color w:val="F2F2F2" w:themeColor="background1" w:themeShade="F2"/>
+          <w:sz w:val="20"/>
+        </w:rPr>
+        <w:tab/>
+        <w:t>Résultat</w:t>
+      </w:r>
+    </w:p>
+    <w:tbl>
+      <w:tblPr>
+        <w:tblStyle w:val="Grilledutableau"/>
+        <w:tblW w:w="0" w:type="auto"/>
+        <w:tblLook w:val="04A0" w:firstRow="1" w:lastRow="0" w:firstColumn="1" w:lastColumn="0" w:noHBand="0" w:noVBand="1"/>
+      </w:tblPr>
+      <w:tblGrid>
+        <w:gridCol w:w="3020"/>
+        <w:gridCol w:w="5197"/>
+        <w:gridCol w:w="843"/>
+      </w:tblGrid>
+      <w:tr>
+        <w:tc>
+          <w:tcPr>
+            <w:tcW w:w="3020" w:type="dxa"/>
+          </w:tcPr>
+          <w:p>
+            <w:pPr>
+              <w:rPr>
+                <w:sz w:val="22"/>
+                <w:szCs w:val="22"/>
+              </w:rPr>
+            </w:pPr>
+            <w:r>
+              <w:rPr>
+                <w:sz w:val="22"/>
+                <w:szCs w:val="22"/>
+              </w:rPr>
+              <w:t>Affichage de la liste des parties</w:t>
+            </w:r>
+            <w:r>
+              <w:rPr>
+                <w:sz w:val="22"/>
+                <w:szCs w:val="22"/>
+              </w:rPr>
+              <w:t xml:space="preserve"> lorsqu’on arrive sur la page</w:t>
+            </w:r>
+          </w:p>
+        </w:tc>
+        <w:tc>
+          <w:tcPr>
+            <w:tcW w:w="5197" w:type="dxa"/>
+          </w:tcPr>
+          <w:p>
+            <w:pPr>
+              <w:rPr>
+                <w:sz w:val="22"/>
+                <w:szCs w:val="22"/>
+              </w:rPr>
+            </w:pPr>
+            <w:r>
+              <w:rPr>
+                <w:sz w:val="22"/>
+                <w:szCs w:val="22"/>
+              </w:rPr>
+              <w:t>Affichage de la liste des parties</w:t>
+            </w:r>
+          </w:p>
+        </w:tc>
+        <w:tc>
+          <w:tcPr>
+            <w:tcW w:w="843" w:type="dxa"/>
+          </w:tcPr>
+          <w:p>
+            <w:r>
+              <w:t>ok</w:t>
+            </w:r>
+          </w:p>
+        </w:tc>
+      </w:tr>
+      <w:tr>
+        <w:tc>
+          <w:tcPr>
+            <w:tcW w:w="3020" w:type="dxa"/>
+          </w:tcPr>
+          <w:p>
+            <w:pPr>
+              <w:rPr>
+                <w:sz w:val="22"/>
+                <w:szCs w:val="22"/>
+              </w:rPr>
+            </w:pPr>
+            <w:r>
+              <w:rPr>
+                <w:sz w:val="22"/>
+                <w:szCs w:val="22"/>
+              </w:rPr>
+              <w:t>Clique sur une partie dans la liste</w:t>
+            </w:r>
+          </w:p>
+        </w:tc>
+        <w:tc>
+          <w:tcPr>
+            <w:tcW w:w="5197" w:type="dxa"/>
+          </w:tcPr>
+          <w:p>
+            <w:pPr>
+              <w:rPr>
+                <w:sz w:val="22"/>
+                <w:szCs w:val="22"/>
+              </w:rPr>
+            </w:pPr>
+            <w:r>
+              <w:rPr>
+                <w:sz w:val="22"/>
+                <w:szCs w:val="22"/>
+              </w:rPr>
+              <w:t xml:space="preserve">Changement d’écran pour aller sur l’historique </w:t>
+            </w:r>
+            <w:r>
+              <w:rPr>
+                <w:sz w:val="22"/>
+                <w:szCs w:val="22"/>
+              </w:rPr>
+              <w:t xml:space="preserve">de la partie sélectionner </w:t>
+            </w:r>
+          </w:p>
+        </w:tc>
+        <w:tc>
+          <w:tcPr>
+            <w:tcW w:w="843" w:type="dxa"/>
+          </w:tcPr>
+          <w:p>
+            <w:r>
+              <w:t>ok</w:t>
+            </w:r>
+          </w:p>
+        </w:tc>
+      </w:tr>
+    </w:tbl>
+    <w:p>
+      <w:pPr>
+        <w:ind w:left="1077"/>
+        <w:jc w:val="both"/>
+        <w:rPr>
+          <w:i/>
+        </w:rPr>
+      </w:pPr>
+    </w:p>
+    <w:p>
+      <w:pPr>
+        <w:pStyle w:val="Titre4"/>
+        <w:tabs>
+          <w:tab w:val="clear" w:pos="864"/>
+        </w:tabs>
+        <w:ind w:left="993" w:hanging="993"/>
+        <w:jc w:val="both"/>
+        <w:rPr>
+          <w:b/>
+          <w:bCs/>
+          <w:i w:val="0"/>
+          <w:iCs/>
+          <w:color w:val="B4C6E7" w:themeColor="accent1" w:themeTint="66"/>
+          <w:spacing w:val="20"/>
+          <w:sz w:val="20"/>
+          <w:u w:val="none"/>
+        </w:rPr>
+      </w:pPr>
+      <w:r>
+        <w:rPr>
+          <w:b/>
+          <w:bCs/>
+          <w:i w:val="0"/>
+          <w:iCs/>
+          <w:color w:val="B4C6E7" w:themeColor="accent1" w:themeTint="66"/>
+          <w:spacing w:val="20"/>
+          <w:sz w:val="20"/>
+          <w:u w:val="none"/>
+        </w:rPr>
+        <w:t>Option de la partie</w:t>
+      </w:r>
+    </w:p>
+    <w:p>
+      <w:pPr>
         <w:pStyle w:val="En-tte"/>
         <w:jc w:val="both"/>
         <w:rPr>
@@ -21270,24 +21519,2076 @@
     </w:p>
     <w:p>
       <w:pPr>
+        <w:shd w:val="clear" w:color="auto" w:fill="2F5496" w:themeFill="accent1" w:themeFillShade="BF"/>
+        <w:tabs>
+          <w:tab w:val="left" w:pos="3119"/>
+          <w:tab w:val="left" w:pos="8222"/>
+        </w:tabs>
+        <w:rPr>
+          <w:sz w:val="20"/>
+        </w:rPr>
+      </w:pPr>
+      <w:r>
+        <w:rPr>
+          <w:color w:val="F2F2F2" w:themeColor="background1" w:themeShade="F2"/>
+          <w:sz w:val="20"/>
+        </w:rPr>
+        <w:t>Tests</w:t>
+      </w:r>
+      <w:r>
+        <w:rPr>
+          <w:color w:val="F2F2F2" w:themeColor="background1" w:themeShade="F2"/>
+          <w:sz w:val="20"/>
+        </w:rPr>
+        <w:tab/>
+        <w:t>Résultat attendu</w:t>
+      </w:r>
+      <w:r>
+        <w:rPr>
+          <w:color w:val="F2F2F2" w:themeColor="background1" w:themeShade="F2"/>
+          <w:sz w:val="20"/>
+        </w:rPr>
+        <w:tab/>
+        <w:t>Résultat</w:t>
+      </w:r>
+    </w:p>
+    <w:tbl>
+      <w:tblPr>
+        <w:tblStyle w:val="Grilledutableau"/>
+        <w:tblW w:w="0" w:type="auto"/>
+        <w:tblLook w:val="04A0" w:firstRow="1" w:lastRow="0" w:firstColumn="1" w:lastColumn="0" w:noHBand="0" w:noVBand="1"/>
+      </w:tblPr>
+      <w:tblGrid>
+        <w:gridCol w:w="3020"/>
+        <w:gridCol w:w="5197"/>
+        <w:gridCol w:w="843"/>
+      </w:tblGrid>
+      <w:tr>
+        <w:tc>
+          <w:tcPr>
+            <w:tcW w:w="3020" w:type="dxa"/>
+          </w:tcPr>
+          <w:p>
+            <w:pPr>
+              <w:rPr>
+                <w:sz w:val="22"/>
+                <w:szCs w:val="22"/>
+              </w:rPr>
+            </w:pPr>
+            <w:r>
+              <w:rPr>
+                <w:sz w:val="22"/>
+                <w:szCs w:val="22"/>
+              </w:rPr>
+              <w:t>Affichage des différentes informations lors qu’on arrive sur la page</w:t>
+            </w:r>
+          </w:p>
+        </w:tc>
+        <w:tc>
+          <w:tcPr>
+            <w:tcW w:w="5197" w:type="dxa"/>
+          </w:tcPr>
+          <w:p>
+            <w:pPr>
+              <w:rPr>
+                <w:sz w:val="22"/>
+                <w:szCs w:val="22"/>
+              </w:rPr>
+            </w:pPr>
+            <w:r>
+              <w:rPr>
+                <w:sz w:val="22"/>
+                <w:szCs w:val="22"/>
+              </w:rPr>
+              <w:t>Affichage du nom des deux nom des équipes ainsi que le nom des quatre joueurs et les points des deux équipes</w:t>
+            </w:r>
+          </w:p>
+        </w:tc>
+        <w:tc>
+          <w:tcPr>
+            <w:tcW w:w="843" w:type="dxa"/>
+          </w:tcPr>
+          <w:p>
+            <w:r>
+              <w:t>ok</w:t>
+            </w:r>
+          </w:p>
+        </w:tc>
+      </w:tr>
+      <w:tr>
+        <w:tc>
+          <w:tcPr>
+            <w:tcW w:w="3020" w:type="dxa"/>
+          </w:tcPr>
+          <w:p>
+            <w:pPr>
+              <w:rPr>
+                <w:sz w:val="22"/>
+                <w:szCs w:val="22"/>
+              </w:rPr>
+            </w:pPr>
+            <w:r>
+              <w:rPr>
+                <w:sz w:val="22"/>
+                <w:szCs w:val="22"/>
+              </w:rPr>
+              <w:t>Cliquez sur le bouton « </w:t>
+            </w:r>
+            <w:r>
+              <w:rPr>
+                <w:sz w:val="22"/>
+                <w:szCs w:val="22"/>
+              </w:rPr>
+              <w:t>Supprimer</w:t>
+            </w:r>
+            <w:r>
+              <w:rPr>
+                <w:sz w:val="22"/>
+                <w:szCs w:val="22"/>
+              </w:rPr>
+              <w:t> »</w:t>
+            </w:r>
+          </w:p>
+        </w:tc>
+        <w:tc>
+          <w:tcPr>
+            <w:tcW w:w="5197" w:type="dxa"/>
+          </w:tcPr>
+          <w:p>
+            <w:pPr>
+              <w:rPr>
+                <w:sz w:val="22"/>
+                <w:szCs w:val="22"/>
+              </w:rPr>
+            </w:pPr>
+            <w:r>
+              <w:rPr>
+                <w:sz w:val="22"/>
+                <w:szCs w:val="22"/>
+              </w:rPr>
+              <w:t xml:space="preserve">Suppression de la partie sélectionné </w:t>
+            </w:r>
+          </w:p>
+        </w:tc>
+        <w:tc>
+          <w:tcPr>
+            <w:tcW w:w="843" w:type="dxa"/>
+          </w:tcPr>
+          <w:p>
+            <w:r>
+              <w:t>ok</w:t>
+            </w:r>
+          </w:p>
+        </w:tc>
+      </w:tr>
+      <w:tr>
+        <w:tc>
+          <w:tcPr>
+            <w:tcW w:w="3020" w:type="dxa"/>
+          </w:tcPr>
+          <w:p>
+            <w:pPr>
+              <w:rPr>
+                <w:sz w:val="22"/>
+                <w:szCs w:val="22"/>
+              </w:rPr>
+            </w:pPr>
+            <w:r>
+              <w:rPr>
+                <w:sz w:val="22"/>
+                <w:szCs w:val="22"/>
+              </w:rPr>
+              <w:t>Cliquez sur le bouton « </w:t>
+            </w:r>
+            <w:r>
+              <w:rPr>
+                <w:sz w:val="22"/>
+                <w:szCs w:val="22"/>
+              </w:rPr>
+              <w:t>Reprendre</w:t>
+            </w:r>
+            <w:r>
+              <w:rPr>
+                <w:sz w:val="22"/>
+                <w:szCs w:val="22"/>
+              </w:rPr>
+              <w:t> »</w:t>
+            </w:r>
+          </w:p>
+        </w:tc>
+        <w:tc>
+          <w:tcPr>
+            <w:tcW w:w="5197" w:type="dxa"/>
+          </w:tcPr>
+          <w:p>
+            <w:pPr>
+              <w:rPr>
+                <w:sz w:val="22"/>
+                <w:szCs w:val="22"/>
+              </w:rPr>
+            </w:pPr>
+            <w:r>
+              <w:rPr>
+                <w:sz w:val="22"/>
+                <w:szCs w:val="22"/>
+              </w:rPr>
+              <w:t>Changement d’écran pour aller sur l’</w:t>
+            </w:r>
+            <w:r>
+              <w:rPr>
+                <w:sz w:val="22"/>
+                <w:szCs w:val="22"/>
+              </w:rPr>
+              <w:t>écran d’une partie.</w:t>
+            </w:r>
+            <w:r>
+              <w:rPr>
+                <w:sz w:val="22"/>
+                <w:szCs w:val="22"/>
+              </w:rPr>
+              <w:t xml:space="preserve"> </w:t>
+            </w:r>
+          </w:p>
+        </w:tc>
+        <w:tc>
+          <w:tcPr>
+            <w:tcW w:w="843" w:type="dxa"/>
+          </w:tcPr>
+          <w:p>
+            <w:r>
+              <w:t>ok</w:t>
+            </w:r>
+          </w:p>
+        </w:tc>
+      </w:tr>
+    </w:tbl>
+    <w:p>
+      <w:pPr>
+        <w:pStyle w:val="En-tte"/>
+        <w:jc w:val="both"/>
+        <w:rPr>
+          <w:rFonts w:cs="Arial"/>
+          <w:iCs/>
+        </w:rPr>
+      </w:pPr>
+    </w:p>
+    <w:p>
+      <w:pPr>
+        <w:pStyle w:val="En-tte"/>
+        <w:jc w:val="both"/>
+        <w:rPr>
+          <w:rFonts w:cs="Arial"/>
+          <w:iCs/>
+        </w:rPr>
+      </w:pPr>
+    </w:p>
+    <w:p>
+      <w:pPr>
+        <w:pStyle w:val="Titre4"/>
+        <w:tabs>
+          <w:tab w:val="clear" w:pos="864"/>
+        </w:tabs>
+        <w:ind w:left="993" w:hanging="993"/>
+        <w:jc w:val="both"/>
+        <w:rPr>
+          <w:b/>
+          <w:bCs/>
+          <w:i w:val="0"/>
+          <w:iCs/>
+          <w:color w:val="B4C6E7" w:themeColor="accent1" w:themeTint="66"/>
+          <w:spacing w:val="20"/>
+          <w:sz w:val="20"/>
+          <w:u w:val="none"/>
+        </w:rPr>
+      </w:pPr>
+      <w:r>
+        <w:rPr>
+          <w:b/>
+          <w:bCs/>
+          <w:i w:val="0"/>
+          <w:iCs/>
+          <w:color w:val="B4C6E7" w:themeColor="accent1" w:themeTint="66"/>
+          <w:spacing w:val="20"/>
+          <w:sz w:val="20"/>
+          <w:u w:val="none"/>
+        </w:rPr>
+        <w:lastRenderedPageBreak/>
+        <w:t>Ecran de la partie</w:t>
+      </w:r>
+    </w:p>
+    <w:p>
+      <w:pPr>
+        <w:pStyle w:val="En-tte"/>
+        <w:jc w:val="both"/>
+        <w:rPr>
+          <w:rFonts w:cs="Arial"/>
+          <w:iCs/>
+        </w:rPr>
+      </w:pPr>
+    </w:p>
+    <w:p>
+      <w:pPr>
+        <w:shd w:val="clear" w:color="auto" w:fill="2F5496" w:themeFill="accent1" w:themeFillShade="BF"/>
+        <w:tabs>
+          <w:tab w:val="left" w:pos="3119"/>
+          <w:tab w:val="left" w:pos="8222"/>
+        </w:tabs>
+        <w:rPr>
+          <w:sz w:val="20"/>
+        </w:rPr>
+      </w:pPr>
+      <w:r>
+        <w:rPr>
+          <w:color w:val="F2F2F2" w:themeColor="background1" w:themeShade="F2"/>
+          <w:sz w:val="20"/>
+        </w:rPr>
+        <w:t>Tests</w:t>
+      </w:r>
+      <w:r>
+        <w:rPr>
+          <w:color w:val="F2F2F2" w:themeColor="background1" w:themeShade="F2"/>
+          <w:sz w:val="20"/>
+        </w:rPr>
+        <w:tab/>
+        <w:t>Résultat attendu</w:t>
+      </w:r>
+      <w:r>
+        <w:rPr>
+          <w:color w:val="F2F2F2" w:themeColor="background1" w:themeShade="F2"/>
+          <w:sz w:val="20"/>
+        </w:rPr>
+        <w:tab/>
+        <w:t>Résultat</w:t>
+      </w:r>
+    </w:p>
+    <w:tbl>
+      <w:tblPr>
+        <w:tblStyle w:val="Grilledutableau"/>
+        <w:tblW w:w="0" w:type="auto"/>
+        <w:tblLook w:val="04A0" w:firstRow="1" w:lastRow="0" w:firstColumn="1" w:lastColumn="0" w:noHBand="0" w:noVBand="1"/>
+      </w:tblPr>
+      <w:tblGrid>
+        <w:gridCol w:w="3020"/>
+        <w:gridCol w:w="5197"/>
+        <w:gridCol w:w="843"/>
+      </w:tblGrid>
+      <w:tr>
+        <w:tc>
+          <w:tcPr>
+            <w:tcW w:w="3020" w:type="dxa"/>
+          </w:tcPr>
+          <w:p>
+            <w:pPr>
+              <w:rPr>
+                <w:sz w:val="22"/>
+                <w:szCs w:val="22"/>
+              </w:rPr>
+            </w:pPr>
+            <w:r>
+              <w:rPr>
+                <w:sz w:val="22"/>
+                <w:szCs w:val="22"/>
+              </w:rPr>
+              <w:t>Clique sur le bouton rafraichir</w:t>
+            </w:r>
+          </w:p>
+        </w:tc>
+        <w:tc>
+          <w:tcPr>
+            <w:tcW w:w="5197" w:type="dxa"/>
+          </w:tcPr>
+          <w:p>
+            <w:pPr>
+              <w:rPr>
+                <w:sz w:val="22"/>
+                <w:szCs w:val="22"/>
+              </w:rPr>
+            </w:pPr>
+            <w:r>
+              <w:rPr>
+                <w:sz w:val="22"/>
+                <w:szCs w:val="22"/>
+              </w:rPr>
+              <w:t>Actualiser les informations sur l’écran de la partie. Atout, nouveau distributeur, points des deux équipes, celui qui doit choisir l’atout</w:t>
+            </w:r>
+          </w:p>
+        </w:tc>
+        <w:tc>
+          <w:tcPr>
+            <w:tcW w:w="843" w:type="dxa"/>
+          </w:tcPr>
+          <w:p>
+            <w:r>
+              <w:t>ok</w:t>
+            </w:r>
+          </w:p>
+        </w:tc>
+      </w:tr>
+      <w:tr>
+        <w:tc>
+          <w:tcPr>
+            <w:tcW w:w="3020" w:type="dxa"/>
+          </w:tcPr>
+          <w:p>
+            <w:pPr>
+              <w:rPr>
+                <w:sz w:val="22"/>
+                <w:szCs w:val="22"/>
+              </w:rPr>
+            </w:pPr>
+            <w:r>
+              <w:rPr>
+                <w:sz w:val="22"/>
+                <w:szCs w:val="22"/>
+              </w:rPr>
+              <w:t>Clique sur le bouton pour aller à la manche suivante</w:t>
+            </w:r>
+          </w:p>
+        </w:tc>
+        <w:tc>
+          <w:tcPr>
+            <w:tcW w:w="5197" w:type="dxa"/>
+          </w:tcPr>
+          <w:p>
+            <w:pPr>
+              <w:rPr>
+                <w:sz w:val="22"/>
+                <w:szCs w:val="22"/>
+              </w:rPr>
+            </w:pPr>
+            <w:r>
+              <w:rPr>
+                <w:sz w:val="22"/>
+                <w:szCs w:val="22"/>
+              </w:rPr>
+              <w:t>Actualise la partie courante.</w:t>
+            </w:r>
+          </w:p>
+        </w:tc>
+        <w:tc>
+          <w:tcPr>
+            <w:tcW w:w="843" w:type="dxa"/>
+          </w:tcPr>
+          <w:p>
+            <w:r>
+              <w:t>ok</w:t>
+            </w:r>
+          </w:p>
+        </w:tc>
+      </w:tr>
+      <w:tr>
+        <w:tc>
+          <w:tcPr>
+            <w:tcW w:w="3020" w:type="dxa"/>
+          </w:tcPr>
+          <w:p>
+            <w:pPr>
+              <w:rPr>
+                <w:sz w:val="22"/>
+                <w:szCs w:val="22"/>
+              </w:rPr>
+            </w:pPr>
+            <w:r>
+              <w:rPr>
+                <w:sz w:val="22"/>
+                <w:szCs w:val="22"/>
+              </w:rPr>
+              <w:t>Clique sur le bouton information</w:t>
+            </w:r>
+          </w:p>
+        </w:tc>
+        <w:tc>
+          <w:tcPr>
+            <w:tcW w:w="5197" w:type="dxa"/>
+          </w:tcPr>
+          <w:p>
+            <w:pPr>
+              <w:rPr>
+                <w:sz w:val="22"/>
+                <w:szCs w:val="22"/>
+              </w:rPr>
+            </w:pPr>
+            <w:r>
+              <w:rPr>
+                <w:sz w:val="22"/>
+                <w:szCs w:val="22"/>
+              </w:rPr>
+              <w:t>Changement d’écran avec les différentes informations pour la partie.</w:t>
+            </w:r>
+            <w:r>
+              <w:rPr>
+                <w:sz w:val="22"/>
+                <w:szCs w:val="22"/>
+              </w:rPr>
+              <w:t xml:space="preserve"> </w:t>
+            </w:r>
+          </w:p>
+        </w:tc>
+        <w:tc>
+          <w:tcPr>
+            <w:tcW w:w="843" w:type="dxa"/>
+          </w:tcPr>
+          <w:p>
+            <w:r>
+              <w:t>ok</w:t>
+            </w:r>
+          </w:p>
+        </w:tc>
+      </w:tr>
+      <w:tr>
+        <w:tc>
+          <w:tcPr>
+            <w:tcW w:w="3020" w:type="dxa"/>
+          </w:tcPr>
+          <w:p>
+            <w:pPr>
+              <w:rPr>
+                <w:sz w:val="22"/>
+                <w:szCs w:val="22"/>
+              </w:rPr>
+            </w:pPr>
+            <w:r>
+              <w:rPr>
+                <w:sz w:val="22"/>
+                <w:szCs w:val="22"/>
+              </w:rPr>
+              <w:t>Clique sur le bouton croix</w:t>
+            </w:r>
+          </w:p>
+        </w:tc>
+        <w:tc>
+          <w:tcPr>
+            <w:tcW w:w="5197" w:type="dxa"/>
+          </w:tcPr>
+          <w:p>
+            <w:pPr>
+              <w:rPr>
+                <w:sz w:val="22"/>
+                <w:szCs w:val="22"/>
+              </w:rPr>
+            </w:pPr>
+            <w:r>
+              <w:rPr>
+                <w:sz w:val="22"/>
+                <w:szCs w:val="22"/>
+              </w:rPr>
+              <w:t>Quitte la partie et dirige l’utilisateur au menu de l’application</w:t>
+            </w:r>
+          </w:p>
+        </w:tc>
+        <w:tc>
+          <w:tcPr>
+            <w:tcW w:w="843" w:type="dxa"/>
+          </w:tcPr>
+          <w:p>
+            <w:r>
+              <w:t>ok</w:t>
+            </w:r>
+          </w:p>
+        </w:tc>
+      </w:tr>
+      <w:tr>
+        <w:tc>
+          <w:tcPr>
+            <w:tcW w:w="3020" w:type="dxa"/>
+          </w:tcPr>
+          <w:p>
+            <w:pPr>
+              <w:rPr>
+                <w:sz w:val="22"/>
+                <w:szCs w:val="22"/>
+              </w:rPr>
+            </w:pPr>
+            <w:r>
+              <w:rPr>
+                <w:sz w:val="22"/>
+                <w:szCs w:val="22"/>
+              </w:rPr>
+              <w:t>Clique sur l’atout de la manche</w:t>
+            </w:r>
+          </w:p>
+        </w:tc>
+        <w:tc>
+          <w:tcPr>
+            <w:tcW w:w="5197" w:type="dxa"/>
+          </w:tcPr>
+          <w:p>
+            <w:pPr>
+              <w:rPr>
+                <w:sz w:val="22"/>
+                <w:szCs w:val="22"/>
+              </w:rPr>
+            </w:pPr>
+            <w:r>
+              <w:rPr>
+                <w:sz w:val="22"/>
+                <w:szCs w:val="22"/>
+              </w:rPr>
+              <w:t>Ouvre un écran qui affiche tous les atouts possible</w:t>
+            </w:r>
+          </w:p>
+        </w:tc>
+        <w:tc>
+          <w:tcPr>
+            <w:tcW w:w="843" w:type="dxa"/>
+          </w:tcPr>
+          <w:p>
+            <w:r>
+              <w:t>ok</w:t>
+            </w:r>
+          </w:p>
+        </w:tc>
+      </w:tr>
+      <w:tr>
+        <w:tc>
+          <w:tcPr>
+            <w:tcW w:w="3020" w:type="dxa"/>
+          </w:tcPr>
+          <w:p>
+            <w:pPr>
+              <w:rPr>
+                <w:sz w:val="22"/>
+                <w:szCs w:val="22"/>
+              </w:rPr>
+            </w:pPr>
+            <w:r>
+              <w:rPr>
+                <w:sz w:val="22"/>
+                <w:szCs w:val="22"/>
+              </w:rPr>
+              <w:t>Clique sur les points de la manche de l’équipe 1</w:t>
+            </w:r>
+          </w:p>
+        </w:tc>
+        <w:tc>
+          <w:tcPr>
+            <w:tcW w:w="5197" w:type="dxa"/>
+          </w:tcPr>
+          <w:p>
+            <w:pPr>
+              <w:rPr>
+                <w:sz w:val="22"/>
+                <w:szCs w:val="22"/>
+              </w:rPr>
+            </w:pPr>
+            <w:r>
+              <w:rPr>
+                <w:sz w:val="22"/>
+                <w:szCs w:val="22"/>
+              </w:rPr>
+              <w:t>Change d’écran et permet à l’utilisateur de changer les points de la manche courante</w:t>
+            </w:r>
+          </w:p>
+        </w:tc>
+        <w:tc>
+          <w:tcPr>
+            <w:tcW w:w="843" w:type="dxa"/>
+          </w:tcPr>
+          <w:p>
+            <w:r>
+              <w:t>ok</w:t>
+            </w:r>
+          </w:p>
+        </w:tc>
+      </w:tr>
+      <w:tr>
+        <w:tc>
+          <w:tcPr>
+            <w:tcW w:w="3020" w:type="dxa"/>
+          </w:tcPr>
+          <w:p>
+            <w:pPr>
+              <w:rPr>
+                <w:sz w:val="22"/>
+                <w:szCs w:val="22"/>
+              </w:rPr>
+            </w:pPr>
+            <w:r>
+              <w:rPr>
+                <w:sz w:val="22"/>
+                <w:szCs w:val="22"/>
+              </w:rPr>
+              <w:t>Clique sur le bouton bleu avec une croix dessus</w:t>
+            </w:r>
+          </w:p>
+        </w:tc>
+        <w:tc>
+          <w:tcPr>
+            <w:tcW w:w="5197" w:type="dxa"/>
+          </w:tcPr>
+          <w:p>
+            <w:pPr>
+              <w:rPr>
+                <w:sz w:val="22"/>
+                <w:szCs w:val="22"/>
+              </w:rPr>
+            </w:pPr>
+            <w:r>
+              <w:rPr>
+                <w:sz w:val="22"/>
+                <w:szCs w:val="22"/>
+              </w:rPr>
+              <w:t>Change d’écran et affiche toutes les annonces possible</w:t>
+            </w:r>
+          </w:p>
+        </w:tc>
+        <w:tc>
+          <w:tcPr>
+            <w:tcW w:w="843" w:type="dxa"/>
+          </w:tcPr>
+          <w:p>
+            <w:r>
+              <w:t>ok</w:t>
+            </w:r>
+          </w:p>
+        </w:tc>
+      </w:tr>
+    </w:tbl>
+    <w:p>
+      <w:pPr>
+        <w:pStyle w:val="En-tte"/>
+        <w:jc w:val="both"/>
+        <w:rPr>
+          <w:rFonts w:cs="Arial"/>
+          <w:iCs/>
+        </w:rPr>
+      </w:pPr>
+    </w:p>
+    <w:p>
+      <w:pPr>
+        <w:pStyle w:val="Titre4"/>
+        <w:tabs>
+          <w:tab w:val="clear" w:pos="864"/>
+        </w:tabs>
+        <w:ind w:left="993" w:hanging="993"/>
+        <w:jc w:val="both"/>
+        <w:rPr>
+          <w:b/>
+          <w:bCs/>
+          <w:i w:val="0"/>
+          <w:iCs/>
+          <w:color w:val="B4C6E7" w:themeColor="accent1" w:themeTint="66"/>
+          <w:spacing w:val="20"/>
+          <w:sz w:val="20"/>
+          <w:u w:val="none"/>
+        </w:rPr>
+      </w:pPr>
+      <w:r>
+        <w:rPr>
+          <w:b/>
+          <w:bCs/>
+          <w:i w:val="0"/>
+          <w:iCs/>
+          <w:color w:val="B4C6E7" w:themeColor="accent1" w:themeTint="66"/>
+          <w:spacing w:val="20"/>
+          <w:sz w:val="20"/>
+          <w:u w:val="none"/>
+        </w:rPr>
+        <w:t>Création d’une équipe et des joueurs</w:t>
+      </w:r>
+    </w:p>
+    <w:p/>
+    <w:p>
+      <w:pPr>
+        <w:shd w:val="clear" w:color="auto" w:fill="2F5496" w:themeFill="accent1" w:themeFillShade="BF"/>
+        <w:tabs>
+          <w:tab w:val="left" w:pos="3119"/>
+          <w:tab w:val="left" w:pos="8222"/>
+        </w:tabs>
+        <w:rPr>
+          <w:sz w:val="20"/>
+        </w:rPr>
+      </w:pPr>
+      <w:r>
+        <w:rPr>
+          <w:color w:val="F2F2F2" w:themeColor="background1" w:themeShade="F2"/>
+          <w:sz w:val="20"/>
+        </w:rPr>
+        <w:t>Tests</w:t>
+      </w:r>
+      <w:r>
+        <w:rPr>
+          <w:color w:val="F2F2F2" w:themeColor="background1" w:themeShade="F2"/>
+          <w:sz w:val="20"/>
+        </w:rPr>
+        <w:tab/>
+        <w:t>Résultat attendu</w:t>
+      </w:r>
+      <w:r>
+        <w:rPr>
+          <w:color w:val="F2F2F2" w:themeColor="background1" w:themeShade="F2"/>
+          <w:sz w:val="20"/>
+        </w:rPr>
+        <w:tab/>
+        <w:t>Résultat</w:t>
+      </w:r>
+    </w:p>
+    <w:tbl>
+      <w:tblPr>
+        <w:tblStyle w:val="Grilledutableau"/>
+        <w:tblW w:w="0" w:type="auto"/>
+        <w:tblLook w:val="04A0" w:firstRow="1" w:lastRow="0" w:firstColumn="1" w:lastColumn="0" w:noHBand="0" w:noVBand="1"/>
+      </w:tblPr>
+      <w:tblGrid>
+        <w:gridCol w:w="3020"/>
+        <w:gridCol w:w="5197"/>
+        <w:gridCol w:w="843"/>
+      </w:tblGrid>
+      <w:tr>
+        <w:tc>
+          <w:tcPr>
+            <w:tcW w:w="3020" w:type="dxa"/>
+          </w:tcPr>
+          <w:p>
+            <w:pPr>
+              <w:rPr>
+                <w:sz w:val="22"/>
+                <w:szCs w:val="22"/>
+              </w:rPr>
+            </w:pPr>
+            <w:r>
+              <w:rPr>
+                <w:sz w:val="22"/>
+                <w:szCs w:val="22"/>
+              </w:rPr>
+              <w:t>Remplir tous les champs</w:t>
+            </w:r>
+          </w:p>
+        </w:tc>
+        <w:tc>
+          <w:tcPr>
+            <w:tcW w:w="5197" w:type="dxa"/>
+          </w:tcPr>
+          <w:p>
+            <w:pPr>
+              <w:rPr>
+                <w:sz w:val="22"/>
+                <w:szCs w:val="22"/>
+              </w:rPr>
+            </w:pPr>
+            <w:r>
+              <w:rPr>
+                <w:sz w:val="22"/>
+                <w:szCs w:val="22"/>
+              </w:rPr>
+              <w:t>Redirige l’utilisateur à l’écran suivant.</w:t>
+            </w:r>
+          </w:p>
+        </w:tc>
+        <w:tc>
+          <w:tcPr>
+            <w:tcW w:w="843" w:type="dxa"/>
+          </w:tcPr>
+          <w:p>
+            <w:r>
+              <w:t>ok</w:t>
+            </w:r>
+          </w:p>
+        </w:tc>
+      </w:tr>
+      <w:tr>
+        <w:tc>
+          <w:tcPr>
+            <w:tcW w:w="3020" w:type="dxa"/>
+          </w:tcPr>
+          <w:p>
+            <w:pPr>
+              <w:rPr>
+                <w:sz w:val="22"/>
+                <w:szCs w:val="22"/>
+              </w:rPr>
+            </w:pPr>
+            <w:r>
+              <w:rPr>
+                <w:sz w:val="22"/>
+                <w:szCs w:val="22"/>
+              </w:rPr>
+              <w:t>Remplit seulement le champ pour le nom de l’équipe</w:t>
+            </w:r>
+          </w:p>
+        </w:tc>
+        <w:tc>
+          <w:tcPr>
+            <w:tcW w:w="5197" w:type="dxa"/>
+          </w:tcPr>
+          <w:p>
+            <w:pPr>
+              <w:rPr>
+                <w:sz w:val="22"/>
+                <w:szCs w:val="22"/>
+              </w:rPr>
+            </w:pPr>
+            <w:r>
+              <w:rPr>
+                <w:sz w:val="22"/>
+                <w:szCs w:val="22"/>
+              </w:rPr>
+              <w:t>Rien ne se passe</w:t>
+            </w:r>
+          </w:p>
+        </w:tc>
+        <w:tc>
+          <w:tcPr>
+            <w:tcW w:w="843" w:type="dxa"/>
+          </w:tcPr>
+          <w:p>
+            <w:r>
+              <w:t>ok</w:t>
+            </w:r>
+          </w:p>
+        </w:tc>
+      </w:tr>
+      <w:tr>
+        <w:tc>
+          <w:tcPr>
+            <w:tcW w:w="3020" w:type="dxa"/>
+          </w:tcPr>
+          <w:p>
+            <w:pPr>
+              <w:rPr>
+                <w:sz w:val="22"/>
+                <w:szCs w:val="22"/>
+              </w:rPr>
+            </w:pPr>
+            <w:r>
+              <w:rPr>
+                <w:sz w:val="22"/>
+                <w:szCs w:val="22"/>
+              </w:rPr>
+              <w:t>Remplit seulement les deux noms de l’équipe</w:t>
+            </w:r>
+          </w:p>
+        </w:tc>
+        <w:tc>
+          <w:tcPr>
+            <w:tcW w:w="5197" w:type="dxa"/>
+          </w:tcPr>
+          <w:p>
+            <w:pPr>
+              <w:rPr>
+                <w:sz w:val="22"/>
+                <w:szCs w:val="22"/>
+              </w:rPr>
+            </w:pPr>
+            <w:r>
+              <w:rPr>
+                <w:sz w:val="22"/>
+                <w:szCs w:val="22"/>
+              </w:rPr>
+              <w:t>Rien ne se passe</w:t>
+            </w:r>
+            <w:r>
+              <w:rPr>
+                <w:sz w:val="22"/>
+                <w:szCs w:val="22"/>
+              </w:rPr>
+              <w:t xml:space="preserve"> </w:t>
+            </w:r>
+          </w:p>
+        </w:tc>
+        <w:tc>
+          <w:tcPr>
+            <w:tcW w:w="843" w:type="dxa"/>
+          </w:tcPr>
+          <w:p>
+            <w:r>
+              <w:t>ok</w:t>
+            </w:r>
+          </w:p>
+        </w:tc>
+      </w:tr>
+      <w:tr>
+        <w:tc>
+          <w:tcPr>
+            <w:tcW w:w="3020" w:type="dxa"/>
+          </w:tcPr>
+          <w:p>
+            <w:pPr>
+              <w:rPr>
+                <w:sz w:val="22"/>
+                <w:szCs w:val="22"/>
+              </w:rPr>
+            </w:pPr>
+            <w:r>
+              <w:rPr>
+                <w:sz w:val="22"/>
+                <w:szCs w:val="22"/>
+              </w:rPr>
+              <w:t>Ne remplit rien du tout</w:t>
+            </w:r>
+          </w:p>
+        </w:tc>
+        <w:tc>
+          <w:tcPr>
+            <w:tcW w:w="5197" w:type="dxa"/>
+          </w:tcPr>
+          <w:p>
+            <w:pPr>
+              <w:rPr>
+                <w:sz w:val="22"/>
+                <w:szCs w:val="22"/>
+              </w:rPr>
+            </w:pPr>
+            <w:r>
+              <w:rPr>
+                <w:sz w:val="22"/>
+                <w:szCs w:val="22"/>
+              </w:rPr>
+              <w:t xml:space="preserve">Rien ne se passe </w:t>
+            </w:r>
+          </w:p>
+        </w:tc>
+        <w:tc>
+          <w:tcPr>
+            <w:tcW w:w="843" w:type="dxa"/>
+          </w:tcPr>
+          <w:p>
+            <w:r>
+              <w:t>ok</w:t>
+            </w:r>
+          </w:p>
+        </w:tc>
+      </w:tr>
+    </w:tbl>
+    <w:p/>
+    <w:p>
+      <w:pPr>
+        <w:pStyle w:val="Titre4"/>
+        <w:tabs>
+          <w:tab w:val="clear" w:pos="864"/>
+        </w:tabs>
+        <w:ind w:left="993" w:hanging="993"/>
+        <w:jc w:val="both"/>
+        <w:rPr>
+          <w:b/>
+          <w:bCs/>
+          <w:i w:val="0"/>
+          <w:iCs/>
+          <w:color w:val="B4C6E7" w:themeColor="accent1" w:themeTint="66"/>
+          <w:spacing w:val="20"/>
+          <w:sz w:val="20"/>
+          <w:u w:val="none"/>
+        </w:rPr>
+      </w:pPr>
+      <w:r>
+        <w:rPr>
+          <w:b/>
+          <w:bCs/>
+          <w:i w:val="0"/>
+          <w:iCs/>
+          <w:color w:val="B4C6E7" w:themeColor="accent1" w:themeTint="66"/>
+          <w:spacing w:val="20"/>
+          <w:sz w:val="20"/>
+          <w:u w:val="none"/>
+        </w:rPr>
+        <w:t>Choix du joueur qui commence</w:t>
+      </w:r>
+    </w:p>
+    <w:p>
+      <w:pPr>
+        <w:pStyle w:val="En-tte"/>
+        <w:jc w:val="both"/>
+        <w:rPr>
+          <w:rFonts w:cs="Arial"/>
+          <w:iCs/>
+        </w:rPr>
+      </w:pPr>
+    </w:p>
+    <w:p>
+      <w:pPr>
+        <w:shd w:val="clear" w:color="auto" w:fill="2F5496" w:themeFill="accent1" w:themeFillShade="BF"/>
+        <w:tabs>
+          <w:tab w:val="left" w:pos="3119"/>
+          <w:tab w:val="left" w:pos="8222"/>
+        </w:tabs>
+        <w:rPr>
+          <w:sz w:val="20"/>
+        </w:rPr>
+      </w:pPr>
+      <w:r>
+        <w:rPr>
+          <w:color w:val="F2F2F2" w:themeColor="background1" w:themeShade="F2"/>
+          <w:sz w:val="20"/>
+        </w:rPr>
+        <w:t>Tests</w:t>
+      </w:r>
+      <w:r>
+        <w:rPr>
+          <w:color w:val="F2F2F2" w:themeColor="background1" w:themeShade="F2"/>
+          <w:sz w:val="20"/>
+        </w:rPr>
+        <w:tab/>
+        <w:t>Résultat attendu</w:t>
+      </w:r>
+      <w:r>
+        <w:rPr>
+          <w:color w:val="F2F2F2" w:themeColor="background1" w:themeShade="F2"/>
+          <w:sz w:val="20"/>
+        </w:rPr>
+        <w:tab/>
+        <w:t>Résultat</w:t>
+      </w:r>
+    </w:p>
+    <w:tbl>
+      <w:tblPr>
+        <w:tblStyle w:val="Grilledutableau"/>
+        <w:tblW w:w="0" w:type="auto"/>
+        <w:tblLook w:val="04A0" w:firstRow="1" w:lastRow="0" w:firstColumn="1" w:lastColumn="0" w:noHBand="0" w:noVBand="1"/>
+      </w:tblPr>
+      <w:tblGrid>
+        <w:gridCol w:w="3020"/>
+        <w:gridCol w:w="5197"/>
+        <w:gridCol w:w="843"/>
+      </w:tblGrid>
+      <w:tr>
+        <w:tc>
+          <w:tcPr>
+            <w:tcW w:w="3020" w:type="dxa"/>
+          </w:tcPr>
+          <w:p>
+            <w:pPr>
+              <w:rPr>
+                <w:sz w:val="22"/>
+                <w:szCs w:val="22"/>
+              </w:rPr>
+            </w:pPr>
+            <w:r>
+              <w:rPr>
+                <w:sz w:val="22"/>
+                <w:szCs w:val="22"/>
+              </w:rPr>
+              <w:t>Choisi le joueur 1 en tant que premier joueur</w:t>
+            </w:r>
+          </w:p>
+        </w:tc>
+        <w:tc>
+          <w:tcPr>
+            <w:tcW w:w="5197" w:type="dxa"/>
+          </w:tcPr>
+          <w:p>
+            <w:pPr>
+              <w:rPr>
+                <w:sz w:val="22"/>
+                <w:szCs w:val="22"/>
+              </w:rPr>
+            </w:pPr>
+            <w:r>
+              <w:rPr>
+                <w:sz w:val="22"/>
+                <w:szCs w:val="22"/>
+              </w:rPr>
+              <w:t>Le joueur 1 est la personne qui choisit l’atout</w:t>
+            </w:r>
+          </w:p>
+        </w:tc>
+        <w:tc>
+          <w:tcPr>
+            <w:tcW w:w="843" w:type="dxa"/>
+          </w:tcPr>
+          <w:p>
+            <w:r>
+              <w:t>ok</w:t>
+            </w:r>
+          </w:p>
+        </w:tc>
+      </w:tr>
+      <w:tr>
+        <w:tc>
+          <w:tcPr>
+            <w:tcW w:w="3020" w:type="dxa"/>
+          </w:tcPr>
+          <w:p>
+            <w:pPr>
+              <w:rPr>
+                <w:sz w:val="22"/>
+                <w:szCs w:val="22"/>
+              </w:rPr>
+            </w:pPr>
+            <w:r>
+              <w:rPr>
+                <w:sz w:val="22"/>
+                <w:szCs w:val="22"/>
+              </w:rPr>
+              <w:t xml:space="preserve">Choisi le joueur </w:t>
+            </w:r>
+            <w:r>
+              <w:rPr>
+                <w:sz w:val="22"/>
+                <w:szCs w:val="22"/>
+              </w:rPr>
+              <w:t>2</w:t>
+            </w:r>
+            <w:r>
+              <w:rPr>
+                <w:sz w:val="22"/>
+                <w:szCs w:val="22"/>
+              </w:rPr>
+              <w:t xml:space="preserve"> en tant que premier joueur</w:t>
+            </w:r>
+          </w:p>
+        </w:tc>
+        <w:tc>
+          <w:tcPr>
+            <w:tcW w:w="5197" w:type="dxa"/>
+          </w:tcPr>
+          <w:p>
+            <w:pPr>
+              <w:rPr>
+                <w:sz w:val="22"/>
+                <w:szCs w:val="22"/>
+              </w:rPr>
+            </w:pPr>
+            <w:r>
+              <w:rPr>
+                <w:sz w:val="22"/>
+                <w:szCs w:val="22"/>
+              </w:rPr>
+              <w:t xml:space="preserve">Le joueur </w:t>
+            </w:r>
+            <w:r>
+              <w:rPr>
+                <w:sz w:val="22"/>
+                <w:szCs w:val="22"/>
+              </w:rPr>
+              <w:t>2</w:t>
+            </w:r>
+            <w:r>
+              <w:rPr>
+                <w:sz w:val="22"/>
+                <w:szCs w:val="22"/>
+              </w:rPr>
+              <w:t xml:space="preserve"> est la personne qui choisit l’atout</w:t>
+            </w:r>
+          </w:p>
+        </w:tc>
+        <w:tc>
+          <w:tcPr>
+            <w:tcW w:w="843" w:type="dxa"/>
+          </w:tcPr>
+          <w:p>
+            <w:r>
+              <w:t>ok</w:t>
+            </w:r>
+          </w:p>
+        </w:tc>
+      </w:tr>
+      <w:tr>
+        <w:tc>
+          <w:tcPr>
+            <w:tcW w:w="3020" w:type="dxa"/>
+          </w:tcPr>
+          <w:p>
+            <w:pPr>
+              <w:rPr>
+                <w:sz w:val="22"/>
+                <w:szCs w:val="22"/>
+              </w:rPr>
+            </w:pPr>
+            <w:r>
+              <w:rPr>
+                <w:sz w:val="22"/>
+                <w:szCs w:val="22"/>
+              </w:rPr>
+              <w:t xml:space="preserve">Choisi le joueur </w:t>
+            </w:r>
+            <w:r>
+              <w:rPr>
+                <w:sz w:val="22"/>
+                <w:szCs w:val="22"/>
+              </w:rPr>
+              <w:t>3</w:t>
+            </w:r>
+            <w:r>
+              <w:rPr>
+                <w:sz w:val="22"/>
+                <w:szCs w:val="22"/>
+              </w:rPr>
+              <w:t xml:space="preserve"> en tant que premier joueur</w:t>
+            </w:r>
+          </w:p>
+        </w:tc>
+        <w:tc>
+          <w:tcPr>
+            <w:tcW w:w="5197" w:type="dxa"/>
+          </w:tcPr>
+          <w:p>
+            <w:pPr>
+              <w:rPr>
+                <w:sz w:val="22"/>
+                <w:szCs w:val="22"/>
+              </w:rPr>
+            </w:pPr>
+            <w:r>
+              <w:rPr>
+                <w:sz w:val="22"/>
+                <w:szCs w:val="22"/>
+              </w:rPr>
+              <w:t xml:space="preserve">Le joueur </w:t>
+            </w:r>
+            <w:r>
+              <w:rPr>
+                <w:sz w:val="22"/>
+                <w:szCs w:val="22"/>
+              </w:rPr>
+              <w:t>3</w:t>
+            </w:r>
+            <w:r>
+              <w:rPr>
+                <w:sz w:val="22"/>
+                <w:szCs w:val="22"/>
+              </w:rPr>
+              <w:t xml:space="preserve"> est la personne qui choisit l’atout</w:t>
+            </w:r>
+          </w:p>
+        </w:tc>
+        <w:tc>
+          <w:tcPr>
+            <w:tcW w:w="843" w:type="dxa"/>
+          </w:tcPr>
+          <w:p>
+            <w:r>
+              <w:t>ok</w:t>
+            </w:r>
+          </w:p>
+        </w:tc>
+      </w:tr>
+      <w:tr>
+        <w:tc>
+          <w:tcPr>
+            <w:tcW w:w="3020" w:type="dxa"/>
+          </w:tcPr>
+          <w:p>
+            <w:pPr>
+              <w:rPr>
+                <w:sz w:val="22"/>
+                <w:szCs w:val="22"/>
+              </w:rPr>
+            </w:pPr>
+            <w:r>
+              <w:rPr>
+                <w:sz w:val="22"/>
+                <w:szCs w:val="22"/>
+              </w:rPr>
+              <w:t xml:space="preserve">Choisi le joueur </w:t>
+            </w:r>
+            <w:r>
+              <w:rPr>
+                <w:sz w:val="22"/>
+                <w:szCs w:val="22"/>
+              </w:rPr>
+              <w:t>4</w:t>
+            </w:r>
+            <w:r>
+              <w:rPr>
+                <w:sz w:val="22"/>
+                <w:szCs w:val="22"/>
+              </w:rPr>
+              <w:t xml:space="preserve"> en tant que premier joueur</w:t>
+            </w:r>
+          </w:p>
+        </w:tc>
+        <w:tc>
+          <w:tcPr>
+            <w:tcW w:w="5197" w:type="dxa"/>
+          </w:tcPr>
+          <w:p>
+            <w:pPr>
+              <w:rPr>
+                <w:sz w:val="22"/>
+                <w:szCs w:val="22"/>
+              </w:rPr>
+            </w:pPr>
+            <w:r>
+              <w:rPr>
+                <w:sz w:val="22"/>
+                <w:szCs w:val="22"/>
+              </w:rPr>
+              <w:t xml:space="preserve">Le joueur </w:t>
+            </w:r>
+            <w:r>
+              <w:rPr>
+                <w:sz w:val="22"/>
+                <w:szCs w:val="22"/>
+              </w:rPr>
+              <w:t>4</w:t>
+            </w:r>
+            <w:r>
+              <w:rPr>
+                <w:sz w:val="22"/>
+                <w:szCs w:val="22"/>
+              </w:rPr>
+              <w:t xml:space="preserve"> est la personne qui choisit l’atout</w:t>
+            </w:r>
+          </w:p>
+        </w:tc>
+        <w:tc>
+          <w:tcPr>
+            <w:tcW w:w="843" w:type="dxa"/>
+          </w:tcPr>
+          <w:p>
+            <w:r>
+              <w:t>ok</w:t>
+            </w:r>
+          </w:p>
+        </w:tc>
+      </w:tr>
+      <w:tr>
+        <w:tc>
+          <w:tcPr>
+            <w:tcW w:w="3020" w:type="dxa"/>
+          </w:tcPr>
+          <w:p>
+            <w:pPr>
+              <w:rPr>
+                <w:sz w:val="22"/>
+                <w:szCs w:val="22"/>
+              </w:rPr>
+            </w:pPr>
+            <w:r>
+              <w:rPr>
+                <w:sz w:val="22"/>
+                <w:szCs w:val="22"/>
+              </w:rPr>
+              <w:t>Choisit 1000 points pour la partie</w:t>
+            </w:r>
+          </w:p>
+        </w:tc>
+        <w:tc>
+          <w:tcPr>
+            <w:tcW w:w="5197" w:type="dxa"/>
+          </w:tcPr>
+          <w:p>
+            <w:pPr>
+              <w:rPr>
+                <w:sz w:val="22"/>
+                <w:szCs w:val="22"/>
+              </w:rPr>
+            </w:pPr>
+            <w:r>
+              <w:rPr>
+                <w:sz w:val="22"/>
+                <w:szCs w:val="22"/>
+              </w:rPr>
+              <w:t xml:space="preserve">1000 points sont attribués à la partie </w:t>
+            </w:r>
+          </w:p>
+        </w:tc>
+        <w:tc>
+          <w:tcPr>
+            <w:tcW w:w="843" w:type="dxa"/>
+          </w:tcPr>
+          <w:p>
+            <w:r>
+              <w:t>ok</w:t>
+            </w:r>
+          </w:p>
+        </w:tc>
+      </w:tr>
+      <w:tr>
+        <w:tc>
+          <w:tcPr>
+            <w:tcW w:w="3020" w:type="dxa"/>
+          </w:tcPr>
+          <w:p>
+            <w:pPr>
+              <w:rPr>
+                <w:sz w:val="22"/>
+                <w:szCs w:val="22"/>
+              </w:rPr>
+            </w:pPr>
+            <w:r>
+              <w:rPr>
+                <w:sz w:val="22"/>
+                <w:szCs w:val="22"/>
+              </w:rPr>
+              <w:t>Choisit 1</w:t>
+            </w:r>
+            <w:r>
+              <w:rPr>
+                <w:sz w:val="22"/>
+                <w:szCs w:val="22"/>
+              </w:rPr>
+              <w:t>5</w:t>
+            </w:r>
+            <w:r>
+              <w:rPr>
+                <w:sz w:val="22"/>
+                <w:szCs w:val="22"/>
+              </w:rPr>
+              <w:t>00 points pour la partie</w:t>
+            </w:r>
+          </w:p>
+        </w:tc>
+        <w:tc>
+          <w:tcPr>
+            <w:tcW w:w="5197" w:type="dxa"/>
+          </w:tcPr>
+          <w:p>
+            <w:pPr>
+              <w:rPr>
+                <w:sz w:val="22"/>
+                <w:szCs w:val="22"/>
+              </w:rPr>
+            </w:pPr>
+            <w:r>
+              <w:rPr>
+                <w:sz w:val="22"/>
+                <w:szCs w:val="22"/>
+              </w:rPr>
+              <w:t>1</w:t>
+            </w:r>
+            <w:r>
+              <w:rPr>
+                <w:sz w:val="22"/>
+                <w:szCs w:val="22"/>
+              </w:rPr>
+              <w:t>5</w:t>
+            </w:r>
+            <w:r>
+              <w:rPr>
+                <w:sz w:val="22"/>
+                <w:szCs w:val="22"/>
+              </w:rPr>
+              <w:t xml:space="preserve">00 points sont attribués à la partie </w:t>
+            </w:r>
+          </w:p>
+        </w:tc>
+        <w:tc>
+          <w:tcPr>
+            <w:tcW w:w="843" w:type="dxa"/>
+          </w:tcPr>
+          <w:p>
+            <w:r>
+              <w:t>ok</w:t>
+            </w:r>
+          </w:p>
+        </w:tc>
+      </w:tr>
+    </w:tbl>
+    <w:p>
+      <w:pPr>
+        <w:rPr>
+          <w:rFonts w:cs="Arial"/>
+          <w:iCs/>
+        </w:rPr>
+      </w:pPr>
+    </w:p>
+    <w:p>
+      <w:pPr>
+        <w:pStyle w:val="Titre4"/>
+        <w:tabs>
+          <w:tab w:val="clear" w:pos="864"/>
+        </w:tabs>
+        <w:ind w:left="993" w:hanging="993"/>
+        <w:jc w:val="both"/>
+        <w:rPr>
+          <w:b/>
+          <w:bCs/>
+          <w:i w:val="0"/>
+          <w:iCs/>
+          <w:color w:val="B4C6E7" w:themeColor="accent1" w:themeTint="66"/>
+          <w:spacing w:val="20"/>
+          <w:sz w:val="20"/>
+          <w:u w:val="none"/>
+        </w:rPr>
+      </w:pPr>
+      <w:r>
+        <w:rPr>
+          <w:b/>
+          <w:bCs/>
+          <w:i w:val="0"/>
+          <w:iCs/>
+          <w:color w:val="B4C6E7" w:themeColor="accent1" w:themeTint="66"/>
+          <w:spacing w:val="20"/>
+          <w:sz w:val="20"/>
+          <w:u w:val="none"/>
+        </w:rPr>
+        <w:t>Choi</w:t>
+      </w:r>
+      <w:r>
+        <w:rPr>
+          <w:b/>
+          <w:bCs/>
+          <w:i w:val="0"/>
+          <w:iCs/>
+          <w:color w:val="B4C6E7" w:themeColor="accent1" w:themeTint="66"/>
+          <w:spacing w:val="20"/>
+          <w:sz w:val="20"/>
+          <w:u w:val="none"/>
+        </w:rPr>
+        <w:t>x de l’atout</w:t>
+      </w:r>
+    </w:p>
+    <w:p/>
+    <w:p>
+      <w:pPr>
+        <w:shd w:val="clear" w:color="auto" w:fill="2F5496" w:themeFill="accent1" w:themeFillShade="BF"/>
+        <w:tabs>
+          <w:tab w:val="left" w:pos="3119"/>
+          <w:tab w:val="left" w:pos="8222"/>
+        </w:tabs>
+        <w:rPr>
+          <w:sz w:val="20"/>
+        </w:rPr>
+      </w:pPr>
+      <w:r>
+        <w:rPr>
+          <w:color w:val="F2F2F2" w:themeColor="background1" w:themeShade="F2"/>
+          <w:sz w:val="20"/>
+        </w:rPr>
+        <w:t>Tests</w:t>
+      </w:r>
+      <w:r>
+        <w:rPr>
+          <w:color w:val="F2F2F2" w:themeColor="background1" w:themeShade="F2"/>
+          <w:sz w:val="20"/>
+        </w:rPr>
+        <w:tab/>
+        <w:t>Résultat attendu</w:t>
+      </w:r>
+      <w:r>
+        <w:rPr>
+          <w:color w:val="F2F2F2" w:themeColor="background1" w:themeShade="F2"/>
+          <w:sz w:val="20"/>
+        </w:rPr>
+        <w:tab/>
+        <w:t>Résultat</w:t>
+      </w:r>
+    </w:p>
+    <w:tbl>
+      <w:tblPr>
+        <w:tblStyle w:val="Grilledutableau"/>
+        <w:tblW w:w="0" w:type="auto"/>
+        <w:tblLook w:val="04A0" w:firstRow="1" w:lastRow="0" w:firstColumn="1" w:lastColumn="0" w:noHBand="0" w:noVBand="1"/>
+      </w:tblPr>
+      <w:tblGrid>
+        <w:gridCol w:w="3020"/>
+        <w:gridCol w:w="5197"/>
+        <w:gridCol w:w="843"/>
+      </w:tblGrid>
+      <w:tr>
+        <w:tc>
+          <w:tcPr>
+            <w:tcW w:w="3020" w:type="dxa"/>
+          </w:tcPr>
+          <w:p>
+            <w:pPr>
+              <w:rPr>
+                <w:sz w:val="22"/>
+                <w:szCs w:val="22"/>
+              </w:rPr>
+            </w:pPr>
+            <w:r>
+              <w:rPr>
+                <w:sz w:val="22"/>
+                <w:szCs w:val="22"/>
+              </w:rPr>
+              <w:t xml:space="preserve">Choisis l’atout de trèfle </w:t>
+            </w:r>
+          </w:p>
+        </w:tc>
+        <w:tc>
+          <w:tcPr>
+            <w:tcW w:w="5197" w:type="dxa"/>
+          </w:tcPr>
+          <w:p>
+            <w:pPr>
+              <w:rPr>
+                <w:sz w:val="22"/>
+                <w:szCs w:val="22"/>
+              </w:rPr>
+            </w:pPr>
+            <w:r>
+              <w:rPr>
+                <w:sz w:val="22"/>
+                <w:szCs w:val="22"/>
+              </w:rPr>
+              <w:t>L’atout</w:t>
+            </w:r>
+            <w:r>
+              <w:rPr>
+                <w:sz w:val="22"/>
+                <w:szCs w:val="22"/>
+              </w:rPr>
+              <w:t xml:space="preserve"> de trèfle</w:t>
+            </w:r>
+            <w:r>
+              <w:rPr>
+                <w:sz w:val="22"/>
+                <w:szCs w:val="22"/>
+              </w:rPr>
+              <w:t xml:space="preserve"> est sélectionné </w:t>
+            </w:r>
+          </w:p>
+        </w:tc>
+        <w:tc>
+          <w:tcPr>
+            <w:tcW w:w="843" w:type="dxa"/>
+          </w:tcPr>
+          <w:p>
+            <w:r>
+              <w:t>ok</w:t>
+            </w:r>
+          </w:p>
+        </w:tc>
+      </w:tr>
+      <w:tr>
+        <w:tc>
+          <w:tcPr>
+            <w:tcW w:w="3020" w:type="dxa"/>
+          </w:tcPr>
+          <w:p>
+            <w:pPr>
+              <w:rPr>
+                <w:sz w:val="22"/>
+                <w:szCs w:val="22"/>
+              </w:rPr>
+            </w:pPr>
+            <w:r>
+              <w:rPr>
+                <w:sz w:val="22"/>
+                <w:szCs w:val="22"/>
+              </w:rPr>
+              <w:t xml:space="preserve">Choisis l’atout de </w:t>
+            </w:r>
+            <w:r>
+              <w:rPr>
+                <w:sz w:val="22"/>
+                <w:szCs w:val="22"/>
+              </w:rPr>
+              <w:t>carreaux</w:t>
+            </w:r>
+          </w:p>
+        </w:tc>
+        <w:tc>
+          <w:tcPr>
+            <w:tcW w:w="5197" w:type="dxa"/>
+          </w:tcPr>
+          <w:p>
+            <w:pPr>
+              <w:rPr>
+                <w:sz w:val="22"/>
+                <w:szCs w:val="22"/>
+              </w:rPr>
+            </w:pPr>
+            <w:r>
+              <w:rPr>
+                <w:sz w:val="22"/>
+                <w:szCs w:val="22"/>
+              </w:rPr>
+              <w:t>L’atout de carreaux</w:t>
+            </w:r>
+            <w:r>
+              <w:rPr>
+                <w:sz w:val="22"/>
+                <w:szCs w:val="22"/>
+              </w:rPr>
+              <w:t xml:space="preserve"> </w:t>
+            </w:r>
+            <w:r>
+              <w:rPr>
+                <w:sz w:val="22"/>
+                <w:szCs w:val="22"/>
+              </w:rPr>
+              <w:t>est sélectionné</w:t>
+            </w:r>
+          </w:p>
+        </w:tc>
+        <w:tc>
+          <w:tcPr>
+            <w:tcW w:w="843" w:type="dxa"/>
+          </w:tcPr>
+          <w:p>
+            <w:r>
+              <w:t>ok</w:t>
+            </w:r>
+          </w:p>
+        </w:tc>
+      </w:tr>
+      <w:tr>
+        <w:tc>
+          <w:tcPr>
+            <w:tcW w:w="3020" w:type="dxa"/>
+          </w:tcPr>
+          <w:p>
+            <w:pPr>
+              <w:rPr>
+                <w:sz w:val="22"/>
+                <w:szCs w:val="22"/>
+              </w:rPr>
+            </w:pPr>
+            <w:r>
+              <w:rPr>
+                <w:sz w:val="22"/>
+                <w:szCs w:val="22"/>
+              </w:rPr>
+              <w:t xml:space="preserve">Choisis l’atout de </w:t>
+            </w:r>
+            <w:r>
+              <w:rPr>
+                <w:sz w:val="22"/>
+                <w:szCs w:val="22"/>
+              </w:rPr>
+              <w:t>pique</w:t>
+            </w:r>
+          </w:p>
+        </w:tc>
+        <w:tc>
+          <w:tcPr>
+            <w:tcW w:w="5197" w:type="dxa"/>
+          </w:tcPr>
+          <w:p>
+            <w:pPr>
+              <w:rPr>
+                <w:sz w:val="22"/>
+                <w:szCs w:val="22"/>
+              </w:rPr>
+            </w:pPr>
+            <w:r>
+              <w:rPr>
+                <w:sz w:val="22"/>
+                <w:szCs w:val="22"/>
+              </w:rPr>
+              <w:t>L’atout de pique</w:t>
+            </w:r>
+            <w:r>
+              <w:rPr>
+                <w:sz w:val="22"/>
+                <w:szCs w:val="22"/>
+              </w:rPr>
+              <w:t xml:space="preserve"> </w:t>
+            </w:r>
+            <w:r>
+              <w:rPr>
+                <w:sz w:val="22"/>
+                <w:szCs w:val="22"/>
+              </w:rPr>
+              <w:t>est sélectionné</w:t>
+            </w:r>
+          </w:p>
+        </w:tc>
+        <w:tc>
+          <w:tcPr>
+            <w:tcW w:w="843" w:type="dxa"/>
+          </w:tcPr>
+          <w:p>
+            <w:r>
+              <w:t>ok</w:t>
+            </w:r>
+          </w:p>
+        </w:tc>
+      </w:tr>
+      <w:tr>
+        <w:tc>
+          <w:tcPr>
+            <w:tcW w:w="3020" w:type="dxa"/>
+          </w:tcPr>
+          <w:p>
+            <w:pPr>
+              <w:rPr>
+                <w:sz w:val="22"/>
+                <w:szCs w:val="22"/>
+              </w:rPr>
+            </w:pPr>
+            <w:r>
+              <w:rPr>
+                <w:sz w:val="22"/>
+                <w:szCs w:val="22"/>
+              </w:rPr>
+              <w:t xml:space="preserve">Choisis l’atout de </w:t>
+            </w:r>
+            <w:r>
+              <w:rPr>
+                <w:sz w:val="22"/>
+                <w:szCs w:val="22"/>
+              </w:rPr>
+              <w:t>cœur</w:t>
+            </w:r>
+          </w:p>
+        </w:tc>
+        <w:tc>
+          <w:tcPr>
+            <w:tcW w:w="5197" w:type="dxa"/>
+          </w:tcPr>
+          <w:p>
+            <w:pPr>
+              <w:rPr>
+                <w:sz w:val="22"/>
+                <w:szCs w:val="22"/>
+              </w:rPr>
+            </w:pPr>
+            <w:r>
+              <w:rPr>
+                <w:sz w:val="22"/>
+                <w:szCs w:val="22"/>
+              </w:rPr>
+              <w:t>L’atout de cœur</w:t>
+            </w:r>
+            <w:r>
+              <w:rPr>
+                <w:sz w:val="22"/>
+                <w:szCs w:val="22"/>
+              </w:rPr>
+              <w:t xml:space="preserve"> </w:t>
+            </w:r>
+            <w:r>
+              <w:rPr>
+                <w:sz w:val="22"/>
+                <w:szCs w:val="22"/>
+              </w:rPr>
+              <w:t>est sélectionné</w:t>
+            </w:r>
+          </w:p>
+        </w:tc>
+        <w:tc>
+          <w:tcPr>
+            <w:tcW w:w="843" w:type="dxa"/>
+          </w:tcPr>
+          <w:p>
+            <w:r>
+              <w:t>ok</w:t>
+            </w:r>
+          </w:p>
+        </w:tc>
+      </w:tr>
+      <w:tr>
+        <w:tc>
+          <w:tcPr>
+            <w:tcW w:w="3020" w:type="dxa"/>
+          </w:tcPr>
+          <w:p>
+            <w:pPr>
+              <w:rPr>
+                <w:sz w:val="22"/>
+                <w:szCs w:val="22"/>
+              </w:rPr>
+            </w:pPr>
+            <w:r>
+              <w:rPr>
+                <w:sz w:val="22"/>
+                <w:szCs w:val="22"/>
+              </w:rPr>
+              <w:t>Choisis de chibre</w:t>
+            </w:r>
+          </w:p>
+        </w:tc>
+        <w:tc>
+          <w:tcPr>
+            <w:tcW w:w="5197" w:type="dxa"/>
+          </w:tcPr>
+          <w:p>
+            <w:pPr>
+              <w:rPr>
+                <w:sz w:val="22"/>
+                <w:szCs w:val="22"/>
+              </w:rPr>
+            </w:pPr>
+            <w:r>
+              <w:rPr>
+                <w:sz w:val="22"/>
+                <w:szCs w:val="22"/>
+              </w:rPr>
+              <w:t>Le coéquipier de la personne qui chibre est choisit</w:t>
+            </w:r>
+          </w:p>
+        </w:tc>
+        <w:tc>
+          <w:tcPr>
+            <w:tcW w:w="843" w:type="dxa"/>
+          </w:tcPr>
+          <w:p>
+            <w:r>
+              <w:t>ok</w:t>
+            </w:r>
+          </w:p>
+        </w:tc>
+      </w:tr>
+      <w:tr>
+        <w:tc>
+          <w:tcPr>
+            <w:tcW w:w="3020" w:type="dxa"/>
+          </w:tcPr>
+          <w:p>
+            <w:pPr>
+              <w:rPr>
+                <w:sz w:val="22"/>
+                <w:szCs w:val="22"/>
+              </w:rPr>
+            </w:pPr>
+            <w:r>
+              <w:rPr>
+                <w:sz w:val="22"/>
+                <w:szCs w:val="22"/>
+              </w:rPr>
+              <w:t>Choisis de ne pas chibre</w:t>
+            </w:r>
+          </w:p>
+        </w:tc>
+        <w:tc>
+          <w:tcPr>
+            <w:tcW w:w="5197" w:type="dxa"/>
+          </w:tcPr>
+          <w:p>
+            <w:pPr>
+              <w:rPr>
+                <w:sz w:val="22"/>
+                <w:szCs w:val="22"/>
+              </w:rPr>
+            </w:pPr>
+            <w:r>
+              <w:rPr>
+                <w:sz w:val="22"/>
+                <w:szCs w:val="22"/>
+              </w:rPr>
+              <w:t>C’est u joueur sélectionner qui a choisit l’atout</w:t>
+            </w:r>
+            <w:r>
+              <w:rPr>
+                <w:sz w:val="22"/>
+                <w:szCs w:val="22"/>
+              </w:rPr>
+              <w:t xml:space="preserve"> </w:t>
+            </w:r>
+          </w:p>
+        </w:tc>
+        <w:tc>
+          <w:tcPr>
+            <w:tcW w:w="843" w:type="dxa"/>
+          </w:tcPr>
+          <w:p>
+            <w:r>
+              <w:t>ok</w:t>
+            </w:r>
+          </w:p>
+        </w:tc>
+      </w:tr>
+    </w:tbl>
+    <w:p>
+      <w:pPr>
+        <w:pStyle w:val="En-tte"/>
+        <w:jc w:val="both"/>
+        <w:rPr>
+          <w:rFonts w:cs="Arial"/>
+          <w:iCs/>
+        </w:rPr>
+      </w:pPr>
+    </w:p>
+    <w:p>
+      <w:pPr>
         <w:pStyle w:val="NoursStyle"/>
         <w:jc w:val="both"/>
         <w:rPr>
           <w:i/>
         </w:rPr>
       </w:pPr>
-      <w:bookmarkStart w:id="45" w:name="_Toc25553326"/>
-      <w:bookmarkStart w:id="46" w:name="_Toc71691029"/>
-      <w:bookmarkStart w:id="47" w:name="_Toc66366900"/>
+      <w:bookmarkStart w:id="44" w:name="_Toc25553326"/>
       <w:r>
         <w:t>Liste des documents</w:t>
       </w:r>
-      <w:bookmarkEnd w:id="45"/>
+      <w:bookmarkEnd w:id="44"/>
       <w:r>
         <w:t xml:space="preserve"> fournis</w:t>
       </w:r>
-      <w:bookmarkEnd w:id="46"/>
-      <w:bookmarkEnd w:id="47"/>
     </w:p>
     <w:p>
       <w:pPr>
@@ -21345,21 +23646,12 @@
           <w:i/>
         </w:rPr>
       </w:pPr>
-      <w:proofErr w:type="gramStart"/>
       <w:r>
         <w:rPr>
           <w:rFonts w:cs="Arial"/>
           <w:i/>
         </w:rPr>
-        <w:t>le</w:t>
-      </w:r>
-      <w:proofErr w:type="gramEnd"/>
-      <w:r>
-        <w:rPr>
-          <w:rFonts w:cs="Arial"/>
-          <w:i/>
-        </w:rPr>
-        <w:t xml:space="preserve"> rapport de projet</w:t>
+        <w:t>le rapport de projet</w:t>
       </w:r>
     </w:p>
     <w:p>
@@ -21374,21 +23666,12 @@
           <w:i/>
         </w:rPr>
       </w:pPr>
-      <w:proofErr w:type="gramStart"/>
       <w:r>
         <w:rPr>
           <w:rFonts w:cs="Arial"/>
           <w:i/>
         </w:rPr>
-        <w:t>le</w:t>
-      </w:r>
-      <w:proofErr w:type="gramEnd"/>
-      <w:r>
-        <w:rPr>
-          <w:rFonts w:cs="Arial"/>
-          <w:i/>
-        </w:rPr>
-        <w:t xml:space="preserve"> manuel d'Installation (en annexe)</w:t>
+        <w:t>le manuel d'Installation (en annexe)</w:t>
       </w:r>
     </w:p>
     <w:p>
@@ -21403,21 +23686,12 @@
           <w:i/>
         </w:rPr>
       </w:pPr>
-      <w:proofErr w:type="gramStart"/>
       <w:r>
         <w:rPr>
           <w:rFonts w:cs="Arial"/>
           <w:i/>
         </w:rPr>
-        <w:t>le</w:t>
-      </w:r>
-      <w:proofErr w:type="gramEnd"/>
-      <w:r>
-        <w:rPr>
-          <w:rFonts w:cs="Arial"/>
-          <w:i/>
-        </w:rPr>
-        <w:t xml:space="preserve"> manuel d'Utilisation avec des exemples graphiques (en annexe)</w:t>
+        <w:t>le manuel d'Utilisation avec des exemples graphiques (en annexe)</w:t>
       </w:r>
     </w:p>
     <w:p>
@@ -21432,21 +23706,12 @@
           <w:i/>
         </w:rPr>
       </w:pPr>
-      <w:proofErr w:type="gramStart"/>
       <w:r>
         <w:rPr>
           <w:rFonts w:cs="Arial"/>
           <w:i/>
         </w:rPr>
-        <w:t>autres</w:t>
-      </w:r>
-      <w:proofErr w:type="gramEnd"/>
-      <w:r>
-        <w:rPr>
-          <w:rFonts w:cs="Arial"/>
-          <w:i/>
-        </w:rPr>
-        <w:t>…</w:t>
+        <w:t>autres…</w:t>
       </w:r>
     </w:p>
     <w:p>
@@ -21478,155 +23743,531 @@
         <w:pStyle w:val="noursstyle2"/>
         <w:jc w:val="both"/>
       </w:pPr>
-      <w:bookmarkStart w:id="48" w:name="_Toc25553328"/>
-      <w:bookmarkStart w:id="49" w:name="_Toc71703263"/>
-      <w:bookmarkStart w:id="50" w:name="_Toc66366901"/>
+      <w:bookmarkStart w:id="45" w:name="_Toc25553328"/>
+      <w:bookmarkStart w:id="46" w:name="_Toc71703263"/>
+      <w:bookmarkStart w:id="47" w:name="_Toc66366901"/>
       <w:r>
         <w:t>C</w:t>
       </w:r>
-      <w:bookmarkEnd w:id="48"/>
-      <w:bookmarkEnd w:id="49"/>
+      <w:bookmarkEnd w:id="45"/>
+      <w:bookmarkEnd w:id="46"/>
       <w:r>
         <w:t>onclusions</w:t>
       </w:r>
-      <w:bookmarkEnd w:id="50"/>
-    </w:p>
-    <w:p>
-      <w:pPr>
-        <w:pStyle w:val="En-tte"/>
-        <w:ind w:left="357"/>
-        <w:jc w:val="both"/>
-      </w:pPr>
-    </w:p>
-    <w:p>
-      <w:pPr>
-        <w:pStyle w:val="Retraitnormal1"/>
+      <w:bookmarkEnd w:id="47"/>
+    </w:p>
+    <w:p>
+      <w:pPr>
+        <w:pStyle w:val="NoursStyle"/>
+        <w:jc w:val="both"/>
+        <w:rPr>
+          <w:i/>
+        </w:rPr>
+      </w:pPr>
+      <w:r>
+        <w:t>Conclusion personnelle</w:t>
+      </w:r>
+    </w:p>
+    <w:p>
+      <w:pPr>
+        <w:pStyle w:val="sisisis"/>
+        <w:spacing w:line="240" w:lineRule="auto"/>
+        <w:jc w:val="both"/>
+      </w:pPr>
+    </w:p>
+    <w:p>
+      <w:pPr>
+        <w:pStyle w:val="sisisis"/>
+        <w:spacing w:line="240" w:lineRule="auto"/>
+        <w:jc w:val="both"/>
+      </w:pPr>
+      <w:r>
+        <w:t xml:space="preserve">Premièrement </w:t>
+      </w:r>
+      <w:r>
+        <w:t>c</w:t>
+      </w:r>
+      <w:r>
+        <w:t xml:space="preserve">e travail m’a permis d’enrichir tous mes connaissances concernant les technologies Rails et React Native. C’est aussi durant ce stage de 2ans que j’ai travaillé avec Rails et React Native pour la première fois. J’ai eu aussi la chance de beaucoup travailler avec Wordpress, malheureusement je n’ai pas eu la chance de pouvoir appliquer ce que j’ai appris pour ce projet. Mais grâce </w:t>
+      </w:r>
+      <w:r>
+        <w:t>à</w:t>
+      </w:r>
+      <w:r>
+        <w:t xml:space="preserve"> ce projet </w:t>
+      </w:r>
+      <w:r>
+        <w:t>j’ai réellement pu avoir me challenger car ça ne faisait pas longtemps que j’avais appris le langage React native.</w:t>
+      </w:r>
+    </w:p>
+    <w:p>
+      <w:pPr>
+        <w:pStyle w:val="sisisis"/>
+        <w:spacing w:line="240" w:lineRule="auto"/>
+        <w:jc w:val="both"/>
+      </w:pPr>
+    </w:p>
+    <w:p>
+      <w:pPr>
+        <w:pStyle w:val="sisisis"/>
+        <w:spacing w:line="240" w:lineRule="auto"/>
+        <w:jc w:val="both"/>
+      </w:pPr>
+      <w:r>
+        <w:t xml:space="preserve">Deuxièmement, je ne connaissais pas du tout le Chibre, cela m’a donc motivé </w:t>
+      </w:r>
+      <w:r>
+        <w:t>à</w:t>
+      </w:r>
+      <w:r>
+        <w:t xml:space="preserve"> l’apprendre et </w:t>
+      </w:r>
+      <w:r>
+        <w:t>à</w:t>
+      </w:r>
+      <w:r>
+        <w:t xml:space="preserve"> connaitre </w:t>
+      </w:r>
+      <w:r>
+        <w:t>toutes les règles nécessaires</w:t>
+      </w:r>
+      <w:r>
+        <w:t xml:space="preserve"> pour pouvoir y jouer. Cela n’a pas été facile car je ne suis pas un grand amateur de cartes de bases mais j’avoue que j’ai eu </w:t>
+      </w:r>
+      <w:r>
+        <w:t>un réel plaisir</w:t>
+      </w:r>
+      <w:r>
+        <w:t xml:space="preserve"> </w:t>
+      </w:r>
+      <w:r>
+        <w:t>à</w:t>
+      </w:r>
+      <w:r>
+        <w:t xml:space="preserve"> pratiquer quelques parties avec des amis.</w:t>
+      </w:r>
+      <w:r>
+        <w:t xml:space="preserve"> </w:t>
+      </w:r>
+    </w:p>
+    <w:p>
+      <w:pPr>
+        <w:pStyle w:val="sisisis"/>
+        <w:spacing w:line="240" w:lineRule="auto"/>
+        <w:jc w:val="both"/>
+      </w:pPr>
+    </w:p>
+    <w:p>
+      <w:pPr>
+        <w:pStyle w:val="sisisis"/>
+        <w:spacing w:line="240" w:lineRule="auto"/>
+        <w:jc w:val="both"/>
+      </w:pPr>
+      <w:r>
+        <w:t xml:space="preserve">Finalement ce projet servira surement </w:t>
+      </w:r>
+      <w:r>
+        <w:t>à</w:t>
+      </w:r>
+      <w:r>
+        <w:t xml:space="preserve"> </w:t>
+      </w:r>
+      <w:r>
+        <w:t>tous les amateurs</w:t>
+      </w:r>
+      <w:r>
+        <w:t xml:space="preserve"> de chibre et je te tiens a remercié </w:t>
+      </w:r>
+      <w:proofErr w:type="spellStart"/>
+      <w:r>
+        <w:t>Wavemind</w:t>
+      </w:r>
+      <w:proofErr w:type="spellEnd"/>
+      <w:r>
+        <w:t xml:space="preserve"> pour leur soutien durant ces 2 ans de stage</w:t>
+      </w:r>
+    </w:p>
+    <w:p>
+      <w:pPr>
+        <w:pStyle w:val="Titre1"/>
         <w:numPr>
           <w:ilvl w:val="0"/>
           <w:numId w:val="0"/>
         </w:numPr>
+        <w:ind w:left="432"/>
+      </w:pPr>
+    </w:p>
+    <w:p/>
+    <w:p>
+      <w:pPr>
+        <w:pStyle w:val="NoursStyle"/>
+        <w:jc w:val="both"/>
+        <w:rPr>
+          <w:i/>
+        </w:rPr>
+      </w:pPr>
+      <w:r>
+        <w:t>Bilan des objectifs</w:t>
+      </w:r>
+    </w:p>
+    <w:p>
+      <w:pPr>
+        <w:pStyle w:val="sisisis"/>
+        <w:spacing w:line="240" w:lineRule="auto"/>
+        <w:jc w:val="both"/>
+      </w:pPr>
+    </w:p>
+    <w:p>
+      <w:pPr>
+        <w:pStyle w:val="sisisis"/>
+        <w:spacing w:line="240" w:lineRule="auto"/>
+        <w:jc w:val="both"/>
+      </w:pPr>
+      <w:r>
+        <w:t>Repo GitHub : Il est vrai que tous mes messages commit ne sont pas tout explicite par rapport à ce que j’ai fait.</w:t>
+      </w:r>
+    </w:p>
+    <w:p>
+      <w:pPr>
+        <w:pStyle w:val="sisisis"/>
+        <w:spacing w:line="240" w:lineRule="auto"/>
+        <w:jc w:val="both"/>
+      </w:pPr>
+    </w:p>
+    <w:p>
+      <w:pPr>
+        <w:pStyle w:val="sisisis"/>
+        <w:spacing w:line="240" w:lineRule="auto"/>
+        <w:jc w:val="both"/>
+      </w:pPr>
+      <w:r>
+        <w:t xml:space="preserve">Principe de DRY (Dont </w:t>
+      </w:r>
+      <w:proofErr w:type="spellStart"/>
+      <w:r>
+        <w:t>Repeat</w:t>
+      </w:r>
+      <w:proofErr w:type="spellEnd"/>
+      <w:r>
+        <w:t xml:space="preserve"> </w:t>
+      </w:r>
+      <w:proofErr w:type="spellStart"/>
+      <w:r>
+        <w:t>Yourself</w:t>
+      </w:r>
+      <w:proofErr w:type="spellEnd"/>
+      <w:r>
+        <w:t>) : Le principe même de React Native est de pouvoir écrire une seule fois un composant pour pouvoir le réutiliser plusieurs fois ailleurs dans notre application. Il me semble que c’est un choix judicieux concer</w:t>
+      </w:r>
+      <w:r>
+        <w:t>n</w:t>
+      </w:r>
+      <w:r>
+        <w:t>ant cette technologie.</w:t>
+      </w:r>
+      <w:r>
+        <w:t xml:space="preserve"> Il est vrai que j’ai du </w:t>
+      </w:r>
+      <w:r>
+        <w:t>répéter</w:t>
+      </w:r>
+      <w:r>
+        <w:t xml:space="preserve"> du code dans la partie serveur web.</w:t>
+      </w:r>
+    </w:p>
+    <w:p>
+      <w:pPr>
+        <w:pStyle w:val="sisisis"/>
+        <w:spacing w:line="240" w:lineRule="auto"/>
+        <w:jc w:val="both"/>
+      </w:pPr>
+    </w:p>
+    <w:p>
+      <w:pPr>
+        <w:pStyle w:val="sisisis"/>
+        <w:spacing w:line="240" w:lineRule="auto"/>
+        <w:jc w:val="both"/>
+      </w:pPr>
+      <w:r>
+        <w:lastRenderedPageBreak/>
+        <w:t xml:space="preserve">Guide </w:t>
+      </w:r>
+      <w:proofErr w:type="spellStart"/>
+      <w:r>
+        <w:t>Readme</w:t>
+      </w:r>
+      <w:proofErr w:type="spellEnd"/>
+      <w:r>
+        <w:t> : Il y a un guide d’installation présent sur le repo GitHub. Cela vous explique les différentes étapes à réaliser pour pouvoir installer l’application sur votre machine.</w:t>
+      </w:r>
+    </w:p>
+    <w:p>
+      <w:pPr>
+        <w:pStyle w:val="sisisis"/>
+        <w:spacing w:line="240" w:lineRule="auto"/>
+        <w:jc w:val="both"/>
+      </w:pPr>
+    </w:p>
+    <w:p>
+      <w:pPr>
+        <w:pStyle w:val="sisisis"/>
+        <w:spacing w:line="240" w:lineRule="auto"/>
+        <w:jc w:val="both"/>
+      </w:pPr>
+      <w:r>
+        <w:t xml:space="preserve">Méthodes http : Les différentes méthodes </w:t>
+      </w:r>
+      <w:r>
+        <w:rPr>
+          <w:b/>
+          <w:bCs/>
+        </w:rPr>
+        <w:t>GET</w:t>
+      </w:r>
+      <w:r>
+        <w:t>,</w:t>
+      </w:r>
+      <w:r>
+        <w:rPr>
+          <w:b/>
+          <w:bCs/>
+        </w:rPr>
+        <w:t>PUT</w:t>
+      </w:r>
+      <w:r>
+        <w:t>,</w:t>
+      </w:r>
+      <w:r>
+        <w:rPr>
+          <w:b/>
+          <w:bCs/>
+        </w:rPr>
+        <w:t>POST</w:t>
+      </w:r>
+      <w:r>
+        <w:t>,</w:t>
+      </w:r>
+      <w:r>
+        <w:rPr>
+          <w:b/>
+          <w:bCs/>
+        </w:rPr>
+        <w:t>DELETE</w:t>
+      </w:r>
+      <w:r>
+        <w:t xml:space="preserve"> ont été utilisé a bon escient et en fonction de l’action à réaliser.</w:t>
+      </w:r>
+    </w:p>
+    <w:p>
+      <w:pPr>
+        <w:pStyle w:val="sisisis"/>
+        <w:spacing w:line="240" w:lineRule="auto"/>
+        <w:jc w:val="both"/>
+      </w:pPr>
+    </w:p>
+    <w:p>
+      <w:pPr>
+        <w:pStyle w:val="sisisis"/>
+        <w:spacing w:line="240" w:lineRule="auto"/>
+        <w:jc w:val="both"/>
+      </w:pPr>
+      <w:r>
+        <w:t>Diagramme ERD : Présent dans le repo GitHub. Ce document vous explique la structure de la base de données utilisé pour cette application.</w:t>
+      </w:r>
+    </w:p>
+    <w:p>
+      <w:pPr>
+        <w:pStyle w:val="sisisis"/>
+        <w:spacing w:line="240" w:lineRule="auto"/>
+        <w:jc w:val="both"/>
+      </w:pPr>
+    </w:p>
+    <w:p>
+      <w:pPr>
+        <w:pStyle w:val="sisisis"/>
+        <w:spacing w:line="240" w:lineRule="auto"/>
+        <w:jc w:val="both"/>
+      </w:pPr>
+      <w:r>
+        <w:t xml:space="preserve">Swagger : </w:t>
+      </w:r>
+      <w:r>
+        <w:t>Il y a un fichier API.txt sur le repo GitHub.</w:t>
+      </w:r>
+    </w:p>
+    <w:p>
+      <w:pPr>
+        <w:pStyle w:val="sisisis"/>
+        <w:spacing w:line="240" w:lineRule="auto"/>
+        <w:jc w:val="both"/>
+      </w:pPr>
+    </w:p>
+    <w:p>
+      <w:pPr>
+        <w:pStyle w:val="sisisis"/>
+        <w:spacing w:line="240" w:lineRule="auto"/>
+        <w:jc w:val="both"/>
+      </w:pPr>
+      <w:r>
+        <w:t>Erreur serveur :</w:t>
+      </w:r>
+      <w:r>
+        <w:t xml:space="preserve"> Les erreurs du serveur sont gérées grâce au code renvoyé dans le tableau </w:t>
+      </w:r>
+      <w:proofErr w:type="spellStart"/>
+      <w:r>
+        <w:t>json</w:t>
+      </w:r>
+      <w:proofErr w:type="spellEnd"/>
+    </w:p>
+    <w:p>
+      <w:pPr>
+        <w:pStyle w:val="sisisis"/>
+        <w:spacing w:line="240" w:lineRule="auto"/>
+        <w:ind w:left="567"/>
+        <w:jc w:val="both"/>
+        <w:rPr>
+          <w:color w:val="000000" w:themeColor="text1"/>
+        </w:rPr>
+      </w:pPr>
+    </w:p>
+    <w:p>
+      <w:pPr>
+        <w:pStyle w:val="sisisis"/>
+        <w:spacing w:line="240" w:lineRule="auto"/>
+        <w:ind w:left="567"/>
+        <w:jc w:val="both"/>
+        <w:rPr>
+          <w:color w:val="000000" w:themeColor="text1"/>
+        </w:rPr>
+      </w:pPr>
+      <w:r>
+        <w:rPr>
+          <w:color w:val="000000" w:themeColor="text1"/>
+        </w:rPr>
+        <w:t xml:space="preserve"> </w:t>
+      </w:r>
+    </w:p>
+    <w:p>
+      <w:pPr>
+        <w:pStyle w:val="sisisis"/>
+        <w:spacing w:line="240" w:lineRule="auto"/>
+        <w:jc w:val="both"/>
+      </w:pPr>
+      <w:r>
+        <w:t>Dans l’état générale l’application fait ce que le cahier des charges mais je reconnais très volontiers que l’application n’est pas du tout optimale. Le problème et le fait qu’il faut rafraichir à chaque nouvelle action pour pouvoir voir les nouvelles informations à l’écran. De plus l’interface utilisateur est à revoir car je trouve qu’il n’est pas vraiment fait pour compter les points au chibre.</w:t>
+      </w:r>
+    </w:p>
+    <w:p>
+      <w:pPr>
+        <w:jc w:val="both"/>
+        <w:rPr>
+          <w:color w:val="000000" w:themeColor="text1"/>
+        </w:rPr>
+      </w:pPr>
+    </w:p>
+    <w:p>
+      <w:pPr>
+        <w:pStyle w:val="sisisis"/>
+        <w:spacing w:line="240" w:lineRule="auto"/>
+        <w:jc w:val="both"/>
+        <w:rPr>
+          <w:color w:val="000000" w:themeColor="text1"/>
+          <w:szCs w:val="14"/>
+        </w:rPr>
+      </w:pPr>
+    </w:p>
+    <w:p>
+      <w:pPr>
+        <w:pStyle w:val="sisisis"/>
+        <w:spacing w:line="240" w:lineRule="auto"/>
+        <w:ind w:left="567"/>
+        <w:jc w:val="both"/>
+        <w:rPr>
+          <w:color w:val="000000" w:themeColor="text1"/>
+        </w:rPr>
+      </w:pPr>
+      <w:r>
+        <w:rPr>
+          <w:color w:val="000000" w:themeColor="text1"/>
+          <w:szCs w:val="14"/>
+        </w:rPr>
+        <w:t>.</w:t>
+      </w:r>
+    </w:p>
+    <w:p>
+      <w:pPr>
+        <w:pStyle w:val="NoursStyle"/>
+        <w:jc w:val="both"/>
+        <w:rPr>
+          <w:i/>
+        </w:rPr>
+      </w:pPr>
+      <w:r>
+        <w:rPr>
+          <w:i/>
+        </w:rPr>
+        <w:t>Difficultés rencontrées</w:t>
+      </w:r>
+    </w:p>
+    <w:p>
+      <w:pPr>
+        <w:pStyle w:val="sisisis"/>
+        <w:spacing w:line="240" w:lineRule="auto"/>
+        <w:jc w:val="both"/>
+      </w:pPr>
+    </w:p>
+    <w:p>
+      <w:pPr>
+        <w:pStyle w:val="sisisis"/>
+        <w:spacing w:line="240" w:lineRule="auto"/>
+        <w:jc w:val="both"/>
+      </w:pPr>
+      <w:r>
+        <w:t xml:space="preserve">Les difficultés que j’ai pu rencontrer sont celle avec React Native. React Native est un langage informatique avec le quel je ne suis pas du tout habitué. Il m’a fallu donc du temps pour réaliser des tâches qu’il ne l’était pas vraiment. De plus j’ai </w:t>
+      </w:r>
+      <w:r>
+        <w:t>dû</w:t>
+      </w:r>
+      <w:r>
+        <w:t xml:space="preserve"> apprendre toute la partie des requête API car c’était une des premièrement fois que je faisais cela</w:t>
+      </w:r>
+      <w:r>
+        <w:t>. Heureusement que la prise en main de React Native est facile. L’une des autres difficultés était de comprendre tout le système de comptage de points du chibre. Je ne connaissais pas du tout ce système avant de réaliser ce travail. Pour la partie technique le moment on j’ai dû perdre le plus de temps était lors de la création de l’écran principale, c’est en effet un gros bloque de programmation et c’est la que j’ai pris le plus de temps.</w:t>
+      </w:r>
+    </w:p>
+    <w:p>
+      <w:pPr>
+        <w:pStyle w:val="sisisis"/>
+        <w:spacing w:line="240" w:lineRule="auto"/>
+        <w:jc w:val="both"/>
+      </w:pPr>
+    </w:p>
+    <w:p>
+      <w:pPr>
+        <w:pStyle w:val="sisisis"/>
+        <w:spacing w:line="240" w:lineRule="auto"/>
+        <w:jc w:val="both"/>
+      </w:pPr>
+    </w:p>
+    <w:p>
+      <w:pPr>
+        <w:pStyle w:val="NoursStyle"/>
+        <w:jc w:val="both"/>
+        <w:rPr>
+          <w:i/>
+        </w:rPr>
+      </w:pPr>
+      <w:r>
+        <w:t>Suite du projet</w:t>
+      </w:r>
+    </w:p>
+    <w:p>
+      <w:pPr>
+        <w:pStyle w:val="En-tte"/>
         <w:ind w:left="357"/>
         <w:jc w:val="both"/>
-        <w:rPr>
-          <w:rFonts w:ascii="Arial" w:hAnsi="Arial" w:cs="Arial"/>
-          <w:i/>
-          <w:sz w:val="24"/>
-        </w:rPr>
-      </w:pPr>
-      <w:r>
-        <w:rPr>
-          <w:rFonts w:ascii="Arial" w:hAnsi="Arial" w:cs="Arial"/>
-          <w:i/>
-          <w:sz w:val="24"/>
-        </w:rPr>
-        <w:t xml:space="preserve">Développez en tous cas les points </w:t>
-      </w:r>
-      <w:proofErr w:type="gramStart"/>
-      <w:r>
-        <w:rPr>
-          <w:rFonts w:ascii="Arial" w:hAnsi="Arial" w:cs="Arial"/>
-          <w:i/>
-          <w:sz w:val="24"/>
-        </w:rPr>
-        <w:t>suivants:</w:t>
-      </w:r>
-      <w:proofErr w:type="gramEnd"/>
-    </w:p>
-    <w:p>
-      <w:pPr>
-        <w:pStyle w:val="Retraitnormal1"/>
-        <w:numPr>
-          <w:ilvl w:val="0"/>
-          <w:numId w:val="0"/>
-        </w:numPr>
-        <w:ind w:left="357"/>
-        <w:jc w:val="both"/>
-        <w:rPr>
-          <w:rFonts w:ascii="Arial" w:hAnsi="Arial" w:cs="Arial"/>
-          <w:i/>
-          <w:sz w:val="24"/>
-        </w:rPr>
-      </w:pPr>
-    </w:p>
-    <w:p>
-      <w:pPr>
-        <w:numPr>
-          <w:ilvl w:val="0"/>
-          <w:numId w:val="3"/>
-        </w:numPr>
-        <w:jc w:val="both"/>
-        <w:rPr>
-          <w:rFonts w:cs="Arial"/>
-          <w:i/>
-        </w:rPr>
-      </w:pPr>
-      <w:r>
-        <w:rPr>
-          <w:rFonts w:cs="Arial"/>
-          <w:i/>
-        </w:rPr>
-        <w:t>Objectifs atteints / non-atteints</w:t>
-      </w:r>
-    </w:p>
-    <w:p>
-      <w:pPr>
-        <w:numPr>
-          <w:ilvl w:val="0"/>
-          <w:numId w:val="3"/>
-        </w:numPr>
-        <w:jc w:val="both"/>
-        <w:rPr>
-          <w:rFonts w:cs="Arial"/>
-          <w:i/>
-        </w:rPr>
-      </w:pPr>
-      <w:r>
-        <w:rPr>
-          <w:rFonts w:cs="Arial"/>
-          <w:i/>
-        </w:rPr>
-        <w:t>Points positifs / négatifs</w:t>
-      </w:r>
-    </w:p>
-    <w:p>
-      <w:pPr>
-        <w:numPr>
-          <w:ilvl w:val="0"/>
-          <w:numId w:val="3"/>
-        </w:numPr>
-        <w:jc w:val="both"/>
-        <w:rPr>
-          <w:rFonts w:cs="Arial"/>
-          <w:i/>
-        </w:rPr>
-      </w:pPr>
-      <w:r>
-        <w:rPr>
-          <w:rFonts w:cs="Arial"/>
-          <w:i/>
-        </w:rPr>
-        <w:t>Difficultés particulières</w:t>
-      </w:r>
-    </w:p>
-    <w:p>
-      <w:pPr>
-        <w:numPr>
-          <w:ilvl w:val="0"/>
-          <w:numId w:val="3"/>
-        </w:numPr>
-        <w:jc w:val="both"/>
-        <w:rPr>
-          <w:rFonts w:cs="Arial"/>
-          <w:i/>
-        </w:rPr>
-      </w:pPr>
-      <w:r>
-        <w:rPr>
-          <w:rFonts w:cs="Arial"/>
-          <w:i/>
-        </w:rPr>
-        <w:t>Suites possibles pour le projet (évolutions &amp; améliorations)</w:t>
-      </w:r>
+      </w:pPr>
     </w:p>
     <w:p>
       <w:pPr>
@@ -21635,6 +24276,9 @@
           <w:szCs w:val="14"/>
         </w:rPr>
       </w:pPr>
+      <w:r>
+        <w:t>Pour la suite du projet, je vais devoir améliorer le fait qu’une partie se rafraichisse sans passer par un bouton. Il faudra aussi que j’améliore l’interface utilisateur car elle n’est pas du tout optimale pour pouvoir afficher ce genre de partie. De plus pour la partie programmation, il m’est arrivé de me répéter quelque fois au niveau du code, ce qui n’est pas du tout optimale pour l’application.</w:t>
+      </w:r>
     </w:p>
     <w:p>
       <w:pPr>
@@ -21655,123 +24299,109 @@
         <w:pStyle w:val="noursstyle2"/>
         <w:jc w:val="both"/>
       </w:pPr>
-      <w:bookmarkStart w:id="51" w:name="_Toc71703264"/>
-      <w:bookmarkStart w:id="52" w:name="_Toc66366902"/>
+      <w:bookmarkStart w:id="48" w:name="_Toc71703264"/>
+      <w:bookmarkStart w:id="49" w:name="_Toc66366902"/>
       <w:r>
         <w:lastRenderedPageBreak/>
         <w:t>A</w:t>
       </w:r>
+      <w:bookmarkEnd w:id="48"/>
+      <w:r>
+        <w:t>nnexes</w:t>
+      </w:r>
+      <w:bookmarkEnd w:id="49"/>
+    </w:p>
+    <w:p>
+      <w:pPr>
+        <w:pStyle w:val="NoursStyle"/>
+        <w:jc w:val="both"/>
+        <w:rPr>
+          <w:i/>
+        </w:rPr>
+      </w:pPr>
+      <w:bookmarkStart w:id="50" w:name="_Toc66366903"/>
+      <w:r>
+        <w:t>Résumé du rapport du TPI / version succincte de la documentation</w:t>
+      </w:r>
+      <w:bookmarkEnd w:id="50"/>
+    </w:p>
+    <w:p>
+      <w:pPr>
+        <w:jc w:val="both"/>
+      </w:pPr>
+    </w:p>
+    <w:p>
+      <w:pPr>
+        <w:pStyle w:val="NoursStyle"/>
+        <w:jc w:val="both"/>
+        <w:rPr>
+          <w:i/>
+        </w:rPr>
+      </w:pPr>
+      <w:bookmarkStart w:id="51" w:name="_Toc71703265"/>
+      <w:bookmarkStart w:id="52" w:name="_Toc66366904"/>
+      <w:r>
+        <w:t>Sources – Bibliographie</w:t>
+      </w:r>
       <w:bookmarkEnd w:id="51"/>
-      <w:r>
-        <w:t>nnexes</w:t>
-      </w:r>
       <w:bookmarkEnd w:id="52"/>
     </w:p>
     <w:p>
       <w:pPr>
+        <w:ind w:left="426"/>
+        <w:jc w:val="both"/>
+        <w:rPr>
+          <w:iCs/>
+        </w:rPr>
+      </w:pPr>
+    </w:p>
+    <w:p>
+      <w:pPr>
+        <w:ind w:left="426"/>
+        <w:jc w:val="both"/>
+        <w:rPr>
+          <w:i/>
+        </w:rPr>
+      </w:pPr>
+      <w:r>
+        <w:rPr>
+          <w:i/>
+        </w:rPr>
+        <w:t>Liste des livres utilisé</w:t>
+      </w:r>
+      <w:r>
+        <w:rPr>
+          <w:i/>
+        </w:rPr>
+        <w:t>s</w:t>
+      </w:r>
+      <w:r>
+        <w:rPr>
+          <w:i/>
+        </w:rPr>
+        <w:t xml:space="preserve"> (Titre, auteur, date), des sites Internet (URL) consultés, des articles (Revue, date, titre, auteur)… Et de toutes les aides externes (noms)   </w:t>
+      </w:r>
+    </w:p>
+    <w:p>
+      <w:pPr>
         <w:pStyle w:val="NoursStyle"/>
         <w:jc w:val="both"/>
         <w:rPr>
           <w:i/>
         </w:rPr>
       </w:pPr>
-      <w:bookmarkStart w:id="53" w:name="_Toc66366903"/>
-      <w:r>
-        <w:t>Résumé du rapport du TPI / version succincte de la documentation</w:t>
+      <w:bookmarkStart w:id="53" w:name="_Toc25553330"/>
+      <w:bookmarkStart w:id="54" w:name="_Toc71703266"/>
+      <w:bookmarkStart w:id="55" w:name="_Toc66366905"/>
+      <w:r>
+        <w:t xml:space="preserve">Journal de </w:t>
       </w:r>
       <w:bookmarkEnd w:id="53"/>
-    </w:p>
-    <w:p>
-      <w:pPr>
-        <w:jc w:val="both"/>
-      </w:pPr>
-    </w:p>
-    <w:p>
-      <w:pPr>
-        <w:pStyle w:val="NoursStyle"/>
-        <w:jc w:val="both"/>
-        <w:rPr>
-          <w:i/>
-        </w:rPr>
-      </w:pPr>
-      <w:bookmarkStart w:id="54" w:name="_Toc71703265"/>
-      <w:bookmarkStart w:id="55" w:name="_Toc66366904"/>
-      <w:r>
-        <w:t>Sources – Bibliographie</w:t>
-      </w:r>
       <w:bookmarkEnd w:id="54"/>
+      <w:r>
+        <w:t>travail</w:t>
+      </w:r>
       <w:bookmarkEnd w:id="55"/>
-    </w:p>
-    <w:p>
-      <w:pPr>
-        <w:ind w:left="426"/>
-        <w:jc w:val="both"/>
-        <w:rPr>
-          <w:iCs/>
-        </w:rPr>
-      </w:pPr>
-    </w:p>
-    <w:p>
-      <w:pPr>
-        <w:ind w:left="426"/>
-        <w:jc w:val="both"/>
-        <w:rPr>
-          <w:i/>
-        </w:rPr>
-      </w:pPr>
-      <w:r>
-        <w:rPr>
-          <w:i/>
-        </w:rPr>
-        <w:t>Liste des livres utilisé</w:t>
-      </w:r>
-      <w:r>
-        <w:rPr>
-          <w:i/>
-        </w:rPr>
-        <w:t>s</w:t>
-      </w:r>
-      <w:r>
-        <w:rPr>
-          <w:i/>
-        </w:rPr>
-        <w:t xml:space="preserve"> (Titre, auteur, date), des sites Internet (URL) consultés, des articles (Revue, date, titre, </w:t>
-      </w:r>
-      <w:proofErr w:type="gramStart"/>
-      <w:r>
-        <w:rPr>
-          <w:i/>
-        </w:rPr>
-        <w:t>auteur)…</w:t>
-      </w:r>
-      <w:proofErr w:type="gramEnd"/>
-      <w:r>
-        <w:rPr>
-          <w:i/>
-        </w:rPr>
-        <w:t xml:space="preserve"> Et de toutes les aides externes (noms)   </w:t>
-      </w:r>
-    </w:p>
-    <w:p>
-      <w:pPr>
-        <w:pStyle w:val="NoursStyle"/>
-        <w:jc w:val="both"/>
-        <w:rPr>
-          <w:i/>
-        </w:rPr>
-      </w:pPr>
-      <w:bookmarkStart w:id="56" w:name="_Toc25553330"/>
-      <w:bookmarkStart w:id="57" w:name="_Toc71703266"/>
-      <w:bookmarkStart w:id="58" w:name="_Toc66366905"/>
-      <w:r>
-        <w:t xml:space="preserve">Journal de </w:t>
-      </w:r>
-      <w:bookmarkEnd w:id="56"/>
-      <w:bookmarkEnd w:id="57"/>
-      <w:r>
-        <w:t>travail</w:t>
-      </w:r>
-      <w:bookmarkEnd w:id="58"/>
     </w:p>
     <w:p>
       <w:pPr>
@@ -21797,7 +24427,7 @@
           <w:iCs/>
         </w:rPr>
       </w:pPr>
-      <w:bookmarkStart w:id="59" w:name="_Toc25553331"/>
+      <w:bookmarkStart w:id="56" w:name="_Toc25553331"/>
     </w:p>
     <w:p>
       <w:pPr>
@@ -21822,10 +24452,33 @@
           <w:i/>
         </w:rPr>
       </w:pPr>
-      <w:bookmarkStart w:id="60" w:name="_Toc71703267"/>
-      <w:bookmarkStart w:id="61" w:name="_Toc66366906"/>
+      <w:bookmarkStart w:id="57" w:name="_Toc71703267"/>
+      <w:bookmarkStart w:id="58" w:name="_Toc66366906"/>
       <w:r>
         <w:t>Manuel d'Installation</w:t>
+      </w:r>
+      <w:bookmarkEnd w:id="56"/>
+      <w:bookmarkEnd w:id="57"/>
+      <w:bookmarkEnd w:id="58"/>
+    </w:p>
+    <w:p>
+      <w:pPr>
+        <w:jc w:val="both"/>
+      </w:pPr>
+    </w:p>
+    <w:p>
+      <w:pPr>
+        <w:pStyle w:val="NoursStyle"/>
+        <w:jc w:val="both"/>
+        <w:rPr>
+          <w:i/>
+        </w:rPr>
+      </w:pPr>
+      <w:bookmarkStart w:id="59" w:name="_Toc25553332"/>
+      <w:bookmarkStart w:id="60" w:name="_Toc71703268"/>
+      <w:bookmarkStart w:id="61" w:name="_Toc66366907"/>
+      <w:r>
+        <w:t>Manuel d'Utilisation</w:t>
       </w:r>
       <w:bookmarkEnd w:id="59"/>
       <w:bookmarkEnd w:id="60"/>
@@ -21844,44 +24497,21 @@
           <w:i/>
         </w:rPr>
       </w:pPr>
-      <w:bookmarkStart w:id="62" w:name="_Toc25553332"/>
-      <w:bookmarkStart w:id="63" w:name="_Toc71703268"/>
-      <w:bookmarkStart w:id="64" w:name="_Toc66366907"/>
-      <w:r>
-        <w:t>Manuel d'Utilisation</w:t>
+      <w:bookmarkStart w:id="62" w:name="_Toc71703270"/>
+      <w:bookmarkStart w:id="63" w:name="_Toc66366908"/>
+      <w:bookmarkStart w:id="64" w:name="_Toc25553334"/>
+      <w:r>
+        <w:t>A</w:t>
+      </w:r>
+      <w:r>
+        <w:t>rchives du projet</w:t>
       </w:r>
       <w:bookmarkEnd w:id="62"/>
       <w:bookmarkEnd w:id="63"/>
+      <w:r>
+        <w:t xml:space="preserve"> </w:t>
+      </w:r>
       <w:bookmarkEnd w:id="64"/>
-    </w:p>
-    <w:p>
-      <w:pPr>
-        <w:jc w:val="both"/>
-      </w:pPr>
-    </w:p>
-    <w:p>
-      <w:pPr>
-        <w:pStyle w:val="NoursStyle"/>
-        <w:jc w:val="both"/>
-        <w:rPr>
-          <w:i/>
-        </w:rPr>
-      </w:pPr>
-      <w:bookmarkStart w:id="65" w:name="_Toc71703270"/>
-      <w:bookmarkStart w:id="66" w:name="_Toc66366908"/>
-      <w:bookmarkStart w:id="67" w:name="_Toc25553334"/>
-      <w:r>
-        <w:t>A</w:t>
-      </w:r>
-      <w:r>
-        <w:t>rchives du projet</w:t>
-      </w:r>
-      <w:bookmarkEnd w:id="65"/>
-      <w:bookmarkEnd w:id="66"/>
-      <w:r>
-        <w:t xml:space="preserve"> </w:t>
-      </w:r>
-      <w:bookmarkEnd w:id="67"/>
     </w:p>
     <w:p>
       <w:pPr>
@@ -21978,7 +24608,15 @@
         <w:spacing w:val="20"/>
         <w:sz w:val="20"/>
       </w:rPr>
-      <w:t>06.03.2021</w:t>
+      <w:t>11</w:t>
+    </w:r>
+    <w:r>
+      <w:rPr>
+        <w:rFonts w:cs="Arial"/>
+        <w:spacing w:val="20"/>
+        <w:sz w:val="20"/>
+      </w:rPr>
+      <w:t>.03.2021</w:t>
     </w:r>
     <w:r>
       <w:rPr>

</xml_diff>